<commit_message>
Project description and rectifier calculations added
</commit_message>
<xml_diff>
--- a/final report/EE463_final_report.docx
+++ b/final report/EE463_final_report.docx
@@ -2194,8 +2194,179 @@
       <w:bookmarkEnd w:id="3"/>
     </w:p>
     <w:p/>
-    <w:p/>
-    <w:p/>
+    <w:p>
+      <w:pPr>
+        <w:keepNext/>
+        <w:jc w:val="center"/>
+      </w:pPr>
+      <w:r>
+        <w:rPr>
+          <w:noProof/>
+        </w:rPr>
+        <w:drawing>
+          <wp:inline distT="0" distB="0" distL="0" distR="0" wp14:anchorId="450CB226" wp14:editId="187857CF">
+            <wp:extent cx="3997050" cy="2247900"/>
+            <wp:effectExtent l="0" t="0" r="3810" b="0"/>
+            <wp:docPr id="1328481681" name="Resim 1" descr="metin, genel ikmal maddesi, konteyner, iç mekan içeren bir resim&#10;&#10;Açıklama otomatik olarak oluşturuldu"/>
+            <wp:cNvGraphicFramePr>
+              <a:graphicFrameLocks xmlns:a="http://schemas.openxmlformats.org/drawingml/2006/main" noChangeAspect="1"/>
+            </wp:cNvGraphicFramePr>
+            <a:graphic xmlns:a="http://schemas.openxmlformats.org/drawingml/2006/main">
+              <a:graphicData uri="http://schemas.openxmlformats.org/drawingml/2006/picture">
+                <pic:pic xmlns:pic="http://schemas.openxmlformats.org/drawingml/2006/picture">
+                  <pic:nvPicPr>
+                    <pic:cNvPr id="1328481681" name="Resim 1" descr="metin, genel ikmal maddesi, konteyner, iç mekan içeren bir resim&#10;&#10;Açıklama otomatik olarak oluşturuldu"/>
+                    <pic:cNvPicPr>
+                      <a:picLocks noChangeAspect="1" noChangeArrowheads="1"/>
+                    </pic:cNvPicPr>
+                  </pic:nvPicPr>
+                  <pic:blipFill>
+                    <a:blip r:embed="rId10" cstate="print">
+                      <a:extLst>
+                        <a:ext uri="{28A0092B-C50C-407E-A947-70E740481C1C}">
+                          <a14:useLocalDpi xmlns:a14="http://schemas.microsoft.com/office/drawing/2010/main" val="0"/>
+                        </a:ext>
+                      </a:extLst>
+                    </a:blip>
+                    <a:srcRect/>
+                    <a:stretch>
+                      <a:fillRect/>
+                    </a:stretch>
+                  </pic:blipFill>
+                  <pic:spPr bwMode="auto">
+                    <a:xfrm>
+                      <a:off x="0" y="0"/>
+                      <a:ext cx="4001727" cy="2250531"/>
+                    </a:xfrm>
+                    <a:prstGeom prst="rect">
+                      <a:avLst/>
+                    </a:prstGeom>
+                    <a:noFill/>
+                    <a:ln>
+                      <a:noFill/>
+                    </a:ln>
+                  </pic:spPr>
+                </pic:pic>
+              </a:graphicData>
+            </a:graphic>
+          </wp:inline>
+        </w:drawing>
+      </w:r>
+    </w:p>
+    <w:p>
+      <w:pPr>
+        <w:pStyle w:val="ResimYazs"/>
+        <w:jc w:val="center"/>
+      </w:pPr>
+      <w:r>
+        <w:t xml:space="preserve">Şekil </w:t>
+      </w:r>
+      <w:fldSimple w:instr=" SEQ Şekil \* ARABIC ">
+        <w:r>
+          <w:rPr>
+            <w:noProof/>
+          </w:rPr>
+          <w:t>1</w:t>
+        </w:r>
+      </w:fldSimple>
+      <w:r>
+        <w:t>. Battery that we used for charging</w:t>
+      </w:r>
+    </w:p>
+    <w:p>
+      <w:r>
+        <w:t>Battery Characteristics:</w:t>
+      </w:r>
+    </w:p>
+    <w:p>
+      <w:pPr>
+        <w:pStyle w:val="ListeParagraf"/>
+        <w:numPr>
+          <w:ilvl w:val="0"/>
+          <w:numId w:val="10"/>
+        </w:numPr>
+      </w:pPr>
+      <w:r>
+        <w:t>12V</w:t>
+      </w:r>
+    </w:p>
+    <w:p>
+      <w:pPr>
+        <w:pStyle w:val="ListeParagraf"/>
+        <w:numPr>
+          <w:ilvl w:val="0"/>
+          <w:numId w:val="10"/>
+        </w:numPr>
+      </w:pPr>
+      <w:r>
+        <w:t>100Ah</w:t>
+      </w:r>
+    </w:p>
+    <w:p>
+      <w:pPr>
+        <w:pStyle w:val="ListeParagraf"/>
+        <w:numPr>
+          <w:ilvl w:val="0"/>
+          <w:numId w:val="10"/>
+        </w:numPr>
+      </w:pPr>
+      <w:r>
+        <w:t xml:space="preserve">0.1 </w:t>
+      </w:r>
+      <w:r>
+        <w:rPr>
+          <w:rFonts w:cstheme="minorHAnsi"/>
+        </w:rPr>
+        <w:t>Ω internal resistance</w:t>
+      </w:r>
+    </w:p>
+    <w:p>
+      <w:r>
+        <w:t>Our design:</w:t>
+      </w:r>
+    </w:p>
+    <w:p>
+      <w:pPr>
+        <w:pStyle w:val="ListeParagraf"/>
+        <w:numPr>
+          <w:ilvl w:val="0"/>
+          <w:numId w:val="11"/>
+        </w:numPr>
+      </w:pPr>
+      <w:r>
+        <w:t xml:space="preserve">15-25 line-line Volts input from </w:t>
+      </w:r>
+      <w:r>
+        <w:t xml:space="preserve">3-phase </w:t>
+      </w:r>
+      <w:r>
+        <w:t>variac</w:t>
+      </w:r>
+    </w:p>
+    <w:p>
+      <w:pPr>
+        <w:pStyle w:val="ListeParagraf"/>
+        <w:numPr>
+          <w:ilvl w:val="0"/>
+          <w:numId w:val="11"/>
+        </w:numPr>
+      </w:pPr>
+      <w:r>
+        <w:t xml:space="preserve">Rectifying AC to DC </w:t>
+      </w:r>
+    </w:p>
+    <w:p>
+      <w:pPr>
+        <w:pStyle w:val="ListeParagraf"/>
+        <w:numPr>
+          <w:ilvl w:val="0"/>
+          <w:numId w:val="11"/>
+        </w:numPr>
+      </w:pPr>
+      <w:r>
+        <w:t>DC to DC Converter to fix current to 10A output</w:t>
+      </w:r>
+    </w:p>
     <w:p>
       <w:pPr>
         <w:rPr>
@@ -2552,7 +2723,6 @@
         <w:rPr>
           <w:rFonts w:cstheme="minorHAnsi"/>
         </w:rPr>
-        <w:lastRenderedPageBreak/>
         <w:tab/>
         <w:t>Here are advantages of the selection of this topology;</w:t>
       </w:r>
@@ -2676,15 +2846,225 @@
     </w:p>
     <w:p>
       <w:pPr>
+        <w:ind w:left="708"/>
+        <w:rPr>
+          <w:rFonts w:cstheme="minorHAnsi"/>
+        </w:rPr>
+      </w:pPr>
+    </w:p>
+    <w:p>
+      <w:pPr>
+        <w:ind w:left="708"/>
+        <w:rPr>
+          <w:rFonts w:cstheme="minorHAnsi"/>
+        </w:rPr>
+      </w:pPr>
+    </w:p>
+    <w:p>
+      <w:pPr>
+        <w:ind w:left="708"/>
+        <w:rPr>
+          <w:rFonts w:cstheme="minorHAnsi"/>
+        </w:rPr>
+      </w:pPr>
+    </w:p>
+    <w:p>
+      <w:pPr>
+        <w:ind w:left="708"/>
+        <w:rPr>
+          <w:rFonts w:cstheme="minorHAnsi"/>
+        </w:rPr>
+      </w:pPr>
+    </w:p>
+    <w:p>
+      <w:pPr>
+        <w:ind w:left="708"/>
+        <w:rPr>
+          <w:rFonts w:cstheme="minorHAnsi"/>
+        </w:rPr>
+      </w:pPr>
+    </w:p>
+    <w:p>
+      <w:pPr>
         <w:pStyle w:val="Balk1"/>
       </w:pPr>
       <w:bookmarkStart w:id="8" w:name="_Toc156854579"/>
       <w:r>
+        <w:lastRenderedPageBreak/>
         <w:t>Calculations of Rectifier and Converter</w:t>
       </w:r>
       <w:bookmarkEnd w:id="8"/>
     </w:p>
     <w:p/>
+    <w:p>
+      <w:pPr>
+        <w:pStyle w:val="Balk2"/>
+      </w:pPr>
+      <w:r>
+        <w:tab/>
+        <w:t>Rectifier</w:t>
+      </w:r>
+    </w:p>
+    <w:p>
+      <w:pPr>
+        <w:keepNext/>
+        <w:jc w:val="center"/>
+      </w:pPr>
+      <w:r>
+        <w:drawing>
+          <wp:inline distT="0" distB="0" distL="0" distR="0" wp14:anchorId="51E1BC28" wp14:editId="1083110E">
+            <wp:extent cx="2588360" cy="1927860"/>
+            <wp:effectExtent l="0" t="0" r="2540" b="0"/>
+            <wp:docPr id="398376899" name="Resim 1"/>
+            <wp:cNvGraphicFramePr>
+              <a:graphicFrameLocks xmlns:a="http://schemas.openxmlformats.org/drawingml/2006/main" noChangeAspect="1"/>
+            </wp:cNvGraphicFramePr>
+            <a:graphic xmlns:a="http://schemas.openxmlformats.org/drawingml/2006/main">
+              <a:graphicData uri="http://schemas.openxmlformats.org/drawingml/2006/picture">
+                <pic:pic xmlns:pic="http://schemas.openxmlformats.org/drawingml/2006/picture">
+                  <pic:nvPicPr>
+                    <pic:cNvPr id="398376899" name=""/>
+                    <pic:cNvPicPr/>
+                  </pic:nvPicPr>
+                  <pic:blipFill>
+                    <a:blip r:embed="rId11"/>
+                    <a:stretch>
+                      <a:fillRect/>
+                    </a:stretch>
+                  </pic:blipFill>
+                  <pic:spPr>
+                    <a:xfrm>
+                      <a:off x="0" y="0"/>
+                      <a:ext cx="2589850" cy="1928970"/>
+                    </a:xfrm>
+                    <a:prstGeom prst="rect">
+                      <a:avLst/>
+                    </a:prstGeom>
+                  </pic:spPr>
+                </pic:pic>
+              </a:graphicData>
+            </a:graphic>
+          </wp:inline>
+        </w:drawing>
+      </w:r>
+    </w:p>
+    <w:p>
+      <w:pPr>
+        <w:pStyle w:val="ResimYazs"/>
+        <w:jc w:val="center"/>
+      </w:pPr>
+      <w:r>
+        <w:t xml:space="preserve">Şekil </w:t>
+      </w:r>
+      <w:fldSimple w:instr=" SEQ Şekil \* ARABIC ">
+        <w:r>
+          <w:rPr>
+            <w:noProof/>
+          </w:rPr>
+          <w:t>2</w:t>
+        </w:r>
+      </w:fldSimple>
+      <w:r>
+        <w:t>. 3-Phase Rectifier Circuit</w:t>
+      </w:r>
+    </w:p>
+    <w:p/>
+    <w:p>
+      <w:pPr>
+        <w:rPr>
+          <w:rFonts w:eastAsiaTheme="minorEastAsia"/>
+        </w:rPr>
+      </w:pPr>
+      <w:r>
+        <w:t xml:space="preserve">The average of the output voltage of the rectifier can be found by:      </w:t>
+      </w:r>
+      <m:oMath>
+        <m:sSub>
+          <m:sSubPr>
+            <m:ctrlPr>
+              <w:rPr>
+                <w:rFonts w:ascii="Cambria Math" w:hAnsi="Cambria Math"/>
+                <w:i/>
+              </w:rPr>
+            </m:ctrlPr>
+          </m:sSubPr>
+          <m:e>
+            <m:r>
+              <w:rPr>
+                <w:rFonts w:ascii="Cambria Math" w:hAnsi="Cambria Math"/>
+              </w:rPr>
+              <m:t>V</m:t>
+            </m:r>
+          </m:e>
+          <m:sub>
+            <m:r>
+              <w:rPr>
+                <w:rFonts w:ascii="Cambria Math" w:hAnsi="Cambria Math"/>
+              </w:rPr>
+              <m:t>av</m:t>
+            </m:r>
+          </m:sub>
+        </m:sSub>
+        <m:r>
+          <w:rPr>
+            <w:rFonts w:ascii="Cambria Math" w:hAnsi="Cambria Math"/>
+          </w:rPr>
+          <m:t xml:space="preserve">= </m:t>
+        </m:r>
+        <m:f>
+          <m:fPr>
+            <m:ctrlPr>
+              <w:rPr>
+                <w:rFonts w:ascii="Cambria Math" w:hAnsi="Cambria Math"/>
+                <w:i/>
+              </w:rPr>
+            </m:ctrlPr>
+          </m:fPr>
+          <m:num>
+            <m:r>
+              <w:rPr>
+                <w:rFonts w:ascii="Cambria Math" w:hAnsi="Cambria Math"/>
+              </w:rPr>
+              <m:t>3√2</m:t>
+            </m:r>
+          </m:num>
+          <m:den>
+            <m:r>
+              <w:rPr>
+                <w:rFonts w:ascii="Cambria Math" w:hAnsi="Cambria Math"/>
+              </w:rPr>
+              <m:t>π</m:t>
+            </m:r>
+          </m:den>
+        </m:f>
+        <m:sSub>
+          <m:sSubPr>
+            <m:ctrlPr>
+              <w:rPr>
+                <w:rFonts w:ascii="Cambria Math" w:hAnsi="Cambria Math"/>
+                <w:i/>
+              </w:rPr>
+            </m:ctrlPr>
+          </m:sSubPr>
+          <m:e>
+            <m:r>
+              <w:rPr>
+                <w:rFonts w:ascii="Cambria Math" w:hAnsi="Cambria Math"/>
+              </w:rPr>
+              <m:t>V</m:t>
+            </m:r>
+          </m:e>
+          <m:sub>
+            <m:r>
+              <w:rPr>
+                <w:rFonts w:ascii="Cambria Math" w:hAnsi="Cambria Math"/>
+              </w:rPr>
+              <m:t>ll</m:t>
+            </m:r>
+          </m:sub>
+        </m:sSub>
+      </m:oMath>
+    </w:p>
     <w:p/>
     <w:p>
       <w:pPr>
@@ -2812,7 +3192,7 @@
                     <pic:cNvPicPr/>
                   </pic:nvPicPr>
                   <pic:blipFill>
-                    <a:blip r:embed="rId10"/>
+                    <a:blip r:embed="rId12"/>
                     <a:stretch>
                       <a:fillRect/>
                     </a:stretch>
@@ -2889,7 +3269,7 @@
                     <pic:cNvPicPr/>
                   </pic:nvPicPr>
                   <pic:blipFill>
-                    <a:blip r:embed="rId11"/>
+                    <a:blip r:embed="rId13"/>
                     <a:stretch>
                       <a:fillRect/>
                     </a:stretch>
@@ -3117,7 +3497,7 @@
                     <pic:cNvPicPr/>
                   </pic:nvPicPr>
                   <pic:blipFill>
-                    <a:blip r:embed="rId12"/>
+                    <a:blip r:embed="rId14"/>
                     <a:stretch>
                       <a:fillRect/>
                     </a:stretch>
@@ -3195,7 +3575,7 @@
                     <pic:cNvPicPr/>
                   </pic:nvPicPr>
                   <pic:blipFill>
-                    <a:blip r:embed="rId13"/>
+                    <a:blip r:embed="rId15"/>
                     <a:stretch>
                       <a:fillRect/>
                     </a:stretch>
@@ -3418,130 +3798,6 @@
                     <pic:cNvPicPr/>
                   </pic:nvPicPr>
                   <pic:blipFill>
-                    <a:blip r:embed="rId14"/>
-                    <a:stretch>
-                      <a:fillRect/>
-                    </a:stretch>
-                  </pic:blipFill>
-                  <pic:spPr>
-                    <a:xfrm>
-                      <a:off x="0" y="0"/>
-                      <a:ext cx="5760720" cy="1195705"/>
-                    </a:xfrm>
-                    <a:prstGeom prst="rect">
-                      <a:avLst/>
-                    </a:prstGeom>
-                  </pic:spPr>
-                </pic:pic>
-              </a:graphicData>
-            </a:graphic>
-          </wp:inline>
-        </w:drawing>
-      </w:r>
-    </w:p>
-    <w:p>
-      <w:pPr>
-        <w:jc w:val="center"/>
-        <w:rPr>
-          <w:rFonts w:cstheme="minorHAnsi"/>
-        </w:rPr>
-      </w:pPr>
-      <w:r>
-        <w:rPr>
-          <w:rFonts w:cstheme="minorHAnsi"/>
-        </w:rPr>
-        <w:t>Figure 5. Diode Current Waveforms (Maximum Input Voltage)</w:t>
-      </w:r>
-    </w:p>
-    <w:p>
-      <w:pPr>
-        <w:rPr>
-          <w:rFonts w:cstheme="minorHAnsi"/>
-        </w:rPr>
-      </w:pPr>
-      <w:r>
-        <w:rPr>
-          <w:rFonts w:cstheme="minorHAnsi"/>
-          <w:noProof/>
-        </w:rPr>
-        <w:drawing>
-          <wp:inline distT="0" distB="0" distL="0" distR="0" wp14:anchorId="26343357" wp14:editId="3BA266B3">
-            <wp:extent cx="5760720" cy="1188720"/>
-            <wp:effectExtent l="0" t="0" r="0" b="0"/>
-            <wp:docPr id="1117152152" name="Resim 1" descr="çizgi, ekran görüntüsü, metin, renklilik içeren bir resim&#10;&#10;Açıklama otomatik olarak oluşturuldu"/>
-            <wp:cNvGraphicFramePr>
-              <a:graphicFrameLocks xmlns:a="http://schemas.openxmlformats.org/drawingml/2006/main" noChangeAspect="1"/>
-            </wp:cNvGraphicFramePr>
-            <a:graphic xmlns:a="http://schemas.openxmlformats.org/drawingml/2006/main">
-              <a:graphicData uri="http://schemas.openxmlformats.org/drawingml/2006/picture">
-                <pic:pic xmlns:pic="http://schemas.openxmlformats.org/drawingml/2006/picture">
-                  <pic:nvPicPr>
-                    <pic:cNvPr id="1117152152" name="Resim 1" descr="çizgi, ekran görüntüsü, metin, renklilik içeren bir resim&#10;&#10;Açıklama otomatik olarak oluşturuldu"/>
-                    <pic:cNvPicPr/>
-                  </pic:nvPicPr>
-                  <pic:blipFill>
-                    <a:blip r:embed="rId15"/>
-                    <a:stretch>
-                      <a:fillRect/>
-                    </a:stretch>
-                  </pic:blipFill>
-                  <pic:spPr>
-                    <a:xfrm>
-                      <a:off x="0" y="0"/>
-                      <a:ext cx="5760720" cy="1188720"/>
-                    </a:xfrm>
-                    <a:prstGeom prst="rect">
-                      <a:avLst/>
-                    </a:prstGeom>
-                  </pic:spPr>
-                </pic:pic>
-              </a:graphicData>
-            </a:graphic>
-          </wp:inline>
-        </w:drawing>
-      </w:r>
-    </w:p>
-    <w:p>
-      <w:pPr>
-        <w:jc w:val="center"/>
-        <w:rPr>
-          <w:rFonts w:cstheme="minorHAnsi"/>
-        </w:rPr>
-      </w:pPr>
-      <w:r>
-        <w:rPr>
-          <w:rFonts w:cstheme="minorHAnsi"/>
-        </w:rPr>
-        <w:t>Figure 6. Diode Voltage Waveforms (Maximum Input Voltage)</w:t>
-      </w:r>
-    </w:p>
-    <w:p>
-      <w:pPr>
-        <w:rPr>
-          <w:rFonts w:cstheme="minorHAnsi"/>
-        </w:rPr>
-      </w:pPr>
-      <w:r>
-        <w:rPr>
-          <w:rFonts w:cstheme="minorHAnsi"/>
-          <w:noProof/>
-        </w:rPr>
-        <w:drawing>
-          <wp:inline distT="0" distB="0" distL="0" distR="0" wp14:anchorId="604AAF8D" wp14:editId="2C3D9BDA">
-            <wp:extent cx="5760720" cy="1195705"/>
-            <wp:effectExtent l="0" t="0" r="0" b="4445"/>
-            <wp:docPr id="898981291" name="Resim 1" descr="çizgi, metin, ekran görüntüsü, yazı tipi içeren bir resim&#10;&#10;Açıklama otomatik olarak oluşturuldu"/>
-            <wp:cNvGraphicFramePr>
-              <a:graphicFrameLocks xmlns:a="http://schemas.openxmlformats.org/drawingml/2006/main" noChangeAspect="1"/>
-            </wp:cNvGraphicFramePr>
-            <a:graphic xmlns:a="http://schemas.openxmlformats.org/drawingml/2006/main">
-              <a:graphicData uri="http://schemas.openxmlformats.org/drawingml/2006/picture">
-                <pic:pic xmlns:pic="http://schemas.openxmlformats.org/drawingml/2006/picture">
-                  <pic:nvPicPr>
-                    <pic:cNvPr id="898981291" name="Resim 1" descr="çizgi, metin, ekran görüntüsü, yazı tipi içeren bir resim&#10;&#10;Açıklama otomatik olarak oluşturuldu"/>
-                    <pic:cNvPicPr/>
-                  </pic:nvPicPr>
-                  <pic:blipFill>
                     <a:blip r:embed="rId16"/>
                     <a:stretch>
                       <a:fillRect/>
@@ -3574,6 +3830,130 @@
         <w:rPr>
           <w:rFonts w:cstheme="minorHAnsi"/>
         </w:rPr>
+        <w:t>Figure 5. Diode Current Waveforms (Maximum Input Voltage)</w:t>
+      </w:r>
+    </w:p>
+    <w:p>
+      <w:pPr>
+        <w:rPr>
+          <w:rFonts w:cstheme="minorHAnsi"/>
+        </w:rPr>
+      </w:pPr>
+      <w:r>
+        <w:rPr>
+          <w:rFonts w:cstheme="minorHAnsi"/>
+          <w:noProof/>
+        </w:rPr>
+        <w:drawing>
+          <wp:inline distT="0" distB="0" distL="0" distR="0" wp14:anchorId="26343357" wp14:editId="3BA266B3">
+            <wp:extent cx="5760720" cy="1188720"/>
+            <wp:effectExtent l="0" t="0" r="0" b="0"/>
+            <wp:docPr id="1117152152" name="Resim 1" descr="çizgi, ekran görüntüsü, metin, renklilik içeren bir resim&#10;&#10;Açıklama otomatik olarak oluşturuldu"/>
+            <wp:cNvGraphicFramePr>
+              <a:graphicFrameLocks xmlns:a="http://schemas.openxmlformats.org/drawingml/2006/main" noChangeAspect="1"/>
+            </wp:cNvGraphicFramePr>
+            <a:graphic xmlns:a="http://schemas.openxmlformats.org/drawingml/2006/main">
+              <a:graphicData uri="http://schemas.openxmlformats.org/drawingml/2006/picture">
+                <pic:pic xmlns:pic="http://schemas.openxmlformats.org/drawingml/2006/picture">
+                  <pic:nvPicPr>
+                    <pic:cNvPr id="1117152152" name="Resim 1" descr="çizgi, ekran görüntüsü, metin, renklilik içeren bir resim&#10;&#10;Açıklama otomatik olarak oluşturuldu"/>
+                    <pic:cNvPicPr/>
+                  </pic:nvPicPr>
+                  <pic:blipFill>
+                    <a:blip r:embed="rId17"/>
+                    <a:stretch>
+                      <a:fillRect/>
+                    </a:stretch>
+                  </pic:blipFill>
+                  <pic:spPr>
+                    <a:xfrm>
+                      <a:off x="0" y="0"/>
+                      <a:ext cx="5760720" cy="1188720"/>
+                    </a:xfrm>
+                    <a:prstGeom prst="rect">
+                      <a:avLst/>
+                    </a:prstGeom>
+                  </pic:spPr>
+                </pic:pic>
+              </a:graphicData>
+            </a:graphic>
+          </wp:inline>
+        </w:drawing>
+      </w:r>
+    </w:p>
+    <w:p>
+      <w:pPr>
+        <w:jc w:val="center"/>
+        <w:rPr>
+          <w:rFonts w:cstheme="minorHAnsi"/>
+        </w:rPr>
+      </w:pPr>
+      <w:r>
+        <w:rPr>
+          <w:rFonts w:cstheme="minorHAnsi"/>
+        </w:rPr>
+        <w:t>Figure 6. Diode Voltage Waveforms (Maximum Input Voltage)</w:t>
+      </w:r>
+    </w:p>
+    <w:p>
+      <w:pPr>
+        <w:rPr>
+          <w:rFonts w:cstheme="minorHAnsi"/>
+        </w:rPr>
+      </w:pPr>
+      <w:r>
+        <w:rPr>
+          <w:rFonts w:cstheme="minorHAnsi"/>
+          <w:noProof/>
+        </w:rPr>
+        <w:drawing>
+          <wp:inline distT="0" distB="0" distL="0" distR="0" wp14:anchorId="604AAF8D" wp14:editId="2C3D9BDA">
+            <wp:extent cx="5760720" cy="1195705"/>
+            <wp:effectExtent l="0" t="0" r="0" b="4445"/>
+            <wp:docPr id="898981291" name="Resim 1" descr="çizgi, metin, ekran görüntüsü, yazı tipi içeren bir resim&#10;&#10;Açıklama otomatik olarak oluşturuldu"/>
+            <wp:cNvGraphicFramePr>
+              <a:graphicFrameLocks xmlns:a="http://schemas.openxmlformats.org/drawingml/2006/main" noChangeAspect="1"/>
+            </wp:cNvGraphicFramePr>
+            <a:graphic xmlns:a="http://schemas.openxmlformats.org/drawingml/2006/main">
+              <a:graphicData uri="http://schemas.openxmlformats.org/drawingml/2006/picture">
+                <pic:pic xmlns:pic="http://schemas.openxmlformats.org/drawingml/2006/picture">
+                  <pic:nvPicPr>
+                    <pic:cNvPr id="898981291" name="Resim 1" descr="çizgi, metin, ekran görüntüsü, yazı tipi içeren bir resim&#10;&#10;Açıklama otomatik olarak oluşturuldu"/>
+                    <pic:cNvPicPr/>
+                  </pic:nvPicPr>
+                  <pic:blipFill>
+                    <a:blip r:embed="rId18"/>
+                    <a:stretch>
+                      <a:fillRect/>
+                    </a:stretch>
+                  </pic:blipFill>
+                  <pic:spPr>
+                    <a:xfrm>
+                      <a:off x="0" y="0"/>
+                      <a:ext cx="5760720" cy="1195705"/>
+                    </a:xfrm>
+                    <a:prstGeom prst="rect">
+                      <a:avLst/>
+                    </a:prstGeom>
+                  </pic:spPr>
+                </pic:pic>
+              </a:graphicData>
+            </a:graphic>
+          </wp:inline>
+        </w:drawing>
+      </w:r>
+    </w:p>
+    <w:p>
+      <w:pPr>
+        <w:jc w:val="center"/>
+        <w:rPr>
+          <w:rFonts w:cstheme="minorHAnsi"/>
+        </w:rPr>
+      </w:pPr>
+      <w:r>
+        <w:rPr>
+          <w:rFonts w:cstheme="minorHAnsi"/>
+        </w:rPr>
         <w:t>Figure 7. Output Voltage Waveforms (Maximum Input Voltage)</w:t>
       </w:r>
     </w:p>
@@ -3655,7 +4035,7 @@
                     <pic:cNvPicPr/>
                   </pic:nvPicPr>
                   <pic:blipFill>
-                    <a:blip r:embed="rId17"/>
+                    <a:blip r:embed="rId19"/>
                     <a:stretch>
                       <a:fillRect/>
                     </a:stretch>
@@ -3731,7 +4111,7 @@
                     <pic:cNvPicPr/>
                   </pic:nvPicPr>
                   <pic:blipFill>
-                    <a:blip r:embed="rId18"/>
+                    <a:blip r:embed="rId20"/>
                     <a:stretch>
                       <a:fillRect/>
                     </a:stretch>
@@ -3808,7 +4188,7 @@
                     <pic:cNvPicPr/>
                   </pic:nvPicPr>
                   <pic:blipFill>
-                    <a:blip r:embed="rId19"/>
+                    <a:blip r:embed="rId21"/>
                     <a:stretch>
                       <a:fillRect/>
                     </a:stretch>
@@ -3885,7 +4265,7 @@
                     <pic:cNvPicPr/>
                   </pic:nvPicPr>
                   <pic:blipFill>
-                    <a:blip r:embed="rId20"/>
+                    <a:blip r:embed="rId22"/>
                     <a:stretch>
                       <a:fillRect/>
                     </a:stretch>
@@ -3963,7 +4343,7 @@
                     <pic:cNvPicPr/>
                   </pic:nvPicPr>
                   <pic:blipFill>
-                    <a:blip r:embed="rId21"/>
+                    <a:blip r:embed="rId23"/>
                     <a:stretch>
                       <a:fillRect/>
                     </a:stretch>
@@ -4054,7 +4434,7 @@
                     <pic:cNvPicPr/>
                   </pic:nvPicPr>
                   <pic:blipFill>
-                    <a:blip r:embed="rId22"/>
+                    <a:blip r:embed="rId24"/>
                     <a:stretch>
                       <a:fillRect/>
                     </a:stretch>
@@ -4177,7 +4557,7 @@
                     <pic:cNvPicPr/>
                   </pic:nvPicPr>
                   <pic:blipFill>
-                    <a:blip r:embed="rId23"/>
+                    <a:blip r:embed="rId25"/>
                     <a:stretch>
                       <a:fillRect/>
                     </a:stretch>
@@ -4304,7 +4684,7 @@
                     <pic:cNvPicPr/>
                   </pic:nvPicPr>
                   <pic:blipFill>
-                    <a:blip r:embed="rId24"/>
+                    <a:blip r:embed="rId26"/>
                     <a:stretch>
                       <a:fillRect/>
                     </a:stretch>
@@ -4351,7 +4731,7 @@
                     <pic:cNvPicPr/>
                   </pic:nvPicPr>
                   <pic:blipFill>
-                    <a:blip r:embed="rId25"/>
+                    <a:blip r:embed="rId27"/>
                     <a:stretch>
                       <a:fillRect/>
                     </a:stretch>
@@ -4451,7 +4831,7 @@
                     <pic:cNvPicPr/>
                   </pic:nvPicPr>
                   <pic:blipFill>
-                    <a:blip r:embed="rId26"/>
+                    <a:blip r:embed="rId28"/>
                     <a:stretch>
                       <a:fillRect/>
                     </a:stretch>
@@ -4580,7 +4960,7 @@
                     <pic:cNvPicPr/>
                   </pic:nvPicPr>
                   <pic:blipFill>
-                    <a:blip r:embed="rId27"/>
+                    <a:blip r:embed="rId29"/>
                     <a:stretch>
                       <a:fillRect/>
                     </a:stretch>
@@ -4657,7 +5037,7 @@
                     <pic:cNvPicPr/>
                   </pic:nvPicPr>
                   <pic:blipFill>
-                    <a:blip r:embed="rId28"/>
+                    <a:blip r:embed="rId30"/>
                     <a:stretch>
                       <a:fillRect/>
                     </a:stretch>
@@ -4814,7 +5194,7 @@
                     <pic:cNvPicPr/>
                   </pic:nvPicPr>
                   <pic:blipFill>
-                    <a:blip r:embed="rId29"/>
+                    <a:blip r:embed="rId31"/>
                     <a:stretch>
                       <a:fillRect/>
                     </a:stretch>
@@ -5416,6 +5796,232 @@
     </w:lvl>
   </w:abstractNum>
   <w:abstractNum w:abstractNumId="2" w15:restartNumberingAfterBreak="0">
+    <w:nsid w:val="1E5433CD"/>
+    <w:multiLevelType w:val="hybridMultilevel"/>
+    <w:tmpl w:val="1F9E6C38"/>
+    <w:lvl w:ilvl="0" w:tplc="041F0001">
+      <w:start w:val="1"/>
+      <w:numFmt w:val="bullet"/>
+      <w:lvlText w:val=""/>
+      <w:lvlJc w:val="left"/>
+      <w:pPr>
+        <w:ind w:left="720" w:hanging="360"/>
+      </w:pPr>
+      <w:rPr>
+        <w:rFonts w:ascii="Symbol" w:hAnsi="Symbol" w:hint="default"/>
+      </w:rPr>
+    </w:lvl>
+    <w:lvl w:ilvl="1" w:tplc="041F0003" w:tentative="1">
+      <w:start w:val="1"/>
+      <w:numFmt w:val="bullet"/>
+      <w:lvlText w:val="o"/>
+      <w:lvlJc w:val="left"/>
+      <w:pPr>
+        <w:ind w:left="1440" w:hanging="360"/>
+      </w:pPr>
+      <w:rPr>
+        <w:rFonts w:ascii="Courier New" w:hAnsi="Courier New" w:cs="Courier New" w:hint="default"/>
+      </w:rPr>
+    </w:lvl>
+    <w:lvl w:ilvl="2" w:tplc="041F0005" w:tentative="1">
+      <w:start w:val="1"/>
+      <w:numFmt w:val="bullet"/>
+      <w:lvlText w:val=""/>
+      <w:lvlJc w:val="left"/>
+      <w:pPr>
+        <w:ind w:left="2160" w:hanging="360"/>
+      </w:pPr>
+      <w:rPr>
+        <w:rFonts w:ascii="Wingdings" w:hAnsi="Wingdings" w:hint="default"/>
+      </w:rPr>
+    </w:lvl>
+    <w:lvl w:ilvl="3" w:tplc="041F0001" w:tentative="1">
+      <w:start w:val="1"/>
+      <w:numFmt w:val="bullet"/>
+      <w:lvlText w:val=""/>
+      <w:lvlJc w:val="left"/>
+      <w:pPr>
+        <w:ind w:left="2880" w:hanging="360"/>
+      </w:pPr>
+      <w:rPr>
+        <w:rFonts w:ascii="Symbol" w:hAnsi="Symbol" w:hint="default"/>
+      </w:rPr>
+    </w:lvl>
+    <w:lvl w:ilvl="4" w:tplc="041F0003" w:tentative="1">
+      <w:start w:val="1"/>
+      <w:numFmt w:val="bullet"/>
+      <w:lvlText w:val="o"/>
+      <w:lvlJc w:val="left"/>
+      <w:pPr>
+        <w:ind w:left="3600" w:hanging="360"/>
+      </w:pPr>
+      <w:rPr>
+        <w:rFonts w:ascii="Courier New" w:hAnsi="Courier New" w:cs="Courier New" w:hint="default"/>
+      </w:rPr>
+    </w:lvl>
+    <w:lvl w:ilvl="5" w:tplc="041F0005" w:tentative="1">
+      <w:start w:val="1"/>
+      <w:numFmt w:val="bullet"/>
+      <w:lvlText w:val=""/>
+      <w:lvlJc w:val="left"/>
+      <w:pPr>
+        <w:ind w:left="4320" w:hanging="360"/>
+      </w:pPr>
+      <w:rPr>
+        <w:rFonts w:ascii="Wingdings" w:hAnsi="Wingdings" w:hint="default"/>
+      </w:rPr>
+    </w:lvl>
+    <w:lvl w:ilvl="6" w:tplc="041F0001" w:tentative="1">
+      <w:start w:val="1"/>
+      <w:numFmt w:val="bullet"/>
+      <w:lvlText w:val=""/>
+      <w:lvlJc w:val="left"/>
+      <w:pPr>
+        <w:ind w:left="5040" w:hanging="360"/>
+      </w:pPr>
+      <w:rPr>
+        <w:rFonts w:ascii="Symbol" w:hAnsi="Symbol" w:hint="default"/>
+      </w:rPr>
+    </w:lvl>
+    <w:lvl w:ilvl="7" w:tplc="041F0003" w:tentative="1">
+      <w:start w:val="1"/>
+      <w:numFmt w:val="bullet"/>
+      <w:lvlText w:val="o"/>
+      <w:lvlJc w:val="left"/>
+      <w:pPr>
+        <w:ind w:left="5760" w:hanging="360"/>
+      </w:pPr>
+      <w:rPr>
+        <w:rFonts w:ascii="Courier New" w:hAnsi="Courier New" w:cs="Courier New" w:hint="default"/>
+      </w:rPr>
+    </w:lvl>
+    <w:lvl w:ilvl="8" w:tplc="041F0005" w:tentative="1">
+      <w:start w:val="1"/>
+      <w:numFmt w:val="bullet"/>
+      <w:lvlText w:val=""/>
+      <w:lvlJc w:val="left"/>
+      <w:pPr>
+        <w:ind w:left="6480" w:hanging="360"/>
+      </w:pPr>
+      <w:rPr>
+        <w:rFonts w:ascii="Wingdings" w:hAnsi="Wingdings" w:hint="default"/>
+      </w:rPr>
+    </w:lvl>
+  </w:abstractNum>
+  <w:abstractNum w:abstractNumId="3" w15:restartNumberingAfterBreak="0">
+    <w:nsid w:val="205879A8"/>
+    <w:multiLevelType w:val="hybridMultilevel"/>
+    <w:tmpl w:val="E5C6642A"/>
+    <w:lvl w:ilvl="0" w:tplc="041F0001">
+      <w:start w:val="1"/>
+      <w:numFmt w:val="bullet"/>
+      <w:lvlText w:val=""/>
+      <w:lvlJc w:val="left"/>
+      <w:pPr>
+        <w:ind w:left="720" w:hanging="360"/>
+      </w:pPr>
+      <w:rPr>
+        <w:rFonts w:ascii="Symbol" w:hAnsi="Symbol" w:hint="default"/>
+      </w:rPr>
+    </w:lvl>
+    <w:lvl w:ilvl="1" w:tplc="041F0003" w:tentative="1">
+      <w:start w:val="1"/>
+      <w:numFmt w:val="bullet"/>
+      <w:lvlText w:val="o"/>
+      <w:lvlJc w:val="left"/>
+      <w:pPr>
+        <w:ind w:left="1440" w:hanging="360"/>
+      </w:pPr>
+      <w:rPr>
+        <w:rFonts w:ascii="Courier New" w:hAnsi="Courier New" w:cs="Courier New" w:hint="default"/>
+      </w:rPr>
+    </w:lvl>
+    <w:lvl w:ilvl="2" w:tplc="041F0005" w:tentative="1">
+      <w:start w:val="1"/>
+      <w:numFmt w:val="bullet"/>
+      <w:lvlText w:val=""/>
+      <w:lvlJc w:val="left"/>
+      <w:pPr>
+        <w:ind w:left="2160" w:hanging="360"/>
+      </w:pPr>
+      <w:rPr>
+        <w:rFonts w:ascii="Wingdings" w:hAnsi="Wingdings" w:hint="default"/>
+      </w:rPr>
+    </w:lvl>
+    <w:lvl w:ilvl="3" w:tplc="041F0001" w:tentative="1">
+      <w:start w:val="1"/>
+      <w:numFmt w:val="bullet"/>
+      <w:lvlText w:val=""/>
+      <w:lvlJc w:val="left"/>
+      <w:pPr>
+        <w:ind w:left="2880" w:hanging="360"/>
+      </w:pPr>
+      <w:rPr>
+        <w:rFonts w:ascii="Symbol" w:hAnsi="Symbol" w:hint="default"/>
+      </w:rPr>
+    </w:lvl>
+    <w:lvl w:ilvl="4" w:tplc="041F0003" w:tentative="1">
+      <w:start w:val="1"/>
+      <w:numFmt w:val="bullet"/>
+      <w:lvlText w:val="o"/>
+      <w:lvlJc w:val="left"/>
+      <w:pPr>
+        <w:ind w:left="3600" w:hanging="360"/>
+      </w:pPr>
+      <w:rPr>
+        <w:rFonts w:ascii="Courier New" w:hAnsi="Courier New" w:cs="Courier New" w:hint="default"/>
+      </w:rPr>
+    </w:lvl>
+    <w:lvl w:ilvl="5" w:tplc="041F0005" w:tentative="1">
+      <w:start w:val="1"/>
+      <w:numFmt w:val="bullet"/>
+      <w:lvlText w:val=""/>
+      <w:lvlJc w:val="left"/>
+      <w:pPr>
+        <w:ind w:left="4320" w:hanging="360"/>
+      </w:pPr>
+      <w:rPr>
+        <w:rFonts w:ascii="Wingdings" w:hAnsi="Wingdings" w:hint="default"/>
+      </w:rPr>
+    </w:lvl>
+    <w:lvl w:ilvl="6" w:tplc="041F0001" w:tentative="1">
+      <w:start w:val="1"/>
+      <w:numFmt w:val="bullet"/>
+      <w:lvlText w:val=""/>
+      <w:lvlJc w:val="left"/>
+      <w:pPr>
+        <w:ind w:left="5040" w:hanging="360"/>
+      </w:pPr>
+      <w:rPr>
+        <w:rFonts w:ascii="Symbol" w:hAnsi="Symbol" w:hint="default"/>
+      </w:rPr>
+    </w:lvl>
+    <w:lvl w:ilvl="7" w:tplc="041F0003" w:tentative="1">
+      <w:start w:val="1"/>
+      <w:numFmt w:val="bullet"/>
+      <w:lvlText w:val="o"/>
+      <w:lvlJc w:val="left"/>
+      <w:pPr>
+        <w:ind w:left="5760" w:hanging="360"/>
+      </w:pPr>
+      <w:rPr>
+        <w:rFonts w:ascii="Courier New" w:hAnsi="Courier New" w:cs="Courier New" w:hint="default"/>
+      </w:rPr>
+    </w:lvl>
+    <w:lvl w:ilvl="8" w:tplc="041F0005" w:tentative="1">
+      <w:start w:val="1"/>
+      <w:numFmt w:val="bullet"/>
+      <w:lvlText w:val=""/>
+      <w:lvlJc w:val="left"/>
+      <w:pPr>
+        <w:ind w:left="6480" w:hanging="360"/>
+      </w:pPr>
+      <w:rPr>
+        <w:rFonts w:ascii="Wingdings" w:hAnsi="Wingdings" w:hint="default"/>
+      </w:rPr>
+    </w:lvl>
+  </w:abstractNum>
+  <w:abstractNum w:abstractNumId="4" w15:restartNumberingAfterBreak="0">
     <w:nsid w:val="3FB13C4B"/>
     <w:multiLevelType w:val="hybridMultilevel"/>
     <w:tmpl w:val="7D24306E"/>
@@ -5528,7 +6134,7 @@
       </w:rPr>
     </w:lvl>
   </w:abstractNum>
-  <w:abstractNum w:abstractNumId="3" w15:restartNumberingAfterBreak="0">
+  <w:abstractNum w:abstractNumId="5" w15:restartNumberingAfterBreak="0">
     <w:nsid w:val="44292A27"/>
     <w:multiLevelType w:val="hybridMultilevel"/>
     <w:tmpl w:val="9C62FFDE"/>
@@ -5621,7 +6227,7 @@
       </w:pPr>
     </w:lvl>
   </w:abstractNum>
-  <w:abstractNum w:abstractNumId="4" w15:restartNumberingAfterBreak="0">
+  <w:abstractNum w:abstractNumId="6" w15:restartNumberingAfterBreak="0">
     <w:nsid w:val="4A0C7176"/>
     <w:multiLevelType w:val="hybridMultilevel"/>
     <w:tmpl w:val="35964C0C"/>
@@ -5734,7 +6340,7 @@
       </w:rPr>
     </w:lvl>
   </w:abstractNum>
-  <w:abstractNum w:abstractNumId="5" w15:restartNumberingAfterBreak="0">
+  <w:abstractNum w:abstractNumId="7" w15:restartNumberingAfterBreak="0">
     <w:nsid w:val="50EA5CA1"/>
     <w:multiLevelType w:val="hybridMultilevel"/>
     <w:tmpl w:val="AEDE2298"/>
@@ -5847,7 +6453,7 @@
       </w:rPr>
     </w:lvl>
   </w:abstractNum>
-  <w:abstractNum w:abstractNumId="6" w15:restartNumberingAfterBreak="0">
+  <w:abstractNum w:abstractNumId="8" w15:restartNumberingAfterBreak="0">
     <w:nsid w:val="5933395C"/>
     <w:multiLevelType w:val="hybridMultilevel"/>
     <w:tmpl w:val="6D70BA50"/>
@@ -5960,7 +6566,7 @@
       </w:rPr>
     </w:lvl>
   </w:abstractNum>
-  <w:abstractNum w:abstractNumId="7" w15:restartNumberingAfterBreak="0">
+  <w:abstractNum w:abstractNumId="9" w15:restartNumberingAfterBreak="0">
     <w:nsid w:val="73D03118"/>
     <w:multiLevelType w:val="hybridMultilevel"/>
     <w:tmpl w:val="5B44A612"/>
@@ -6073,7 +6679,7 @@
       </w:rPr>
     </w:lvl>
   </w:abstractNum>
-  <w:abstractNum w:abstractNumId="8" w15:restartNumberingAfterBreak="0">
+  <w:abstractNum w:abstractNumId="10" w15:restartNumberingAfterBreak="0">
     <w:nsid w:val="7C5E686A"/>
     <w:multiLevelType w:val="hybridMultilevel"/>
     <w:tmpl w:val="11BE0DE0"/>
@@ -6187,30 +6793,36 @@
     </w:lvl>
   </w:abstractNum>
   <w:num w:numId="1" w16cid:durableId="343242642">
-    <w:abstractNumId w:val="7"/>
+    <w:abstractNumId w:val="9"/>
   </w:num>
   <w:num w:numId="2" w16cid:durableId="654723602">
-    <w:abstractNumId w:val="4"/>
+    <w:abstractNumId w:val="6"/>
   </w:num>
   <w:num w:numId="3" w16cid:durableId="617685858">
     <w:abstractNumId w:val="1"/>
   </w:num>
   <w:num w:numId="4" w16cid:durableId="960116285">
+    <w:abstractNumId w:val="10"/>
+  </w:num>
+  <w:num w:numId="5" w16cid:durableId="1934438170">
+    <w:abstractNumId w:val="4"/>
+  </w:num>
+  <w:num w:numId="6" w16cid:durableId="474572168">
     <w:abstractNumId w:val="8"/>
   </w:num>
-  <w:num w:numId="5" w16cid:durableId="1934438170">
-    <w:abstractNumId w:val="2"/>
-  </w:num>
-  <w:num w:numId="6" w16cid:durableId="474572168">
-    <w:abstractNumId w:val="6"/>
-  </w:num>
   <w:num w:numId="7" w16cid:durableId="733503936">
-    <w:abstractNumId w:val="5"/>
+    <w:abstractNumId w:val="7"/>
   </w:num>
   <w:num w:numId="8" w16cid:durableId="1966112076">
     <w:abstractNumId w:val="0"/>
   </w:num>
   <w:num w:numId="9" w16cid:durableId="1850482617">
+    <w:abstractNumId w:val="5"/>
+  </w:num>
+  <w:num w:numId="10" w16cid:durableId="814681659">
+    <w:abstractNumId w:val="2"/>
+  </w:num>
+  <w:num w:numId="11" w16cid:durableId="1493565837">
     <w:abstractNumId w:val="3"/>
   </w:num>
 </w:numbering>
@@ -6826,6 +7438,35 @@
       <w:ind w:left="440"/>
     </w:pPr>
   </w:style>
+  <w:style w:type="paragraph" w:styleId="ResimYazs">
+    <w:name w:val="caption"/>
+    <w:basedOn w:val="Normal"/>
+    <w:next w:val="Normal"/>
+    <w:uiPriority w:val="35"/>
+    <w:unhideWhenUsed/>
+    <w:qFormat/>
+    <w:rsid w:val="00F37BA1"/>
+    <w:pPr>
+      <w:spacing w:after="200" w:line="240" w:lineRule="auto"/>
+    </w:pPr>
+    <w:rPr>
+      <w:i/>
+      <w:iCs/>
+      <w:color w:val="44546A" w:themeColor="text2"/>
+      <w:sz w:val="18"/>
+      <w:szCs w:val="18"/>
+    </w:rPr>
+  </w:style>
+  <w:style w:type="character" w:styleId="YerTutucuMetni">
+    <w:name w:val="Placeholder Text"/>
+    <w:basedOn w:val="VarsaylanParagrafYazTipi"/>
+    <w:uiPriority w:val="99"/>
+    <w:semiHidden/>
+    <w:rsid w:val="00457B84"/>
+    <w:rPr>
+      <w:color w:val="666666"/>
+    </w:rPr>
+  </w:style>
 </w:styles>
 </file>
 

</xml_diff>

<commit_message>
Loss, rectifier and converter calculations are added
</commit_message>
<xml_diff>
--- a/final report/EE463_final_report.docx
+++ b/final report/EE463_final_report.docx
@@ -2911,6 +2911,9 @@
         <w:jc w:val="center"/>
       </w:pPr>
       <w:r>
+        <w:rPr>
+          <w:noProof/>
+        </w:rPr>
         <w:drawing>
           <wp:inline distT="0" distB="0" distL="0" distR="0" wp14:anchorId="51E1BC28" wp14:editId="1083110E">
             <wp:extent cx="2588360" cy="1927860"/>
@@ -3065,18 +3068,1600 @@
         </m:sSub>
       </m:oMath>
     </w:p>
+    <w:p>
+      <w:pPr>
+        <w:rPr>
+          <w:rFonts w:eastAsiaTheme="minorEastAsia"/>
+        </w:rPr>
+      </w:pPr>
+      <w:r>
+        <w:rPr>
+          <w:rFonts w:eastAsiaTheme="minorEastAsia"/>
+        </w:rPr>
+        <w:t xml:space="preserve">It can be found that our output for diode is in between 20.26 - 33.76 </w:t>
+      </w:r>
+      <m:oMath>
+        <m:sSub>
+          <m:sSubPr>
+            <m:ctrlPr>
+              <w:rPr>
+                <w:rFonts w:ascii="Cambria Math" w:hAnsi="Cambria Math"/>
+                <w:i/>
+              </w:rPr>
+            </m:ctrlPr>
+          </m:sSubPr>
+          <m:e>
+            <m:r>
+              <w:rPr>
+                <w:rFonts w:ascii="Cambria Math" w:hAnsi="Cambria Math"/>
+              </w:rPr>
+              <m:t>V</m:t>
+            </m:r>
+          </m:e>
+          <m:sub>
+            <m:r>
+              <w:rPr>
+                <w:rFonts w:ascii="Cambria Math" w:hAnsi="Cambria Math"/>
+              </w:rPr>
+              <m:t>av</m:t>
+            </m:r>
+          </m:sub>
+        </m:sSub>
+      </m:oMath>
+      <w:r>
+        <w:rPr>
+          <w:rFonts w:eastAsiaTheme="minorEastAsia"/>
+        </w:rPr>
+        <w:t>.</w:t>
+      </w:r>
+    </w:p>
+    <w:p>
+      <w:pPr>
+        <w:pStyle w:val="Balk2"/>
+        <w:ind w:firstLine="708"/>
+        <w:rPr>
+          <w:rFonts w:eastAsiaTheme="minorEastAsia"/>
+        </w:rPr>
+      </w:pPr>
+      <w:r>
+        <w:rPr>
+          <w:rFonts w:eastAsiaTheme="minorEastAsia"/>
+        </w:rPr>
+        <w:t>Converter</w:t>
+      </w:r>
+    </w:p>
+    <w:p>
+      <w:pPr>
+        <w:rPr>
+          <w:rFonts w:eastAsiaTheme="minorEastAsia"/>
+        </w:rPr>
+      </w:pPr>
+      <w:r>
+        <w:rPr>
+          <w:rFonts w:eastAsiaTheme="minorEastAsia"/>
+        </w:rPr>
+        <w:t>This is also the input of the converter. We should have an output around 12 V; so we should use Buck(Step-Down) Converter to achieve this output voltage.</w:t>
+      </w:r>
+    </w:p>
+    <w:p>
+      <w:pPr>
+        <w:keepNext/>
+        <w:jc w:val="center"/>
+      </w:pPr>
+      <w:r>
+        <w:rPr>
+          <w:noProof/>
+        </w:rPr>
+        <w:drawing>
+          <wp:inline distT="0" distB="0" distL="0" distR="0" wp14:anchorId="519700D3" wp14:editId="065D5E45">
+            <wp:extent cx="3337560" cy="1609181"/>
+            <wp:effectExtent l="0" t="0" r="0" b="0"/>
+            <wp:docPr id="1486625607" name="Resim 1" descr="How a buck converter works - Shady Electronics"/>
+            <wp:cNvGraphicFramePr>
+              <a:graphicFrameLocks xmlns:a="http://schemas.openxmlformats.org/drawingml/2006/main" noChangeAspect="1"/>
+            </wp:cNvGraphicFramePr>
+            <a:graphic xmlns:a="http://schemas.openxmlformats.org/drawingml/2006/main">
+              <a:graphicData uri="http://schemas.openxmlformats.org/drawingml/2006/picture">
+                <pic:pic xmlns:pic="http://schemas.openxmlformats.org/drawingml/2006/picture">
+                  <pic:nvPicPr>
+                    <pic:cNvPr id="0" name="Picture 1" descr="How a buck converter works - Shady Electronics"/>
+                    <pic:cNvPicPr>
+                      <a:picLocks noChangeAspect="1" noChangeArrowheads="1"/>
+                    </pic:cNvPicPr>
+                  </pic:nvPicPr>
+                  <pic:blipFill>
+                    <a:blip r:embed="rId12" cstate="print">
+                      <a:extLst>
+                        <a:ext uri="{28A0092B-C50C-407E-A947-70E740481C1C}">
+                          <a14:useLocalDpi xmlns:a14="http://schemas.microsoft.com/office/drawing/2010/main" val="0"/>
+                        </a:ext>
+                      </a:extLst>
+                    </a:blip>
+                    <a:srcRect/>
+                    <a:stretch>
+                      <a:fillRect/>
+                    </a:stretch>
+                  </pic:blipFill>
+                  <pic:spPr bwMode="auto">
+                    <a:xfrm>
+                      <a:off x="0" y="0"/>
+                      <a:ext cx="3344156" cy="1612361"/>
+                    </a:xfrm>
+                    <a:prstGeom prst="rect">
+                      <a:avLst/>
+                    </a:prstGeom>
+                    <a:noFill/>
+                    <a:ln>
+                      <a:noFill/>
+                    </a:ln>
+                  </pic:spPr>
+                </pic:pic>
+              </a:graphicData>
+            </a:graphic>
+          </wp:inline>
+        </w:drawing>
+      </w:r>
+    </w:p>
+    <w:p>
+      <w:pPr>
+        <w:pStyle w:val="ResimYazs"/>
+        <w:jc w:val="center"/>
+      </w:pPr>
+      <w:r>
+        <w:t xml:space="preserve">Şekil </w:t>
+      </w:r>
+      <w:fldSimple w:instr=" SEQ Şekil \* ARABIC ">
+        <w:r>
+          <w:rPr>
+            <w:noProof/>
+          </w:rPr>
+          <w:t>3</w:t>
+        </w:r>
+      </w:fldSimple>
+      <w:r>
+        <w:t>. Buck Converter Circuit Topology</w:t>
+      </w:r>
+    </w:p>
+    <w:p>
+      <w:r>
+        <w:t>In order to achieve our design characteristics to charge</w:t>
+      </w:r>
+      <w:r>
+        <w:t xml:space="preserve"> </w:t>
+      </w:r>
+      <w:r>
+        <w:t xml:space="preserve">battery properly, </w:t>
+      </w:r>
+      <w:r>
+        <w:t>we think that using Constant Current / Constant Voltage control mechanism should be applied.</w:t>
+      </w:r>
+    </w:p>
+    <w:p>
+      <w:pPr>
+        <w:keepNext/>
+        <w:jc w:val="center"/>
+      </w:pPr>
+      <w:r>
+        <w:rPr>
+          <w:noProof/>
+        </w:rPr>
+        <w:lastRenderedPageBreak/>
+        <w:drawing>
+          <wp:inline distT="0" distB="0" distL="0" distR="0" wp14:anchorId="25AA1AC6" wp14:editId="43C4B733">
+            <wp:extent cx="2057342" cy="1547343"/>
+            <wp:effectExtent l="0" t="0" r="635" b="0"/>
+            <wp:docPr id="1533020568" name="Resim 2" descr="ChargingBasics"/>
+            <wp:cNvGraphicFramePr>
+              <a:graphicFrameLocks xmlns:a="http://schemas.openxmlformats.org/drawingml/2006/main" noChangeAspect="1"/>
+            </wp:cNvGraphicFramePr>
+            <a:graphic xmlns:a="http://schemas.openxmlformats.org/drawingml/2006/main">
+              <a:graphicData uri="http://schemas.openxmlformats.org/drawingml/2006/picture">
+                <pic:pic xmlns:pic="http://schemas.openxmlformats.org/drawingml/2006/picture">
+                  <pic:nvPicPr>
+                    <pic:cNvPr id="0" name="Picture 3" descr="ChargingBasics"/>
+                    <pic:cNvPicPr>
+                      <a:picLocks noChangeAspect="1" noChangeArrowheads="1"/>
+                    </pic:cNvPicPr>
+                  </pic:nvPicPr>
+                  <pic:blipFill>
+                    <a:blip r:embed="rId13">
+                      <a:extLst>
+                        <a:ext uri="{28A0092B-C50C-407E-A947-70E740481C1C}">
+                          <a14:useLocalDpi xmlns:a14="http://schemas.microsoft.com/office/drawing/2010/main" val="0"/>
+                        </a:ext>
+                      </a:extLst>
+                    </a:blip>
+                    <a:srcRect/>
+                    <a:stretch>
+                      <a:fillRect/>
+                    </a:stretch>
+                  </pic:blipFill>
+                  <pic:spPr bwMode="auto">
+                    <a:xfrm>
+                      <a:off x="0" y="0"/>
+                      <a:ext cx="2063765" cy="1552174"/>
+                    </a:xfrm>
+                    <a:prstGeom prst="rect">
+                      <a:avLst/>
+                    </a:prstGeom>
+                    <a:noFill/>
+                    <a:ln>
+                      <a:noFill/>
+                    </a:ln>
+                  </pic:spPr>
+                </pic:pic>
+              </a:graphicData>
+            </a:graphic>
+          </wp:inline>
+        </w:drawing>
+      </w:r>
+    </w:p>
+    <w:p>
+      <w:pPr>
+        <w:pStyle w:val="ResimYazs"/>
+        <w:jc w:val="center"/>
+      </w:pPr>
+      <w:r>
+        <w:t xml:space="preserve">Şekil </w:t>
+      </w:r>
+      <w:fldSimple w:instr=" SEQ Şekil \* ARABIC ">
+        <w:r>
+          <w:rPr>
+            <w:noProof/>
+          </w:rPr>
+          <w:t>4</w:t>
+        </w:r>
+      </w:fldSimple>
+      <w:r>
+        <w:t>. CC-CV Battery Charging Stages</w:t>
+      </w:r>
+    </w:p>
+    <w:p>
+      <w:r>
+        <w:t>To charge the battery, we need to apply this stages via controlling mechanism. The full charging battery reaches up to 13.8 V. So, we design our controller accordingly to reach constant current stage first, then constant voltage stage after</w:t>
+      </w:r>
+      <w:r>
+        <w:t xml:space="preserve"> certain value (13.5V)</w:t>
+      </w:r>
+      <w:r>
+        <w:t>.</w:t>
+      </w:r>
+    </w:p>
+    <w:p>
+      <w:pPr>
+        <w:rPr>
+          <w:rFonts w:eastAsiaTheme="minorEastAsia"/>
+        </w:rPr>
+      </w:pPr>
+      <w:r>
+        <w:t>If we look at the Duty Cycle that needs to be applied:</w:t>
+      </w:r>
+      <w:r>
+        <w:tab/>
+      </w:r>
+      <w:r>
+        <w:tab/>
+        <w:t xml:space="preserve"> </w:t>
+      </w:r>
+      <m:oMath>
+        <m:sSub>
+          <m:sSubPr>
+            <m:ctrlPr>
+              <w:rPr>
+                <w:rFonts w:ascii="Cambria Math" w:hAnsi="Cambria Math"/>
+                <w:i/>
+              </w:rPr>
+            </m:ctrlPr>
+          </m:sSubPr>
+          <m:e>
+            <m:r>
+              <w:rPr>
+                <w:rFonts w:ascii="Cambria Math" w:hAnsi="Cambria Math"/>
+              </w:rPr>
+              <m:t>V</m:t>
+            </m:r>
+          </m:e>
+          <m:sub>
+            <m:r>
+              <w:rPr>
+                <w:rFonts w:ascii="Cambria Math" w:hAnsi="Cambria Math"/>
+              </w:rPr>
+              <m:t>out</m:t>
+            </m:r>
+          </m:sub>
+        </m:sSub>
+        <m:r>
+          <w:rPr>
+            <w:rFonts w:ascii="Cambria Math" w:hAnsi="Cambria Math"/>
+          </w:rPr>
+          <m:t>=D*</m:t>
+        </m:r>
+        <m:sSub>
+          <m:sSubPr>
+            <m:ctrlPr>
+              <w:rPr>
+                <w:rFonts w:ascii="Cambria Math" w:hAnsi="Cambria Math"/>
+                <w:i/>
+              </w:rPr>
+            </m:ctrlPr>
+          </m:sSubPr>
+          <m:e>
+            <m:r>
+              <w:rPr>
+                <w:rFonts w:ascii="Cambria Math" w:hAnsi="Cambria Math"/>
+              </w:rPr>
+              <m:t>V</m:t>
+            </m:r>
+          </m:e>
+          <m:sub>
+            <m:r>
+              <w:rPr>
+                <w:rFonts w:ascii="Cambria Math" w:hAnsi="Cambria Math"/>
+              </w:rPr>
+              <m:t>av</m:t>
+            </m:r>
+          </m:sub>
+        </m:sSub>
+      </m:oMath>
+    </w:p>
+    <w:p>
+      <w:pPr>
+        <w:rPr>
+          <w:rFonts w:eastAsiaTheme="minorEastAsia"/>
+        </w:rPr>
+      </w:pPr>
+      <w:r>
+        <w:rPr>
+          <w:rFonts w:eastAsiaTheme="minorEastAsia"/>
+        </w:rPr>
+        <w:t>It can be found that Duty Cycle is around 0.4 – 0.67.</w:t>
+      </w:r>
+    </w:p>
+    <w:p>
+      <w:pPr>
+        <w:keepNext/>
+        <w:jc w:val="center"/>
+      </w:pPr>
+      <w:r>
+        <w:drawing>
+          <wp:inline distT="0" distB="0" distL="0" distR="0" wp14:anchorId="6D711DD0" wp14:editId="1F796C99">
+            <wp:extent cx="3816232" cy="2598420"/>
+            <wp:effectExtent l="0" t="0" r="0" b="0"/>
+            <wp:docPr id="244636014" name="Resim 1" descr="çizgi, diyagram, öykü gelişim çizgisi; kumpas; grafiğini çıkarma, metin içeren bir resim&#10;&#10;Açıklama otomatik olarak oluşturuldu"/>
+            <wp:cNvGraphicFramePr>
+              <a:graphicFrameLocks xmlns:a="http://schemas.openxmlformats.org/drawingml/2006/main" noChangeAspect="1"/>
+            </wp:cNvGraphicFramePr>
+            <a:graphic xmlns:a="http://schemas.openxmlformats.org/drawingml/2006/main">
+              <a:graphicData uri="http://schemas.openxmlformats.org/drawingml/2006/picture">
+                <pic:pic xmlns:pic="http://schemas.openxmlformats.org/drawingml/2006/picture">
+                  <pic:nvPicPr>
+                    <pic:cNvPr id="244636014" name="Resim 1" descr="çizgi, diyagram, öykü gelişim çizgisi; kumpas; grafiğini çıkarma, metin içeren bir resim&#10;&#10;Açıklama otomatik olarak oluşturuldu"/>
+                    <pic:cNvPicPr/>
+                  </pic:nvPicPr>
+                  <pic:blipFill>
+                    <a:blip r:embed="rId14"/>
+                    <a:stretch>
+                      <a:fillRect/>
+                    </a:stretch>
+                  </pic:blipFill>
+                  <pic:spPr>
+                    <a:xfrm>
+                      <a:off x="0" y="0"/>
+                      <a:ext cx="3820296" cy="2601187"/>
+                    </a:xfrm>
+                    <a:prstGeom prst="rect">
+                      <a:avLst/>
+                    </a:prstGeom>
+                  </pic:spPr>
+                </pic:pic>
+              </a:graphicData>
+            </a:graphic>
+          </wp:inline>
+        </w:drawing>
+      </w:r>
+    </w:p>
+    <w:p>
+      <w:pPr>
+        <w:pStyle w:val="ResimYazs"/>
+        <w:jc w:val="center"/>
+      </w:pPr>
+      <w:r>
+        <w:t xml:space="preserve">Şekil </w:t>
+      </w:r>
+      <w:fldSimple w:instr=" SEQ Şekil \* ARABIC ">
+        <w:r>
+          <w:rPr>
+            <w:noProof/>
+          </w:rPr>
+          <w:t>5</w:t>
+        </w:r>
+      </w:fldSimple>
+      <w:r>
+        <w:t>. V</w:t>
+      </w:r>
+      <w:r>
+        <w:t>o</w:t>
+      </w:r>
+      <w:r>
+        <w:t xml:space="preserve"> constant curve for Buck Converter</w:t>
+      </w:r>
+    </w:p>
+    <w:p>
+      <w:r>
+        <w:t xml:space="preserve">According to this curve, with values of; </w:t>
+      </w:r>
+    </w:p>
+    <w:p>
+      <w:pPr>
+        <w:pStyle w:val="ListeParagraf"/>
+        <w:numPr>
+          <w:ilvl w:val="0"/>
+          <w:numId w:val="12"/>
+        </w:numPr>
+      </w:pPr>
+      <m:oMath>
+        <m:sSub>
+          <m:sSubPr>
+            <m:ctrlPr>
+              <w:rPr>
+                <w:rFonts w:ascii="Cambria Math" w:hAnsi="Cambria Math"/>
+                <w:i/>
+              </w:rPr>
+            </m:ctrlPr>
+          </m:sSubPr>
+          <m:e>
+            <m:r>
+              <w:rPr>
+                <w:rFonts w:ascii="Cambria Math" w:hAnsi="Cambria Math"/>
+              </w:rPr>
+              <m:t>f</m:t>
+            </m:r>
+          </m:e>
+          <m:sub>
+            <m:r>
+              <w:rPr>
+                <w:rFonts w:ascii="Cambria Math" w:hAnsi="Cambria Math"/>
+              </w:rPr>
+              <m:t>s</m:t>
+            </m:r>
+          </m:sub>
+        </m:sSub>
+      </m:oMath>
+      <w:r>
+        <w:t xml:space="preserve"> = 250 kHz</w:t>
+      </w:r>
+    </w:p>
+    <w:p>
+      <w:pPr>
+        <w:pStyle w:val="ListeParagraf"/>
+        <w:numPr>
+          <w:ilvl w:val="0"/>
+          <w:numId w:val="12"/>
+        </w:numPr>
+      </w:pPr>
+      <w:r>
+        <w:t>L = 0.1 mH</w:t>
+      </w:r>
+      <w:r>
+        <w:t xml:space="preserve"> </w:t>
+      </w:r>
+    </w:p>
+    <w:p>
+      <w:r>
+        <w:t xml:space="preserve">We can found that, output of 10 A does not go into the discontinous mode with Duty Cycle around 0.4 – 0.67. </w:t>
+      </w:r>
+    </w:p>
+    <w:p>
+      <m:oMathPara>
+        <m:oMath>
+          <m:f>
+            <m:fPr>
+              <m:ctrlPr>
+                <w:rPr>
+                  <w:rFonts w:ascii="Cambria Math" w:hAnsi="Cambria Math"/>
+                  <w:i/>
+                </w:rPr>
+              </m:ctrlPr>
+            </m:fPr>
+            <m:num>
+              <m:sSub>
+                <m:sSubPr>
+                  <m:ctrlPr>
+                    <w:rPr>
+                      <w:rFonts w:ascii="Cambria Math" w:hAnsi="Cambria Math"/>
+                      <w:i/>
+                    </w:rPr>
+                  </m:ctrlPr>
+                </m:sSubPr>
+                <m:e>
+                  <m:r>
+                    <w:rPr>
+                      <w:rFonts w:ascii="Cambria Math" w:hAnsi="Cambria Math"/>
+                    </w:rPr>
+                    <m:t>I</m:t>
+                  </m:r>
+                </m:e>
+                <m:sub>
+                  <m:r>
+                    <w:rPr>
+                      <w:rFonts w:ascii="Cambria Math" w:hAnsi="Cambria Math"/>
+                    </w:rPr>
+                    <m:t>o</m:t>
+                  </m:r>
+                </m:sub>
+              </m:sSub>
+            </m:num>
+            <m:den>
+              <m:sSub>
+                <m:sSubPr>
+                  <m:ctrlPr>
+                    <w:rPr>
+                      <w:rFonts w:ascii="Cambria Math" w:hAnsi="Cambria Math"/>
+                      <w:i/>
+                    </w:rPr>
+                  </m:ctrlPr>
+                </m:sSubPr>
+                <m:e>
+                  <m:r>
+                    <w:rPr>
+                      <w:rFonts w:ascii="Cambria Math" w:hAnsi="Cambria Math"/>
+                    </w:rPr>
+                    <m:t>I</m:t>
+                  </m:r>
+                </m:e>
+                <m:sub>
+                  <m:r>
+                    <w:rPr>
+                      <w:rFonts w:ascii="Cambria Math" w:hAnsi="Cambria Math"/>
+                    </w:rPr>
+                    <m:t>LB,max</m:t>
+                  </m:r>
+                </m:sub>
+              </m:sSub>
+            </m:den>
+          </m:f>
+          <m:r>
+            <w:rPr>
+              <w:rFonts w:ascii="Cambria Math" w:hAnsi="Cambria Math"/>
+            </w:rPr>
+            <m:t xml:space="preserve">= </m:t>
+          </m:r>
+          <m:f>
+            <m:fPr>
+              <m:ctrlPr>
+                <w:rPr>
+                  <w:rFonts w:ascii="Cambria Math" w:hAnsi="Cambria Math"/>
+                  <w:i/>
+                </w:rPr>
+              </m:ctrlPr>
+            </m:fPr>
+            <m:num>
+              <m:sSub>
+                <m:sSubPr>
+                  <m:ctrlPr>
+                    <w:rPr>
+                      <w:rFonts w:ascii="Cambria Math" w:hAnsi="Cambria Math"/>
+                      <w:i/>
+                    </w:rPr>
+                  </m:ctrlPr>
+                </m:sSubPr>
+                <m:e>
+                  <m:r>
+                    <w:rPr>
+                      <w:rFonts w:ascii="Cambria Math" w:hAnsi="Cambria Math"/>
+                    </w:rPr>
+                    <m:t>I</m:t>
+                  </m:r>
+                </m:e>
+                <m:sub>
+                  <m:r>
+                    <w:rPr>
+                      <w:rFonts w:ascii="Cambria Math" w:hAnsi="Cambria Math"/>
+                    </w:rPr>
+                    <m:t>o</m:t>
+                  </m:r>
+                </m:sub>
+              </m:sSub>
+              <m:r>
+                <w:rPr>
+                  <w:rFonts w:ascii="Cambria Math" w:hAnsi="Cambria Math"/>
+                </w:rPr>
+                <m:t>*</m:t>
+              </m:r>
+              <m:r>
+                <w:rPr>
+                  <w:rFonts w:ascii="Cambria Math" w:hAnsi="Cambria Math"/>
+                </w:rPr>
+                <m:t>2</m:t>
+              </m:r>
+              <m:r>
+                <w:rPr>
+                  <w:rFonts w:ascii="Cambria Math" w:hAnsi="Cambria Math"/>
+                </w:rPr>
+                <m:t>*L*</m:t>
+              </m:r>
+              <m:sSub>
+                <m:sSubPr>
+                  <m:ctrlPr>
+                    <w:rPr>
+                      <w:rFonts w:ascii="Cambria Math" w:hAnsi="Cambria Math"/>
+                      <w:i/>
+                    </w:rPr>
+                  </m:ctrlPr>
+                </m:sSubPr>
+                <m:e>
+                  <m:r>
+                    <w:rPr>
+                      <w:rFonts w:ascii="Cambria Math" w:hAnsi="Cambria Math"/>
+                    </w:rPr>
+                    <m:t>f</m:t>
+                  </m:r>
+                </m:e>
+                <m:sub>
+                  <m:r>
+                    <w:rPr>
+                      <w:rFonts w:ascii="Cambria Math" w:hAnsi="Cambria Math"/>
+                    </w:rPr>
+                    <m:t>s</m:t>
+                  </m:r>
+                </m:sub>
+              </m:sSub>
+            </m:num>
+            <m:den>
+              <m:sSub>
+                <m:sSubPr>
+                  <m:ctrlPr>
+                    <w:rPr>
+                      <w:rFonts w:ascii="Cambria Math" w:hAnsi="Cambria Math"/>
+                      <w:i/>
+                    </w:rPr>
+                  </m:ctrlPr>
+                </m:sSubPr>
+                <m:e>
+                  <m:r>
+                    <w:rPr>
+                      <w:rFonts w:ascii="Cambria Math" w:hAnsi="Cambria Math"/>
+                    </w:rPr>
+                    <m:t>V</m:t>
+                  </m:r>
+                </m:e>
+                <m:sub>
+                  <m:r>
+                    <w:rPr>
+                      <w:rFonts w:ascii="Cambria Math" w:hAnsi="Cambria Math"/>
+                    </w:rPr>
+                    <m:t>d</m:t>
+                  </m:r>
+                </m:sub>
+              </m:sSub>
+            </m:den>
+          </m:f>
+          <m:r>
+            <w:rPr>
+              <w:rFonts w:ascii="Cambria Math" w:hAnsi="Cambria Math"/>
+            </w:rPr>
+            <m:t>=</m:t>
+          </m:r>
+          <m:r>
+            <w:rPr>
+              <w:rFonts w:ascii="Cambria Math" w:hAnsi="Cambria Math"/>
+            </w:rPr>
+            <m:t>37</m:t>
+          </m:r>
+        </m:oMath>
+      </m:oMathPara>
+    </w:p>
     <w:p/>
+    <w:p/>
+    <w:p/>
     <w:p>
       <w:pPr>
         <w:pStyle w:val="Balk1"/>
       </w:pPr>
       <w:bookmarkStart w:id="9" w:name="_Toc156854580"/>
       <w:r>
+        <w:lastRenderedPageBreak/>
         <w:t>Loss Calculations</w:t>
       </w:r>
       <w:bookmarkEnd w:id="9"/>
     </w:p>
+    <w:p>
+      <w:pPr>
+        <w:pStyle w:val="Balk2"/>
+        <w:ind w:firstLine="708"/>
+      </w:pPr>
+      <w:r>
+        <w:t>Bridge Rectifier</w:t>
+      </w:r>
+    </w:p>
+    <w:p>
+      <w:pPr>
+        <w:rPr>
+          <w:rFonts w:eastAsiaTheme="minorEastAsia"/>
+        </w:rPr>
+      </w:pPr>
+      <m:oMathPara>
+        <m:oMath>
+          <m:sSub>
+            <m:sSubPr>
+              <m:ctrlPr>
+                <w:rPr>
+                  <w:rFonts w:ascii="Cambria Math" w:hAnsi="Cambria Math"/>
+                  <w:i/>
+                </w:rPr>
+              </m:ctrlPr>
+            </m:sSubPr>
+            <m:e>
+              <m:r>
+                <w:rPr>
+                  <w:rFonts w:ascii="Cambria Math" w:hAnsi="Cambria Math"/>
+                </w:rPr>
+                <m:t>V</m:t>
+              </m:r>
+            </m:e>
+            <m:sub>
+              <m:r>
+                <w:rPr>
+                  <w:rFonts w:ascii="Cambria Math" w:hAnsi="Cambria Math"/>
+                </w:rPr>
+                <m:t>F</m:t>
+              </m:r>
+            </m:sub>
+          </m:sSub>
+          <m:r>
+            <w:rPr>
+              <w:rFonts w:ascii="Cambria Math" w:hAnsi="Cambria Math"/>
+            </w:rPr>
+            <m:t>=1.1 V (for I=10A)</m:t>
+          </m:r>
+        </m:oMath>
+      </m:oMathPara>
+    </w:p>
+    <w:p>
+      <w:pPr>
+        <w:rPr>
+          <w:rFonts w:eastAsiaTheme="minorEastAsia"/>
+        </w:rPr>
+      </w:pPr>
+      <m:oMathPara>
+        <m:oMath>
+          <m:sSub>
+            <m:sSubPr>
+              <m:ctrlPr>
+                <w:rPr>
+                  <w:rFonts w:ascii="Cambria Math" w:hAnsi="Cambria Math"/>
+                  <w:i/>
+                </w:rPr>
+              </m:ctrlPr>
+            </m:sSubPr>
+            <m:e>
+              <m:r>
+                <w:rPr>
+                  <w:rFonts w:ascii="Cambria Math" w:hAnsi="Cambria Math"/>
+                </w:rPr>
+                <m:t>P</m:t>
+              </m:r>
+            </m:e>
+            <m:sub>
+              <m:r>
+                <w:rPr>
+                  <w:rFonts w:ascii="Cambria Math" w:hAnsi="Cambria Math"/>
+                </w:rPr>
+                <m:t>loss</m:t>
+              </m:r>
+            </m:sub>
+          </m:sSub>
+          <m:r>
+            <w:rPr>
+              <w:rFonts w:ascii="Cambria Math" w:hAnsi="Cambria Math"/>
+            </w:rPr>
+            <m:t>=6*1.1V*5.9A*0.4=</m:t>
+          </m:r>
+          <m:r>
+            <m:rPr>
+              <m:sty m:val="b"/>
+            </m:rPr>
+            <w:rPr>
+              <w:rFonts w:ascii="Cambria Math" w:hAnsi="Cambria Math"/>
+            </w:rPr>
+            <m:t>15.57 W</m:t>
+          </m:r>
+        </m:oMath>
+      </m:oMathPara>
+    </w:p>
+    <w:p>
+      <w:pPr>
+        <w:rPr>
+          <w:rFonts w:eastAsiaTheme="minorEastAsia"/>
+        </w:rPr>
+      </w:pPr>
+    </w:p>
     <w:p/>
+    <w:p>
+      <w:pPr>
+        <w:pStyle w:val="Balk2"/>
+        <w:ind w:firstLine="708"/>
+      </w:pPr>
+      <w:r>
+        <w:t>MOSFET</w:t>
+      </w:r>
+    </w:p>
+    <w:p>
+      <w:pPr>
+        <w:pStyle w:val="ListeParagraf"/>
+        <w:numPr>
+          <w:ilvl w:val="0"/>
+          <w:numId w:val="13"/>
+        </w:numPr>
+      </w:pPr>
+      <w:r>
+        <w:t>R_jc = 1.25 c/w</w:t>
+      </w:r>
+    </w:p>
+    <w:p>
+      <w:pPr>
+        <w:pStyle w:val="ListeParagraf"/>
+        <w:numPr>
+          <w:ilvl w:val="0"/>
+          <w:numId w:val="13"/>
+        </w:numPr>
+      </w:pPr>
+      <w:r>
+        <w:t>R_ja = 62 c/w</w:t>
+      </w:r>
+    </w:p>
+    <w:p>
+      <w:pPr>
+        <w:pStyle w:val="ListeParagraf"/>
+        <w:numPr>
+          <w:ilvl w:val="0"/>
+          <w:numId w:val="13"/>
+        </w:numPr>
+      </w:pPr>
+      <w:r>
+        <w:t>R ds = 0.04 ohm</w:t>
+      </w:r>
+    </w:p>
+    <w:p>
+      <w:pPr>
+        <w:pStyle w:val="ListeParagraf"/>
+        <w:numPr>
+          <w:ilvl w:val="0"/>
+          <w:numId w:val="13"/>
+        </w:numPr>
+      </w:pPr>
+      <w:r>
+        <w:t>Tr =55 ns</w:t>
+      </w:r>
+    </w:p>
+    <w:p>
+      <w:pPr>
+        <w:pStyle w:val="ListeParagraf"/>
+        <w:numPr>
+          <w:ilvl w:val="0"/>
+          <w:numId w:val="13"/>
+        </w:numPr>
+      </w:pPr>
+      <w:r>
+        <w:t>Tf = 57ns</w:t>
+      </w:r>
+    </w:p>
+    <w:p>
+      <w:pPr>
+        <w:pStyle w:val="ListeParagraf"/>
+        <w:rPr>
+          <w:rFonts w:eastAsiaTheme="minorEastAsia"/>
+        </w:rPr>
+      </w:pPr>
+      <m:oMath>
+        <m:r>
+          <w:rPr>
+            <w:rFonts w:ascii="Cambria Math" w:hAnsi="Cambria Math"/>
+          </w:rPr>
+          <m:t xml:space="preserve">                                                       </m:t>
+        </m:r>
+        <m:sSub>
+          <m:sSubPr>
+            <m:ctrlPr>
+              <w:rPr>
+                <w:rFonts w:ascii="Cambria Math" w:hAnsi="Cambria Math"/>
+                <w:i/>
+              </w:rPr>
+            </m:ctrlPr>
+          </m:sSubPr>
+          <m:e>
+            <m:r>
+              <w:rPr>
+                <w:rFonts w:ascii="Cambria Math" w:hAnsi="Cambria Math"/>
+              </w:rPr>
+              <m:t>P</m:t>
+            </m:r>
+          </m:e>
+          <m:sub>
+            <m:r>
+              <w:rPr>
+                <w:rFonts w:ascii="Cambria Math" w:hAnsi="Cambria Math"/>
+              </w:rPr>
+              <m:t>conduction loss</m:t>
+            </m:r>
+          </m:sub>
+        </m:sSub>
+        <m:r>
+          <w:rPr>
+            <w:rFonts w:ascii="Cambria Math" w:hAnsi="Cambria Math"/>
+          </w:rPr>
+          <m:t>= r*</m:t>
+        </m:r>
+        <m:sSubSup>
+          <m:sSubSupPr>
+            <m:ctrlPr>
+              <w:rPr>
+                <w:rFonts w:ascii="Cambria Math" w:hAnsi="Cambria Math"/>
+                <w:i/>
+              </w:rPr>
+            </m:ctrlPr>
+          </m:sSubSupPr>
+          <m:e>
+            <m:r>
+              <w:rPr>
+                <w:rFonts w:ascii="Cambria Math" w:hAnsi="Cambria Math"/>
+              </w:rPr>
+              <m:t>I</m:t>
+            </m:r>
+          </m:e>
+          <m:sub>
+            <m:r>
+              <w:rPr>
+                <w:rFonts w:ascii="Cambria Math" w:hAnsi="Cambria Math"/>
+              </w:rPr>
+              <m:t>o</m:t>
+            </m:r>
+          </m:sub>
+          <m:sup>
+            <m:r>
+              <w:rPr>
+                <w:rFonts w:ascii="Cambria Math" w:hAnsi="Cambria Math"/>
+              </w:rPr>
+              <m:t>2</m:t>
+            </m:r>
+          </m:sup>
+        </m:sSubSup>
+        <m:r>
+          <w:rPr>
+            <w:rFonts w:ascii="Cambria Math" w:hAnsi="Cambria Math"/>
+          </w:rPr>
+          <m:t xml:space="preserve">*D= </m:t>
+        </m:r>
+        <m:r>
+          <w:rPr>
+            <w:rFonts w:ascii="Cambria Math" w:hAnsi="Cambria Math"/>
+          </w:rPr>
+          <m:t xml:space="preserve"> </m:t>
+        </m:r>
+      </m:oMath>
+      <w:r>
+        <w:rPr>
+          <w:rFonts w:eastAsiaTheme="minorEastAsia"/>
+          <w:b/>
+          <w:bCs/>
+        </w:rPr>
+        <w:t>2.68W</w:t>
+      </w:r>
+    </w:p>
+    <w:p>
+      <w:pPr>
+        <w:pStyle w:val="ListeParagraf"/>
+        <w:rPr>
+          <w:rFonts w:eastAsiaTheme="minorEastAsia"/>
+        </w:rPr>
+      </w:pPr>
+      <m:oMathPara>
+        <m:oMath>
+          <m:sSub>
+            <m:sSubPr>
+              <m:ctrlPr>
+                <w:rPr>
+                  <w:rFonts w:ascii="Cambria Math" w:hAnsi="Cambria Math"/>
+                  <w:i/>
+                </w:rPr>
+              </m:ctrlPr>
+            </m:sSubPr>
+            <m:e>
+              <m:r>
+                <w:rPr>
+                  <w:rFonts w:ascii="Cambria Math" w:hAnsi="Cambria Math"/>
+                </w:rPr>
+                <m:t>P</m:t>
+              </m:r>
+            </m:e>
+            <m:sub>
+              <m:r>
+                <w:rPr>
+                  <w:rFonts w:ascii="Cambria Math" w:hAnsi="Cambria Math"/>
+                </w:rPr>
+                <m:t>switching</m:t>
+              </m:r>
+              <m:r>
+                <w:rPr>
+                  <w:rFonts w:ascii="Cambria Math" w:hAnsi="Cambria Math"/>
+                </w:rPr>
+                <m:t xml:space="preserve"> loss</m:t>
+              </m:r>
+            </m:sub>
+          </m:sSub>
+          <m:r>
+            <w:rPr>
+              <w:rFonts w:ascii="Cambria Math" w:hAnsi="Cambria Math"/>
+            </w:rPr>
+            <m:t xml:space="preserve">= </m:t>
+          </m:r>
+          <m:sSub>
+            <m:sSubPr>
+              <m:ctrlPr>
+                <w:rPr>
+                  <w:rFonts w:ascii="Cambria Math" w:hAnsi="Cambria Math"/>
+                  <w:i/>
+                </w:rPr>
+              </m:ctrlPr>
+            </m:sSubPr>
+            <m:e>
+              <m:r>
+                <w:rPr>
+                  <w:rFonts w:ascii="Cambria Math" w:hAnsi="Cambria Math"/>
+                </w:rPr>
+                <m:t>V</m:t>
+              </m:r>
+            </m:e>
+            <m:sub>
+              <m:r>
+                <w:rPr>
+                  <w:rFonts w:ascii="Cambria Math" w:hAnsi="Cambria Math"/>
+                </w:rPr>
+                <m:t>in</m:t>
+              </m:r>
+            </m:sub>
+          </m:sSub>
+          <m:r>
+            <w:rPr>
+              <w:rFonts w:ascii="Cambria Math" w:hAnsi="Cambria Math"/>
+            </w:rPr>
+            <m:t>*</m:t>
+          </m:r>
+          <m:sSub>
+            <m:sSubPr>
+              <m:ctrlPr>
+                <w:rPr>
+                  <w:rFonts w:ascii="Cambria Math" w:hAnsi="Cambria Math"/>
+                  <w:i/>
+                </w:rPr>
+              </m:ctrlPr>
+            </m:sSubPr>
+            <m:e>
+              <m:r>
+                <w:rPr>
+                  <w:rFonts w:ascii="Cambria Math" w:hAnsi="Cambria Math"/>
+                </w:rPr>
+                <m:t>I</m:t>
+              </m:r>
+            </m:e>
+            <m:sub>
+              <m:r>
+                <w:rPr>
+                  <w:rFonts w:ascii="Cambria Math" w:hAnsi="Cambria Math"/>
+                </w:rPr>
+                <m:t>o</m:t>
+              </m:r>
+            </m:sub>
+          </m:sSub>
+          <m:r>
+            <w:rPr>
+              <w:rFonts w:ascii="Cambria Math" w:hAnsi="Cambria Math"/>
+            </w:rPr>
+            <m:t>*</m:t>
+          </m:r>
+          <m:sSub>
+            <m:sSubPr>
+              <m:ctrlPr>
+                <w:rPr>
+                  <w:rFonts w:ascii="Cambria Math" w:hAnsi="Cambria Math"/>
+                  <w:i/>
+                </w:rPr>
+              </m:ctrlPr>
+            </m:sSubPr>
+            <m:e>
+              <m:r>
+                <w:rPr>
+                  <w:rFonts w:ascii="Cambria Math" w:hAnsi="Cambria Math"/>
+                </w:rPr>
+                <m:t>f</m:t>
+              </m:r>
+            </m:e>
+            <m:sub>
+              <m:r>
+                <w:rPr>
+                  <w:rFonts w:ascii="Cambria Math" w:hAnsi="Cambria Math"/>
+                </w:rPr>
+                <m:t>sw</m:t>
+              </m:r>
+            </m:sub>
+          </m:sSub>
+          <m:r>
+            <w:rPr>
+              <w:rFonts w:ascii="Cambria Math" w:hAnsi="Cambria Math"/>
+            </w:rPr>
+            <m:t>*</m:t>
+          </m:r>
+          <m:d>
+            <m:dPr>
+              <m:ctrlPr>
+                <w:rPr>
+                  <w:rFonts w:ascii="Cambria Math" w:hAnsi="Cambria Math"/>
+                  <w:i/>
+                </w:rPr>
+              </m:ctrlPr>
+            </m:dPr>
+            <m:e>
+              <m:sSub>
+                <m:sSubPr>
+                  <m:ctrlPr>
+                    <w:rPr>
+                      <w:rFonts w:ascii="Cambria Math" w:hAnsi="Cambria Math"/>
+                      <w:i/>
+                    </w:rPr>
+                  </m:ctrlPr>
+                </m:sSubPr>
+                <m:e>
+                  <m:r>
+                    <w:rPr>
+                      <w:rFonts w:ascii="Cambria Math" w:hAnsi="Cambria Math"/>
+                    </w:rPr>
+                    <m:t>t</m:t>
+                  </m:r>
+                </m:e>
+                <m:sub>
+                  <m:r>
+                    <w:rPr>
+                      <w:rFonts w:ascii="Cambria Math" w:hAnsi="Cambria Math"/>
+                    </w:rPr>
+                    <m:t>r</m:t>
+                  </m:r>
+                </m:sub>
+              </m:sSub>
+              <m:r>
+                <w:rPr>
+                  <w:rFonts w:ascii="Cambria Math" w:hAnsi="Cambria Math"/>
+                </w:rPr>
+                <m:t>+</m:t>
+              </m:r>
+              <m:sSub>
+                <m:sSubPr>
+                  <m:ctrlPr>
+                    <w:rPr>
+                      <w:rFonts w:ascii="Cambria Math" w:hAnsi="Cambria Math"/>
+                      <w:i/>
+                    </w:rPr>
+                  </m:ctrlPr>
+                </m:sSubPr>
+                <m:e>
+                  <m:r>
+                    <w:rPr>
+                      <w:rFonts w:ascii="Cambria Math" w:hAnsi="Cambria Math"/>
+                    </w:rPr>
+                    <m:t>t</m:t>
+                  </m:r>
+                </m:e>
+                <m:sub>
+                  <m:r>
+                    <w:rPr>
+                      <w:rFonts w:ascii="Cambria Math" w:hAnsi="Cambria Math"/>
+                    </w:rPr>
+                    <m:t>f</m:t>
+                  </m:r>
+                </m:sub>
+              </m:sSub>
+            </m:e>
+          </m:d>
+          <m:r>
+            <w:rPr>
+              <w:rFonts w:ascii="Cambria Math" w:hAnsi="Cambria Math"/>
+            </w:rPr>
+            <m:t xml:space="preserve">= </m:t>
+          </m:r>
+          <m:r>
+            <m:rPr>
+              <m:sty m:val="b"/>
+            </m:rPr>
+            <w:rPr>
+              <w:rFonts w:ascii="Cambria Math" w:hAnsi="Cambria Math"/>
+            </w:rPr>
+            <m:t>9.38W</m:t>
+          </m:r>
+          <m:r>
+            <w:rPr>
+              <w:rFonts w:ascii="Cambria Math" w:hAnsi="Cambria Math"/>
+            </w:rPr>
+            <m:t xml:space="preserve"> </m:t>
+          </m:r>
+        </m:oMath>
+      </m:oMathPara>
+    </w:p>
+    <w:p>
+      <w:pPr>
+        <w:pStyle w:val="ListeParagraf"/>
+      </w:pPr>
+    </w:p>
+    <w:p>
+      <w:pPr>
+        <w:pStyle w:val="ListeParagraf"/>
+      </w:pPr>
+    </w:p>
+    <w:p>
+      <w:pPr>
+        <w:pStyle w:val="Balk2"/>
+        <w:ind w:firstLine="708"/>
+      </w:pPr>
+      <w:r>
+        <w:t>Diode</w:t>
+      </w:r>
+    </w:p>
+    <w:p/>
+    <w:p>
+      <w:pPr>
+        <w:pStyle w:val="ListeParagraf"/>
+        <w:rPr>
+          <w:rFonts w:eastAsiaTheme="minorEastAsia"/>
+        </w:rPr>
+      </w:pPr>
+      <m:oMath>
+        <m:sSub>
+          <m:sSubPr>
+            <m:ctrlPr>
+              <w:rPr>
+                <w:rFonts w:ascii="Cambria Math" w:hAnsi="Cambria Math"/>
+                <w:i/>
+              </w:rPr>
+            </m:ctrlPr>
+          </m:sSubPr>
+          <m:e>
+            <m:r>
+              <w:rPr>
+                <w:rFonts w:ascii="Cambria Math" w:hAnsi="Cambria Math"/>
+              </w:rPr>
+              <m:t xml:space="preserve">   </m:t>
+            </m:r>
+            <m:r>
+              <w:rPr>
+                <w:rFonts w:ascii="Cambria Math" w:hAnsi="Cambria Math"/>
+              </w:rPr>
+              <m:t xml:space="preserve">                                                  </m:t>
+            </m:r>
+            <m:r>
+              <w:rPr>
+                <w:rFonts w:ascii="Cambria Math" w:hAnsi="Cambria Math"/>
+              </w:rPr>
+              <m:t>P</m:t>
+            </m:r>
+          </m:e>
+          <m:sub>
+            <m:r>
+              <w:rPr>
+                <w:rFonts w:ascii="Cambria Math" w:hAnsi="Cambria Math"/>
+              </w:rPr>
+              <m:t>conduction loss</m:t>
+            </m:r>
+          </m:sub>
+        </m:sSub>
+        <m:r>
+          <w:rPr>
+            <w:rFonts w:ascii="Cambria Math" w:hAnsi="Cambria Math"/>
+          </w:rPr>
+          <m:t xml:space="preserve">= </m:t>
+        </m:r>
+        <m:sSub>
+          <m:sSubPr>
+            <m:ctrlPr>
+              <w:rPr>
+                <w:rFonts w:ascii="Cambria Math" w:hAnsi="Cambria Math"/>
+                <w:i/>
+              </w:rPr>
+            </m:ctrlPr>
+          </m:sSubPr>
+          <m:e>
+            <m:r>
+              <w:rPr>
+                <w:rFonts w:ascii="Cambria Math" w:hAnsi="Cambria Math"/>
+              </w:rPr>
+              <m:t>V</m:t>
+            </m:r>
+          </m:e>
+          <m:sub>
+            <m:r>
+              <w:rPr>
+                <w:rFonts w:ascii="Cambria Math" w:hAnsi="Cambria Math"/>
+              </w:rPr>
+              <m:t>F</m:t>
+            </m:r>
+          </m:sub>
+        </m:sSub>
+        <m:r>
+          <w:rPr>
+            <w:rFonts w:ascii="Cambria Math" w:hAnsi="Cambria Math"/>
+          </w:rPr>
+          <m:t>*</m:t>
+        </m:r>
+        <m:sSub>
+          <m:sSubPr>
+            <m:ctrlPr>
+              <w:rPr>
+                <w:rFonts w:ascii="Cambria Math" w:hAnsi="Cambria Math"/>
+                <w:i/>
+              </w:rPr>
+            </m:ctrlPr>
+          </m:sSubPr>
+          <m:e>
+            <m:r>
+              <w:rPr>
+                <w:rFonts w:ascii="Cambria Math" w:hAnsi="Cambria Math"/>
+              </w:rPr>
+              <m:t>I</m:t>
+            </m:r>
+          </m:e>
+          <m:sub>
+            <m:r>
+              <w:rPr>
+                <w:rFonts w:ascii="Cambria Math" w:hAnsi="Cambria Math"/>
+              </w:rPr>
+              <m:t>F</m:t>
+            </m:r>
+          </m:sub>
+        </m:sSub>
+        <m:r>
+          <w:rPr>
+            <w:rFonts w:ascii="Cambria Math" w:hAnsi="Cambria Math"/>
+          </w:rPr>
+          <m:t xml:space="preserve">*D=  </m:t>
+        </m:r>
+      </m:oMath>
+      <w:r>
+        <w:rPr>
+          <w:rFonts w:eastAsiaTheme="minorEastAsia"/>
+          <w:b/>
+          <w:bCs/>
+        </w:rPr>
+        <w:t>5.6</w:t>
+      </w:r>
+      <w:r>
+        <w:rPr>
+          <w:rFonts w:eastAsiaTheme="minorEastAsia"/>
+          <w:b/>
+          <w:bCs/>
+        </w:rPr>
+        <w:t>W</w:t>
+      </w:r>
+      <w:r>
+        <w:rPr>
+          <w:rFonts w:eastAsiaTheme="minorEastAsia"/>
+        </w:rPr>
+        <w:t xml:space="preserve"> </w:t>
+      </w:r>
+      <w:r>
+        <w:rPr>
+          <w:rFonts w:eastAsiaTheme="minorEastAsia"/>
+        </w:rPr>
+        <w:t xml:space="preserve">      </w:t>
+      </w:r>
+      <w:r>
+        <w:rPr>
+          <w:rFonts w:eastAsiaTheme="minorEastAsia"/>
+        </w:rPr>
+        <w:t>(VF =0.85 WHEN 10A)</w:t>
+      </w:r>
+    </w:p>
+    <w:p>
+      <w:pPr>
+        <w:pStyle w:val="ListeParagraf"/>
+        <w:rPr>
+          <w:rFonts w:eastAsiaTheme="minorEastAsia"/>
+        </w:rPr>
+      </w:pPr>
+      <m:oMathPara>
+        <m:oMath>
+          <m:sSub>
+            <m:sSubPr>
+              <m:ctrlPr>
+                <w:rPr>
+                  <w:rFonts w:ascii="Cambria Math" w:hAnsi="Cambria Math"/>
+                  <w:i/>
+                </w:rPr>
+              </m:ctrlPr>
+            </m:sSubPr>
+            <m:e>
+              <m:r>
+                <w:rPr>
+                  <w:rFonts w:ascii="Cambria Math" w:hAnsi="Cambria Math"/>
+                </w:rPr>
+                <m:t>P</m:t>
+              </m:r>
+            </m:e>
+            <m:sub>
+              <m:r>
+                <w:rPr>
+                  <w:rFonts w:ascii="Cambria Math" w:hAnsi="Cambria Math"/>
+                </w:rPr>
+                <m:t>switching loss</m:t>
+              </m:r>
+            </m:sub>
+          </m:sSub>
+          <m:r>
+            <w:rPr>
+              <w:rFonts w:ascii="Cambria Math" w:hAnsi="Cambria Math"/>
+            </w:rPr>
+            <m:t xml:space="preserve">= </m:t>
+          </m:r>
+          <m:sSub>
+            <m:sSubPr>
+              <m:ctrlPr>
+                <w:rPr>
+                  <w:rFonts w:ascii="Cambria Math" w:hAnsi="Cambria Math"/>
+                  <w:i/>
+                </w:rPr>
+              </m:ctrlPr>
+            </m:sSubPr>
+            <m:e>
+              <m:r>
+                <w:rPr>
+                  <w:rFonts w:ascii="Cambria Math" w:hAnsi="Cambria Math"/>
+                </w:rPr>
+                <m:t>V</m:t>
+              </m:r>
+            </m:e>
+            <m:sub>
+              <m:r>
+                <w:rPr>
+                  <w:rFonts w:ascii="Cambria Math" w:hAnsi="Cambria Math"/>
+                </w:rPr>
+                <m:t>r</m:t>
+              </m:r>
+            </m:sub>
+          </m:sSub>
+          <m:r>
+            <w:rPr>
+              <w:rFonts w:ascii="Cambria Math" w:hAnsi="Cambria Math"/>
+            </w:rPr>
+            <m:t>*</m:t>
+          </m:r>
+          <m:sSub>
+            <m:sSubPr>
+              <m:ctrlPr>
+                <w:rPr>
+                  <w:rFonts w:ascii="Cambria Math" w:hAnsi="Cambria Math"/>
+                  <w:i/>
+                </w:rPr>
+              </m:ctrlPr>
+            </m:sSubPr>
+            <m:e>
+              <m:r>
+                <w:rPr>
+                  <w:rFonts w:ascii="Cambria Math" w:hAnsi="Cambria Math"/>
+                </w:rPr>
+                <m:t>I</m:t>
+              </m:r>
+            </m:e>
+            <m:sub>
+              <m:r>
+                <w:rPr>
+                  <w:rFonts w:ascii="Cambria Math" w:hAnsi="Cambria Math"/>
+                </w:rPr>
+                <m:t>rr</m:t>
+              </m:r>
+            </m:sub>
+          </m:sSub>
+          <m:r>
+            <w:rPr>
+              <w:rFonts w:ascii="Cambria Math" w:hAnsi="Cambria Math"/>
+            </w:rPr>
+            <m:t>*</m:t>
+          </m:r>
+          <m:sSub>
+            <m:sSubPr>
+              <m:ctrlPr>
+                <w:rPr>
+                  <w:rFonts w:ascii="Cambria Math" w:hAnsi="Cambria Math"/>
+                  <w:i/>
+                </w:rPr>
+              </m:ctrlPr>
+            </m:sSubPr>
+            <m:e>
+              <m:r>
+                <w:rPr>
+                  <w:rFonts w:ascii="Cambria Math" w:hAnsi="Cambria Math"/>
+                </w:rPr>
+                <m:t>t</m:t>
+              </m:r>
+            </m:e>
+            <m:sub>
+              <m:r>
+                <w:rPr>
+                  <w:rFonts w:ascii="Cambria Math" w:hAnsi="Cambria Math"/>
+                </w:rPr>
+                <m:t>rr</m:t>
+              </m:r>
+            </m:sub>
+          </m:sSub>
+          <m:r>
+            <w:rPr>
+              <w:rFonts w:ascii="Cambria Math" w:hAnsi="Cambria Math"/>
+            </w:rPr>
+            <m:t>*</m:t>
+          </m:r>
+          <m:sSub>
+            <m:sSubPr>
+              <m:ctrlPr>
+                <w:rPr>
+                  <w:rFonts w:ascii="Cambria Math" w:hAnsi="Cambria Math"/>
+                  <w:i/>
+                </w:rPr>
+              </m:ctrlPr>
+            </m:sSubPr>
+            <m:e>
+              <m:r>
+                <w:rPr>
+                  <w:rFonts w:ascii="Cambria Math" w:hAnsi="Cambria Math"/>
+                </w:rPr>
+                <m:t>f</m:t>
+              </m:r>
+            </m:e>
+            <m:sub>
+              <m:r>
+                <w:rPr>
+                  <w:rFonts w:ascii="Cambria Math" w:hAnsi="Cambria Math"/>
+                </w:rPr>
+                <m:t>sw</m:t>
+              </m:r>
+            </m:sub>
+          </m:sSub>
+          <m:r>
+            <w:rPr>
+              <w:rFonts w:ascii="Cambria Math" w:hAnsi="Cambria Math"/>
+            </w:rPr>
+            <m:t xml:space="preserve">*D </m:t>
+          </m:r>
+          <m:r>
+            <w:rPr>
+              <w:rFonts w:ascii="Cambria Math" w:hAnsi="Cambria Math"/>
+            </w:rPr>
+            <m:t xml:space="preserve">= </m:t>
+          </m:r>
+          <m:r>
+            <w:rPr>
+              <w:rFonts w:ascii="Cambria Math" w:hAnsi="Cambria Math"/>
+            </w:rPr>
+            <m:t>100*0.5*50ns*250kHz*0.67</m:t>
+          </m:r>
+          <m:r>
+            <w:rPr>
+              <w:rFonts w:ascii="Cambria Math" w:hAnsi="Cambria Math"/>
+            </w:rPr>
+            <m:t>=</m:t>
+          </m:r>
+          <m:r>
+            <m:rPr>
+              <m:sty m:val="b"/>
+            </m:rPr>
+            <w:rPr>
+              <w:rFonts w:ascii="Cambria Math" w:hAnsi="Cambria Math"/>
+            </w:rPr>
+            <m:t>0.42 W</m:t>
+          </m:r>
+          <m:r>
+            <w:rPr>
+              <w:rFonts w:ascii="Cambria Math" w:hAnsi="Cambria Math"/>
+            </w:rPr>
+            <m:t xml:space="preserve"> </m:t>
+          </m:r>
+        </m:oMath>
+      </m:oMathPara>
+    </w:p>
     <w:p/>
     <w:p>
       <w:pPr>
@@ -3192,7 +4777,7 @@
                     <pic:cNvPicPr/>
                   </pic:nvPicPr>
                   <pic:blipFill>
-                    <a:blip r:embed="rId12"/>
+                    <a:blip r:embed="rId15"/>
                     <a:stretch>
                       <a:fillRect/>
                     </a:stretch>
@@ -3269,7 +4854,7 @@
                     <pic:cNvPicPr/>
                   </pic:nvPicPr>
                   <pic:blipFill>
-                    <a:blip r:embed="rId13"/>
+                    <a:blip r:embed="rId16"/>
                     <a:stretch>
                       <a:fillRect/>
                     </a:stretch>
@@ -3497,7 +5082,7 @@
                     <pic:cNvPicPr/>
                   </pic:nvPicPr>
                   <pic:blipFill>
-                    <a:blip r:embed="rId14"/>
+                    <a:blip r:embed="rId17"/>
                     <a:stretch>
                       <a:fillRect/>
                     </a:stretch>
@@ -3575,7 +5160,7 @@
                     <pic:cNvPicPr/>
                   </pic:nvPicPr>
                   <pic:blipFill>
-                    <a:blip r:embed="rId15"/>
+                    <a:blip r:embed="rId18"/>
                     <a:stretch>
                       <a:fillRect/>
                     </a:stretch>
@@ -3798,7 +5383,7 @@
                     <pic:cNvPicPr/>
                   </pic:nvPicPr>
                   <pic:blipFill>
-                    <a:blip r:embed="rId16"/>
+                    <a:blip r:embed="rId19"/>
                     <a:stretch>
                       <a:fillRect/>
                     </a:stretch>
@@ -3860,7 +5445,7 @@
                     <pic:cNvPicPr/>
                   </pic:nvPicPr>
                   <pic:blipFill>
-                    <a:blip r:embed="rId17"/>
+                    <a:blip r:embed="rId20"/>
                     <a:stretch>
                       <a:fillRect/>
                     </a:stretch>
@@ -3922,7 +5507,7 @@
                     <pic:cNvPicPr/>
                   </pic:nvPicPr>
                   <pic:blipFill>
-                    <a:blip r:embed="rId18"/>
+                    <a:blip r:embed="rId21"/>
                     <a:stretch>
                       <a:fillRect/>
                     </a:stretch>
@@ -4035,7 +5620,7 @@
                     <pic:cNvPicPr/>
                   </pic:nvPicPr>
                   <pic:blipFill>
-                    <a:blip r:embed="rId19"/>
+                    <a:blip r:embed="rId22"/>
                     <a:stretch>
                       <a:fillRect/>
                     </a:stretch>
@@ -4111,7 +5696,7 @@
                     <pic:cNvPicPr/>
                   </pic:nvPicPr>
                   <pic:blipFill>
-                    <a:blip r:embed="rId20"/>
+                    <a:blip r:embed="rId23"/>
                     <a:stretch>
                       <a:fillRect/>
                     </a:stretch>
@@ -4188,7 +5773,7 @@
                     <pic:cNvPicPr/>
                   </pic:nvPicPr>
                   <pic:blipFill>
-                    <a:blip r:embed="rId21"/>
+                    <a:blip r:embed="rId24"/>
                     <a:stretch>
                       <a:fillRect/>
                     </a:stretch>
@@ -4265,7 +5850,7 @@
                     <pic:cNvPicPr/>
                   </pic:nvPicPr>
                   <pic:blipFill>
-                    <a:blip r:embed="rId22"/>
+                    <a:blip r:embed="rId25"/>
                     <a:stretch>
                       <a:fillRect/>
                     </a:stretch>
@@ -4343,7 +5928,7 @@
                     <pic:cNvPicPr/>
                   </pic:nvPicPr>
                   <pic:blipFill>
-                    <a:blip r:embed="rId23"/>
+                    <a:blip r:embed="rId26"/>
                     <a:stretch>
                       <a:fillRect/>
                     </a:stretch>
@@ -4434,7 +6019,7 @@
                     <pic:cNvPicPr/>
                   </pic:nvPicPr>
                   <pic:blipFill>
-                    <a:blip r:embed="rId24"/>
+                    <a:blip r:embed="rId27"/>
                     <a:stretch>
                       <a:fillRect/>
                     </a:stretch>
@@ -4557,7 +6142,7 @@
                     <pic:cNvPicPr/>
                   </pic:nvPicPr>
                   <pic:blipFill>
-                    <a:blip r:embed="rId25"/>
+                    <a:blip r:embed="rId28"/>
                     <a:stretch>
                       <a:fillRect/>
                     </a:stretch>
@@ -4684,7 +6269,7 @@
                     <pic:cNvPicPr/>
                   </pic:nvPicPr>
                   <pic:blipFill>
-                    <a:blip r:embed="rId26"/>
+                    <a:blip r:embed="rId29"/>
                     <a:stretch>
                       <a:fillRect/>
                     </a:stretch>
@@ -4731,7 +6316,7 @@
                     <pic:cNvPicPr/>
                   </pic:nvPicPr>
                   <pic:blipFill>
-                    <a:blip r:embed="rId27"/>
+                    <a:blip r:embed="rId30"/>
                     <a:stretch>
                       <a:fillRect/>
                     </a:stretch>
@@ -4831,7 +6416,7 @@
                     <pic:cNvPicPr/>
                   </pic:nvPicPr>
                   <pic:blipFill>
-                    <a:blip r:embed="rId28"/>
+                    <a:blip r:embed="rId31"/>
                     <a:stretch>
                       <a:fillRect/>
                     </a:stretch>
@@ -4960,7 +6545,7 @@
                     <pic:cNvPicPr/>
                   </pic:nvPicPr>
                   <pic:blipFill>
-                    <a:blip r:embed="rId29"/>
+                    <a:blip r:embed="rId32"/>
                     <a:stretch>
                       <a:fillRect/>
                     </a:stretch>
@@ -5037,7 +6622,7 @@
                     <pic:cNvPicPr/>
                   </pic:nvPicPr>
                   <pic:blipFill>
-                    <a:blip r:embed="rId30"/>
+                    <a:blip r:embed="rId33"/>
                     <a:stretch>
                       <a:fillRect/>
                     </a:stretch>
@@ -5194,7 +6779,7 @@
                     <pic:cNvPicPr/>
                   </pic:nvPicPr>
                   <pic:blipFill>
-                    <a:blip r:embed="rId31"/>
+                    <a:blip r:embed="rId34"/>
                     <a:stretch>
                       <a:fillRect/>
                     </a:stretch>
@@ -6228,6 +7813,119 @@
     </w:lvl>
   </w:abstractNum>
   <w:abstractNum w:abstractNumId="6" w15:restartNumberingAfterBreak="0">
+    <w:nsid w:val="48924E9F"/>
+    <w:multiLevelType w:val="hybridMultilevel"/>
+    <w:tmpl w:val="CDD855C6"/>
+    <w:lvl w:ilvl="0" w:tplc="041F0001">
+      <w:start w:val="1"/>
+      <w:numFmt w:val="bullet"/>
+      <w:lvlText w:val=""/>
+      <w:lvlJc w:val="left"/>
+      <w:pPr>
+        <w:ind w:left="720" w:hanging="360"/>
+      </w:pPr>
+      <w:rPr>
+        <w:rFonts w:ascii="Symbol" w:hAnsi="Symbol" w:hint="default"/>
+      </w:rPr>
+    </w:lvl>
+    <w:lvl w:ilvl="1" w:tplc="041F0003" w:tentative="1">
+      <w:start w:val="1"/>
+      <w:numFmt w:val="bullet"/>
+      <w:lvlText w:val="o"/>
+      <w:lvlJc w:val="left"/>
+      <w:pPr>
+        <w:ind w:left="1440" w:hanging="360"/>
+      </w:pPr>
+      <w:rPr>
+        <w:rFonts w:ascii="Courier New" w:hAnsi="Courier New" w:cs="Courier New" w:hint="default"/>
+      </w:rPr>
+    </w:lvl>
+    <w:lvl w:ilvl="2" w:tplc="041F0005" w:tentative="1">
+      <w:start w:val="1"/>
+      <w:numFmt w:val="bullet"/>
+      <w:lvlText w:val=""/>
+      <w:lvlJc w:val="left"/>
+      <w:pPr>
+        <w:ind w:left="2160" w:hanging="360"/>
+      </w:pPr>
+      <w:rPr>
+        <w:rFonts w:ascii="Wingdings" w:hAnsi="Wingdings" w:hint="default"/>
+      </w:rPr>
+    </w:lvl>
+    <w:lvl w:ilvl="3" w:tplc="041F0001" w:tentative="1">
+      <w:start w:val="1"/>
+      <w:numFmt w:val="bullet"/>
+      <w:lvlText w:val=""/>
+      <w:lvlJc w:val="left"/>
+      <w:pPr>
+        <w:ind w:left="2880" w:hanging="360"/>
+      </w:pPr>
+      <w:rPr>
+        <w:rFonts w:ascii="Symbol" w:hAnsi="Symbol" w:hint="default"/>
+      </w:rPr>
+    </w:lvl>
+    <w:lvl w:ilvl="4" w:tplc="041F0003" w:tentative="1">
+      <w:start w:val="1"/>
+      <w:numFmt w:val="bullet"/>
+      <w:lvlText w:val="o"/>
+      <w:lvlJc w:val="left"/>
+      <w:pPr>
+        <w:ind w:left="3600" w:hanging="360"/>
+      </w:pPr>
+      <w:rPr>
+        <w:rFonts w:ascii="Courier New" w:hAnsi="Courier New" w:cs="Courier New" w:hint="default"/>
+      </w:rPr>
+    </w:lvl>
+    <w:lvl w:ilvl="5" w:tplc="041F0005" w:tentative="1">
+      <w:start w:val="1"/>
+      <w:numFmt w:val="bullet"/>
+      <w:lvlText w:val=""/>
+      <w:lvlJc w:val="left"/>
+      <w:pPr>
+        <w:ind w:left="4320" w:hanging="360"/>
+      </w:pPr>
+      <w:rPr>
+        <w:rFonts w:ascii="Wingdings" w:hAnsi="Wingdings" w:hint="default"/>
+      </w:rPr>
+    </w:lvl>
+    <w:lvl w:ilvl="6" w:tplc="041F0001" w:tentative="1">
+      <w:start w:val="1"/>
+      <w:numFmt w:val="bullet"/>
+      <w:lvlText w:val=""/>
+      <w:lvlJc w:val="left"/>
+      <w:pPr>
+        <w:ind w:left="5040" w:hanging="360"/>
+      </w:pPr>
+      <w:rPr>
+        <w:rFonts w:ascii="Symbol" w:hAnsi="Symbol" w:hint="default"/>
+      </w:rPr>
+    </w:lvl>
+    <w:lvl w:ilvl="7" w:tplc="041F0003" w:tentative="1">
+      <w:start w:val="1"/>
+      <w:numFmt w:val="bullet"/>
+      <w:lvlText w:val="o"/>
+      <w:lvlJc w:val="left"/>
+      <w:pPr>
+        <w:ind w:left="5760" w:hanging="360"/>
+      </w:pPr>
+      <w:rPr>
+        <w:rFonts w:ascii="Courier New" w:hAnsi="Courier New" w:cs="Courier New" w:hint="default"/>
+      </w:rPr>
+    </w:lvl>
+    <w:lvl w:ilvl="8" w:tplc="041F0005" w:tentative="1">
+      <w:start w:val="1"/>
+      <w:numFmt w:val="bullet"/>
+      <w:lvlText w:val=""/>
+      <w:lvlJc w:val="left"/>
+      <w:pPr>
+        <w:ind w:left="6480" w:hanging="360"/>
+      </w:pPr>
+      <w:rPr>
+        <w:rFonts w:ascii="Wingdings" w:hAnsi="Wingdings" w:hint="default"/>
+      </w:rPr>
+    </w:lvl>
+  </w:abstractNum>
+  <w:abstractNum w:abstractNumId="7" w15:restartNumberingAfterBreak="0">
     <w:nsid w:val="4A0C7176"/>
     <w:multiLevelType w:val="hybridMultilevel"/>
     <w:tmpl w:val="35964C0C"/>
@@ -6340,7 +8038,7 @@
       </w:rPr>
     </w:lvl>
   </w:abstractNum>
-  <w:abstractNum w:abstractNumId="7" w15:restartNumberingAfterBreak="0">
+  <w:abstractNum w:abstractNumId="8" w15:restartNumberingAfterBreak="0">
     <w:nsid w:val="50EA5CA1"/>
     <w:multiLevelType w:val="hybridMultilevel"/>
     <w:tmpl w:val="AEDE2298"/>
@@ -6453,7 +8151,7 @@
       </w:rPr>
     </w:lvl>
   </w:abstractNum>
-  <w:abstractNum w:abstractNumId="8" w15:restartNumberingAfterBreak="0">
+  <w:abstractNum w:abstractNumId="9" w15:restartNumberingAfterBreak="0">
     <w:nsid w:val="5933395C"/>
     <w:multiLevelType w:val="hybridMultilevel"/>
     <w:tmpl w:val="6D70BA50"/>
@@ -6566,7 +8264,120 @@
       </w:rPr>
     </w:lvl>
   </w:abstractNum>
-  <w:abstractNum w:abstractNumId="9" w15:restartNumberingAfterBreak="0">
+  <w:abstractNum w:abstractNumId="10" w15:restartNumberingAfterBreak="0">
+    <w:nsid w:val="69DE3CE1"/>
+    <w:multiLevelType w:val="hybridMultilevel"/>
+    <w:tmpl w:val="73DC41E6"/>
+    <w:lvl w:ilvl="0" w:tplc="041F0001">
+      <w:start w:val="1"/>
+      <w:numFmt w:val="bullet"/>
+      <w:lvlText w:val=""/>
+      <w:lvlJc w:val="left"/>
+      <w:pPr>
+        <w:ind w:left="720" w:hanging="360"/>
+      </w:pPr>
+      <w:rPr>
+        <w:rFonts w:ascii="Symbol" w:hAnsi="Symbol" w:hint="default"/>
+      </w:rPr>
+    </w:lvl>
+    <w:lvl w:ilvl="1" w:tplc="041F0003" w:tentative="1">
+      <w:start w:val="1"/>
+      <w:numFmt w:val="bullet"/>
+      <w:lvlText w:val="o"/>
+      <w:lvlJc w:val="left"/>
+      <w:pPr>
+        <w:ind w:left="1440" w:hanging="360"/>
+      </w:pPr>
+      <w:rPr>
+        <w:rFonts w:ascii="Courier New" w:hAnsi="Courier New" w:cs="Courier New" w:hint="default"/>
+      </w:rPr>
+    </w:lvl>
+    <w:lvl w:ilvl="2" w:tplc="041F0005" w:tentative="1">
+      <w:start w:val="1"/>
+      <w:numFmt w:val="bullet"/>
+      <w:lvlText w:val=""/>
+      <w:lvlJc w:val="left"/>
+      <w:pPr>
+        <w:ind w:left="2160" w:hanging="360"/>
+      </w:pPr>
+      <w:rPr>
+        <w:rFonts w:ascii="Wingdings" w:hAnsi="Wingdings" w:hint="default"/>
+      </w:rPr>
+    </w:lvl>
+    <w:lvl w:ilvl="3" w:tplc="041F0001" w:tentative="1">
+      <w:start w:val="1"/>
+      <w:numFmt w:val="bullet"/>
+      <w:lvlText w:val=""/>
+      <w:lvlJc w:val="left"/>
+      <w:pPr>
+        <w:ind w:left="2880" w:hanging="360"/>
+      </w:pPr>
+      <w:rPr>
+        <w:rFonts w:ascii="Symbol" w:hAnsi="Symbol" w:hint="default"/>
+      </w:rPr>
+    </w:lvl>
+    <w:lvl w:ilvl="4" w:tplc="041F0003" w:tentative="1">
+      <w:start w:val="1"/>
+      <w:numFmt w:val="bullet"/>
+      <w:lvlText w:val="o"/>
+      <w:lvlJc w:val="left"/>
+      <w:pPr>
+        <w:ind w:left="3600" w:hanging="360"/>
+      </w:pPr>
+      <w:rPr>
+        <w:rFonts w:ascii="Courier New" w:hAnsi="Courier New" w:cs="Courier New" w:hint="default"/>
+      </w:rPr>
+    </w:lvl>
+    <w:lvl w:ilvl="5" w:tplc="041F0005" w:tentative="1">
+      <w:start w:val="1"/>
+      <w:numFmt w:val="bullet"/>
+      <w:lvlText w:val=""/>
+      <w:lvlJc w:val="left"/>
+      <w:pPr>
+        <w:ind w:left="4320" w:hanging="360"/>
+      </w:pPr>
+      <w:rPr>
+        <w:rFonts w:ascii="Wingdings" w:hAnsi="Wingdings" w:hint="default"/>
+      </w:rPr>
+    </w:lvl>
+    <w:lvl w:ilvl="6" w:tplc="041F0001" w:tentative="1">
+      <w:start w:val="1"/>
+      <w:numFmt w:val="bullet"/>
+      <w:lvlText w:val=""/>
+      <w:lvlJc w:val="left"/>
+      <w:pPr>
+        <w:ind w:left="5040" w:hanging="360"/>
+      </w:pPr>
+      <w:rPr>
+        <w:rFonts w:ascii="Symbol" w:hAnsi="Symbol" w:hint="default"/>
+      </w:rPr>
+    </w:lvl>
+    <w:lvl w:ilvl="7" w:tplc="041F0003" w:tentative="1">
+      <w:start w:val="1"/>
+      <w:numFmt w:val="bullet"/>
+      <w:lvlText w:val="o"/>
+      <w:lvlJc w:val="left"/>
+      <w:pPr>
+        <w:ind w:left="5760" w:hanging="360"/>
+      </w:pPr>
+      <w:rPr>
+        <w:rFonts w:ascii="Courier New" w:hAnsi="Courier New" w:cs="Courier New" w:hint="default"/>
+      </w:rPr>
+    </w:lvl>
+    <w:lvl w:ilvl="8" w:tplc="041F0005" w:tentative="1">
+      <w:start w:val="1"/>
+      <w:numFmt w:val="bullet"/>
+      <w:lvlText w:val=""/>
+      <w:lvlJc w:val="left"/>
+      <w:pPr>
+        <w:ind w:left="6480" w:hanging="360"/>
+      </w:pPr>
+      <w:rPr>
+        <w:rFonts w:ascii="Wingdings" w:hAnsi="Wingdings" w:hint="default"/>
+      </w:rPr>
+    </w:lvl>
+  </w:abstractNum>
+  <w:abstractNum w:abstractNumId="11" w15:restartNumberingAfterBreak="0">
     <w:nsid w:val="73D03118"/>
     <w:multiLevelType w:val="hybridMultilevel"/>
     <w:tmpl w:val="5B44A612"/>
@@ -6679,7 +8490,7 @@
       </w:rPr>
     </w:lvl>
   </w:abstractNum>
-  <w:abstractNum w:abstractNumId="10" w15:restartNumberingAfterBreak="0">
+  <w:abstractNum w:abstractNumId="12" w15:restartNumberingAfterBreak="0">
     <w:nsid w:val="7C5E686A"/>
     <w:multiLevelType w:val="hybridMultilevel"/>
     <w:tmpl w:val="11BE0DE0"/>
@@ -6793,25 +8604,25 @@
     </w:lvl>
   </w:abstractNum>
   <w:num w:numId="1" w16cid:durableId="343242642">
-    <w:abstractNumId w:val="9"/>
+    <w:abstractNumId w:val="11"/>
   </w:num>
   <w:num w:numId="2" w16cid:durableId="654723602">
-    <w:abstractNumId w:val="6"/>
+    <w:abstractNumId w:val="7"/>
   </w:num>
   <w:num w:numId="3" w16cid:durableId="617685858">
     <w:abstractNumId w:val="1"/>
   </w:num>
   <w:num w:numId="4" w16cid:durableId="960116285">
-    <w:abstractNumId w:val="10"/>
+    <w:abstractNumId w:val="12"/>
   </w:num>
   <w:num w:numId="5" w16cid:durableId="1934438170">
     <w:abstractNumId w:val="4"/>
   </w:num>
   <w:num w:numId="6" w16cid:durableId="474572168">
-    <w:abstractNumId w:val="8"/>
+    <w:abstractNumId w:val="9"/>
   </w:num>
   <w:num w:numId="7" w16cid:durableId="733503936">
-    <w:abstractNumId w:val="7"/>
+    <w:abstractNumId w:val="8"/>
   </w:num>
   <w:num w:numId="8" w16cid:durableId="1966112076">
     <w:abstractNumId w:val="0"/>
@@ -6824,6 +8635,12 @@
   </w:num>
   <w:num w:numId="11" w16cid:durableId="1493565837">
     <w:abstractNumId w:val="3"/>
+  </w:num>
+  <w:num w:numId="12" w16cid:durableId="540632375">
+    <w:abstractNumId w:val="6"/>
+  </w:num>
+  <w:num w:numId="13" w16cid:durableId="1240289441">
+    <w:abstractNumId w:val="10"/>
   </w:num>
 </w:numbering>
 </file>
@@ -7775,6 +9592,18 @@
 </file>
 
 <file path=customXml/item2.xml><?xml version="1.0" encoding="utf-8"?>
+<p:properties xmlns:p="http://schemas.microsoft.com/office/2006/metadata/properties" xmlns:xsi="http://www.w3.org/2001/XMLSchema-instance" xmlns:pc="http://schemas.microsoft.com/office/infopath/2007/PartnerControls">
+  <documentManagement>
+    <_activity xmlns="dffe113c-c8b5-4df0-a5fc-a48f84f452e6" xsi:nil="true"/>
+  </documentManagement>
+</p:properties>
+</file>
+
+<file path=customXml/item3.xml><?xml version="1.0" encoding="utf-8"?>
+<b:Sources xmlns:b="http://schemas.openxmlformats.org/officeDocument/2006/bibliography" xmlns="http://schemas.openxmlformats.org/officeDocument/2006/bibliography" SelectedStyle="\APASixthEditionOfficeOnline.xsl" StyleName="APA" Version="6"/>
+</file>
+
+<file path=customXml/item4.xml><?xml version="1.0" encoding="utf-8"?>
 <ct:contentTypeSchema xmlns:ct="http://schemas.microsoft.com/office/2006/metadata/contentType" xmlns:ma="http://schemas.microsoft.com/office/2006/metadata/properties/metaAttributes" ct:_="" ma:_="" ma:contentTypeName="Document" ma:contentTypeID="0x0101002E78A5ECB885694EB08F1E7E92E32B55" ma:contentTypeVersion="11" ma:contentTypeDescription="Create a new document." ma:contentTypeScope="" ma:versionID="f5fa57f876f105aba4c06af4c3d08028">
   <xsd:schema xmlns:xsd="http://www.w3.org/2001/XMLSchema" xmlns:xs="http://www.w3.org/2001/XMLSchema" xmlns:p="http://schemas.microsoft.com/office/2006/metadata/properties" xmlns:ns3="dffe113c-c8b5-4df0-a5fc-a48f84f452e6" xmlns:ns4="35e5a618-322b-4de8-a3b1-c0a6c362acb2" targetNamespace="http://schemas.microsoft.com/office/2006/metadata/properties" ma:root="true" ma:fieldsID="5791e10fc716c14d73268b3a1be63d73" ns3:_="" ns4:_="">
     <xsd:import namespace="dffe113c-c8b5-4df0-a5fc-a48f84f452e6"/>
@@ -7983,18 +9812,6 @@
 </ct:contentTypeSchema>
 </file>
 
-<file path=customXml/item3.xml><?xml version="1.0" encoding="utf-8"?>
-<b:Sources xmlns:b="http://schemas.openxmlformats.org/officeDocument/2006/bibliography" xmlns="http://schemas.openxmlformats.org/officeDocument/2006/bibliography" SelectedStyle="\APASixthEditionOfficeOnline.xsl" StyleName="APA" Version="6"/>
-</file>
-
-<file path=customXml/item4.xml><?xml version="1.0" encoding="utf-8"?>
-<p:properties xmlns:p="http://schemas.microsoft.com/office/2006/metadata/properties" xmlns:xsi="http://www.w3.org/2001/XMLSchema-instance" xmlns:pc="http://schemas.microsoft.com/office/infopath/2007/PartnerControls">
-  <documentManagement>
-    <_activity xmlns="dffe113c-c8b5-4df0-a5fc-a48f84f452e6" xsi:nil="true"/>
-  </documentManagement>
-</p:properties>
-</file>
-
 <file path=customXml/itemProps1.xml><?xml version="1.0" encoding="utf-8"?>
 <ds:datastoreItem xmlns:ds="http://schemas.openxmlformats.org/officeDocument/2006/customXml" ds:itemID="{AB35F4D2-7A3E-431C-A53F-52AB977BB908}">
   <ds:schemaRefs>
@@ -8004,6 +9821,24 @@
 </file>
 
 <file path=customXml/itemProps2.xml><?xml version="1.0" encoding="utf-8"?>
+<ds:datastoreItem xmlns:ds="http://schemas.openxmlformats.org/officeDocument/2006/customXml" ds:itemID="{1687C310-2DB1-4AB7-9D3D-91B4330C6B84}">
+  <ds:schemaRefs>
+    <ds:schemaRef ds:uri="http://schemas.microsoft.com/office/2006/metadata/properties"/>
+    <ds:schemaRef ds:uri="http://schemas.microsoft.com/office/infopath/2007/PartnerControls"/>
+    <ds:schemaRef ds:uri="dffe113c-c8b5-4df0-a5fc-a48f84f452e6"/>
+  </ds:schemaRefs>
+</ds:datastoreItem>
+</file>
+
+<file path=customXml/itemProps3.xml><?xml version="1.0" encoding="utf-8"?>
+<ds:datastoreItem xmlns:ds="http://schemas.openxmlformats.org/officeDocument/2006/customXml" ds:itemID="{96A620E1-72CF-4623-92E4-938D8FC910FE}">
+  <ds:schemaRefs>
+    <ds:schemaRef ds:uri="http://schemas.openxmlformats.org/officeDocument/2006/bibliography"/>
+  </ds:schemaRefs>
+</ds:datastoreItem>
+</file>
+
+<file path=customXml/itemProps4.xml><?xml version="1.0" encoding="utf-8"?>
 <ds:datastoreItem xmlns:ds="http://schemas.openxmlformats.org/officeDocument/2006/customXml" ds:itemID="{C325BAA0-58DA-4412-A8DC-36BD91686E7C}">
   <ds:schemaRefs>
     <ds:schemaRef ds:uri="http://schemas.microsoft.com/office/2006/metadata/contentType"/>
@@ -8020,22 +9855,4 @@
     <ds:schemaRef ds:uri="http://schemas.microsoft.com/internal/obd"/>
   </ds:schemaRefs>
 </ds:datastoreItem>
-</file>
-
-<file path=customXml/itemProps3.xml><?xml version="1.0" encoding="utf-8"?>
-<ds:datastoreItem xmlns:ds="http://schemas.openxmlformats.org/officeDocument/2006/customXml" ds:itemID="{96A620E1-72CF-4623-92E4-938D8FC910FE}">
-  <ds:schemaRefs>
-    <ds:schemaRef ds:uri="http://schemas.openxmlformats.org/officeDocument/2006/bibliography"/>
-  </ds:schemaRefs>
-</ds:datastoreItem>
-</file>
-
-<file path=customXml/itemProps4.xml><?xml version="1.0" encoding="utf-8"?>
-<ds:datastoreItem xmlns:ds="http://schemas.openxmlformats.org/officeDocument/2006/customXml" ds:itemID="{1687C310-2DB1-4AB7-9D3D-91B4330C6B84}">
-  <ds:schemaRefs>
-    <ds:schemaRef ds:uri="http://schemas.microsoft.com/office/2006/metadata/properties"/>
-    <ds:schemaRef ds:uri="http://schemas.microsoft.com/office/infopath/2007/PartnerControls"/>
-    <ds:schemaRef ds:uri="dffe113c-c8b5-4df0-a5fc-a48f84f452e6"/>
-  </ds:schemaRefs>
-</ds:datastoreItem>
 </file>
</xml_diff>

<commit_message>
Simulation results,gate driver and controller are added
</commit_message>
<xml_diff>
--- a/final report/EE463_final_report.docx
+++ b/final report/EE463_final_report.docx
@@ -417,7 +417,7 @@
             </w:rPr>
             <w:fldChar w:fldCharType="separate"/>
           </w:r>
-          <w:hyperlink w:anchor="_Toc156854573" w:history="1">
+          <w:hyperlink w:anchor="_Toc156939724" w:history="1">
             <w:r>
               <w:rPr>
                 <w:rStyle w:val="Kpr"/>
@@ -444,7 +444,7 @@
                 <w:noProof/>
                 <w:webHidden/>
               </w:rPr>
-              <w:instrText xml:space="preserve"> PAGEREF _Toc156854573 \h </w:instrText>
+              <w:instrText xml:space="preserve"> PAGEREF _Toc156939724 \h </w:instrText>
             </w:r>
             <w:r>
               <w:rPr>
@@ -464,7 +464,7 @@
                 <w:noProof/>
                 <w:webHidden/>
               </w:rPr>
-              <w:t>2</w:t>
+              <w:t>3</w:t>
             </w:r>
             <w:r>
               <w:rPr>
@@ -487,7 +487,7 @@
               <w:lang w:eastAsia="tr-TR"/>
             </w:rPr>
           </w:pPr>
-          <w:hyperlink w:anchor="_Toc156854574" w:history="1">
+          <w:hyperlink w:anchor="_Toc156939725" w:history="1">
             <w:r>
               <w:rPr>
                 <w:rStyle w:val="Kpr"/>
@@ -514,7 +514,7 @@
                 <w:noProof/>
                 <w:webHidden/>
               </w:rPr>
-              <w:instrText xml:space="preserve"> PAGEREF _Toc156854574 \h </w:instrText>
+              <w:instrText xml:space="preserve"> PAGEREF _Toc156939725 \h </w:instrText>
             </w:r>
             <w:r>
               <w:rPr>
@@ -557,7 +557,7 @@
               <w:lang w:eastAsia="tr-TR"/>
             </w:rPr>
           </w:pPr>
-          <w:hyperlink w:anchor="_Toc156854575" w:history="1">
+          <w:hyperlink w:anchor="_Toc156939726" w:history="1">
             <w:r>
               <w:rPr>
                 <w:rStyle w:val="Kpr"/>
@@ -584,7 +584,7 @@
                 <w:noProof/>
                 <w:webHidden/>
               </w:rPr>
-              <w:instrText xml:space="preserve"> PAGEREF _Toc156854575 \h </w:instrText>
+              <w:instrText xml:space="preserve"> PAGEREF _Toc156939726 \h </w:instrText>
             </w:r>
             <w:r>
               <w:rPr>
@@ -604,7 +604,7 @@
                 <w:noProof/>
                 <w:webHidden/>
               </w:rPr>
-              <w:t>3</w:t>
+              <w:t>4</w:t>
             </w:r>
             <w:r>
               <w:rPr>
@@ -627,7 +627,7 @@
               <w:lang w:eastAsia="tr-TR"/>
             </w:rPr>
           </w:pPr>
-          <w:hyperlink w:anchor="_Toc156854576" w:history="1">
+          <w:hyperlink w:anchor="_Toc156939727" w:history="1">
             <w:r>
               <w:rPr>
                 <w:rStyle w:val="Kpr"/>
@@ -654,7 +654,7 @@
                 <w:noProof/>
                 <w:webHidden/>
               </w:rPr>
-              <w:instrText xml:space="preserve"> PAGEREF _Toc156854576 \h </w:instrText>
+              <w:instrText xml:space="preserve"> PAGEREF _Toc156939727 \h </w:instrText>
             </w:r>
             <w:r>
               <w:rPr>
@@ -674,7 +674,7 @@
                 <w:noProof/>
                 <w:webHidden/>
               </w:rPr>
-              <w:t>3</w:t>
+              <w:t>4</w:t>
             </w:r>
             <w:r>
               <w:rPr>
@@ -697,7 +697,7 @@
               <w:lang w:eastAsia="tr-TR"/>
             </w:rPr>
           </w:pPr>
-          <w:hyperlink w:anchor="_Toc156854577" w:history="1">
+          <w:hyperlink w:anchor="_Toc156939728" w:history="1">
             <w:r>
               <w:rPr>
                 <w:rStyle w:val="Kpr"/>
@@ -724,7 +724,7 @@
                 <w:noProof/>
                 <w:webHidden/>
               </w:rPr>
-              <w:instrText xml:space="preserve"> PAGEREF _Toc156854577 \h </w:instrText>
+              <w:instrText xml:space="preserve"> PAGEREF _Toc156939728 \h </w:instrText>
             </w:r>
             <w:r>
               <w:rPr>
@@ -744,7 +744,7 @@
                 <w:noProof/>
                 <w:webHidden/>
               </w:rPr>
-              <w:t>3</w:t>
+              <w:t>4</w:t>
             </w:r>
             <w:r>
               <w:rPr>
@@ -767,7 +767,7 @@
               <w:lang w:eastAsia="tr-TR"/>
             </w:rPr>
           </w:pPr>
-          <w:hyperlink w:anchor="_Toc156854578" w:history="1">
+          <w:hyperlink w:anchor="_Toc156939729" w:history="1">
             <w:r>
               <w:rPr>
                 <w:rStyle w:val="Kpr"/>
@@ -794,7 +794,7 @@
                 <w:noProof/>
                 <w:webHidden/>
               </w:rPr>
-              <w:instrText xml:space="preserve"> PAGEREF _Toc156854578 \h </w:instrText>
+              <w:instrText xml:space="preserve"> PAGEREF _Toc156939729 \h </w:instrText>
             </w:r>
             <w:r>
               <w:rPr>
@@ -814,7 +814,7 @@
                 <w:noProof/>
                 <w:webHidden/>
               </w:rPr>
-              <w:t>3</w:t>
+              <w:t>4</w:t>
             </w:r>
             <w:r>
               <w:rPr>
@@ -837,7 +837,7 @@
               <w:lang w:eastAsia="tr-TR"/>
             </w:rPr>
           </w:pPr>
-          <w:hyperlink w:anchor="_Toc156854579" w:history="1">
+          <w:hyperlink w:anchor="_Toc156939730" w:history="1">
             <w:r>
               <w:rPr>
                 <w:rStyle w:val="Kpr"/>
@@ -864,7 +864,7 @@
                 <w:noProof/>
                 <w:webHidden/>
               </w:rPr>
-              <w:instrText xml:space="preserve"> PAGEREF _Toc156854579 \h </w:instrText>
+              <w:instrText xml:space="preserve"> PAGEREF _Toc156939730 \h </w:instrText>
             </w:r>
             <w:r>
               <w:rPr>
@@ -884,7 +884,147 @@
                 <w:noProof/>
                 <w:webHidden/>
               </w:rPr>
-              <w:t>4</w:t>
+              <w:t>5</w:t>
+            </w:r>
+            <w:r>
+              <w:rPr>
+                <w:noProof/>
+                <w:webHidden/>
+              </w:rPr>
+              <w:fldChar w:fldCharType="end"/>
+            </w:r>
+          </w:hyperlink>
+        </w:p>
+        <w:p>
+          <w:pPr>
+            <w:pStyle w:val="T2"/>
+            <w:tabs>
+              <w:tab w:val="right" w:leader="dot" w:pos="9062"/>
+            </w:tabs>
+            <w:rPr>
+              <w:rFonts w:eastAsiaTheme="minorEastAsia"/>
+              <w:noProof/>
+              <w:lang w:eastAsia="tr-TR"/>
+            </w:rPr>
+          </w:pPr>
+          <w:hyperlink w:anchor="_Toc156939731" w:history="1">
+            <w:r>
+              <w:rPr>
+                <w:rStyle w:val="Kpr"/>
+                <w:noProof/>
+              </w:rPr>
+              <w:t>Rectifier</w:t>
+            </w:r>
+            <w:r>
+              <w:rPr>
+                <w:noProof/>
+                <w:webHidden/>
+              </w:rPr>
+              <w:tab/>
+            </w:r>
+            <w:r>
+              <w:rPr>
+                <w:noProof/>
+                <w:webHidden/>
+              </w:rPr>
+              <w:fldChar w:fldCharType="begin"/>
+            </w:r>
+            <w:r>
+              <w:rPr>
+                <w:noProof/>
+                <w:webHidden/>
+              </w:rPr>
+              <w:instrText xml:space="preserve"> PAGEREF _Toc156939731 \h </w:instrText>
+            </w:r>
+            <w:r>
+              <w:rPr>
+                <w:noProof/>
+                <w:webHidden/>
+              </w:rPr>
+            </w:r>
+            <w:r>
+              <w:rPr>
+                <w:noProof/>
+                <w:webHidden/>
+              </w:rPr>
+              <w:fldChar w:fldCharType="separate"/>
+            </w:r>
+            <w:r>
+              <w:rPr>
+                <w:noProof/>
+                <w:webHidden/>
+              </w:rPr>
+              <w:t>5</w:t>
+            </w:r>
+            <w:r>
+              <w:rPr>
+                <w:noProof/>
+                <w:webHidden/>
+              </w:rPr>
+              <w:fldChar w:fldCharType="end"/>
+            </w:r>
+          </w:hyperlink>
+        </w:p>
+        <w:p>
+          <w:pPr>
+            <w:pStyle w:val="T2"/>
+            <w:tabs>
+              <w:tab w:val="right" w:leader="dot" w:pos="9062"/>
+            </w:tabs>
+            <w:rPr>
+              <w:rFonts w:eastAsiaTheme="minorEastAsia"/>
+              <w:noProof/>
+              <w:lang w:eastAsia="tr-TR"/>
+            </w:rPr>
+          </w:pPr>
+          <w:hyperlink w:anchor="_Toc156939732" w:history="1">
+            <w:r>
+              <w:rPr>
+                <w:rStyle w:val="Kpr"/>
+                <w:noProof/>
+              </w:rPr>
+              <w:t>Converter</w:t>
+            </w:r>
+            <w:r>
+              <w:rPr>
+                <w:noProof/>
+                <w:webHidden/>
+              </w:rPr>
+              <w:tab/>
+            </w:r>
+            <w:r>
+              <w:rPr>
+                <w:noProof/>
+                <w:webHidden/>
+              </w:rPr>
+              <w:fldChar w:fldCharType="begin"/>
+            </w:r>
+            <w:r>
+              <w:rPr>
+                <w:noProof/>
+                <w:webHidden/>
+              </w:rPr>
+              <w:instrText xml:space="preserve"> PAGEREF _Toc156939732 \h </w:instrText>
+            </w:r>
+            <w:r>
+              <w:rPr>
+                <w:noProof/>
+                <w:webHidden/>
+              </w:rPr>
+            </w:r>
+            <w:r>
+              <w:rPr>
+                <w:noProof/>
+                <w:webHidden/>
+              </w:rPr>
+              <w:fldChar w:fldCharType="separate"/>
+            </w:r>
+            <w:r>
+              <w:rPr>
+                <w:noProof/>
+                <w:webHidden/>
+              </w:rPr>
+              <w:t>5</w:t>
             </w:r>
             <w:r>
               <w:rPr>
@@ -907,7 +1047,7 @@
               <w:lang w:eastAsia="tr-TR"/>
             </w:rPr>
           </w:pPr>
-          <w:hyperlink w:anchor="_Toc156854580" w:history="1">
+          <w:hyperlink w:anchor="_Toc156939733" w:history="1">
             <w:r>
               <w:rPr>
                 <w:rStyle w:val="Kpr"/>
@@ -934,7 +1074,7 @@
                 <w:noProof/>
                 <w:webHidden/>
               </w:rPr>
-              <w:instrText xml:space="preserve"> PAGEREF _Toc156854580 \h </w:instrText>
+              <w:instrText xml:space="preserve"> PAGEREF _Toc156939733 \h </w:instrText>
             </w:r>
             <w:r>
               <w:rPr>
@@ -954,7 +1094,217 @@
                 <w:noProof/>
                 <w:webHidden/>
               </w:rPr>
-              <w:t>4</w:t>
+              <w:t>7</w:t>
+            </w:r>
+            <w:r>
+              <w:rPr>
+                <w:noProof/>
+                <w:webHidden/>
+              </w:rPr>
+              <w:fldChar w:fldCharType="end"/>
+            </w:r>
+          </w:hyperlink>
+        </w:p>
+        <w:p>
+          <w:pPr>
+            <w:pStyle w:val="T2"/>
+            <w:tabs>
+              <w:tab w:val="right" w:leader="dot" w:pos="9062"/>
+            </w:tabs>
+            <w:rPr>
+              <w:rFonts w:eastAsiaTheme="minorEastAsia"/>
+              <w:noProof/>
+              <w:lang w:eastAsia="tr-TR"/>
+            </w:rPr>
+          </w:pPr>
+          <w:hyperlink w:anchor="_Toc156939734" w:history="1">
+            <w:r>
+              <w:rPr>
+                <w:rStyle w:val="Kpr"/>
+                <w:noProof/>
+              </w:rPr>
+              <w:t>Bridge Rectifier</w:t>
+            </w:r>
+            <w:r>
+              <w:rPr>
+                <w:noProof/>
+                <w:webHidden/>
+              </w:rPr>
+              <w:tab/>
+            </w:r>
+            <w:r>
+              <w:rPr>
+                <w:noProof/>
+                <w:webHidden/>
+              </w:rPr>
+              <w:fldChar w:fldCharType="begin"/>
+            </w:r>
+            <w:r>
+              <w:rPr>
+                <w:noProof/>
+                <w:webHidden/>
+              </w:rPr>
+              <w:instrText xml:space="preserve"> PAGEREF _Toc156939734 \h </w:instrText>
+            </w:r>
+            <w:r>
+              <w:rPr>
+                <w:noProof/>
+                <w:webHidden/>
+              </w:rPr>
+            </w:r>
+            <w:r>
+              <w:rPr>
+                <w:noProof/>
+                <w:webHidden/>
+              </w:rPr>
+              <w:fldChar w:fldCharType="separate"/>
+            </w:r>
+            <w:r>
+              <w:rPr>
+                <w:noProof/>
+                <w:webHidden/>
+              </w:rPr>
+              <w:t>7</w:t>
+            </w:r>
+            <w:r>
+              <w:rPr>
+                <w:noProof/>
+                <w:webHidden/>
+              </w:rPr>
+              <w:fldChar w:fldCharType="end"/>
+            </w:r>
+          </w:hyperlink>
+        </w:p>
+        <w:p>
+          <w:pPr>
+            <w:pStyle w:val="T2"/>
+            <w:tabs>
+              <w:tab w:val="right" w:leader="dot" w:pos="9062"/>
+            </w:tabs>
+            <w:rPr>
+              <w:rFonts w:eastAsiaTheme="minorEastAsia"/>
+              <w:noProof/>
+              <w:lang w:eastAsia="tr-TR"/>
+            </w:rPr>
+          </w:pPr>
+          <w:hyperlink w:anchor="_Toc156939735" w:history="1">
+            <w:r>
+              <w:rPr>
+                <w:rStyle w:val="Kpr"/>
+                <w:noProof/>
+              </w:rPr>
+              <w:t>MOSFET</w:t>
+            </w:r>
+            <w:r>
+              <w:rPr>
+                <w:noProof/>
+                <w:webHidden/>
+              </w:rPr>
+              <w:tab/>
+            </w:r>
+            <w:r>
+              <w:rPr>
+                <w:noProof/>
+                <w:webHidden/>
+              </w:rPr>
+              <w:fldChar w:fldCharType="begin"/>
+            </w:r>
+            <w:r>
+              <w:rPr>
+                <w:noProof/>
+                <w:webHidden/>
+              </w:rPr>
+              <w:instrText xml:space="preserve"> PAGEREF _Toc156939735 \h </w:instrText>
+            </w:r>
+            <w:r>
+              <w:rPr>
+                <w:noProof/>
+                <w:webHidden/>
+              </w:rPr>
+            </w:r>
+            <w:r>
+              <w:rPr>
+                <w:noProof/>
+                <w:webHidden/>
+              </w:rPr>
+              <w:fldChar w:fldCharType="separate"/>
+            </w:r>
+            <w:r>
+              <w:rPr>
+                <w:noProof/>
+                <w:webHidden/>
+              </w:rPr>
+              <w:t>7</w:t>
+            </w:r>
+            <w:r>
+              <w:rPr>
+                <w:noProof/>
+                <w:webHidden/>
+              </w:rPr>
+              <w:fldChar w:fldCharType="end"/>
+            </w:r>
+          </w:hyperlink>
+        </w:p>
+        <w:p>
+          <w:pPr>
+            <w:pStyle w:val="T2"/>
+            <w:tabs>
+              <w:tab w:val="right" w:leader="dot" w:pos="9062"/>
+            </w:tabs>
+            <w:rPr>
+              <w:rFonts w:eastAsiaTheme="minorEastAsia"/>
+              <w:noProof/>
+              <w:lang w:eastAsia="tr-TR"/>
+            </w:rPr>
+          </w:pPr>
+          <w:hyperlink w:anchor="_Toc156939736" w:history="1">
+            <w:r>
+              <w:rPr>
+                <w:rStyle w:val="Kpr"/>
+                <w:noProof/>
+              </w:rPr>
+              <w:t>Diode</w:t>
+            </w:r>
+            <w:r>
+              <w:rPr>
+                <w:noProof/>
+                <w:webHidden/>
+              </w:rPr>
+              <w:tab/>
+            </w:r>
+            <w:r>
+              <w:rPr>
+                <w:noProof/>
+                <w:webHidden/>
+              </w:rPr>
+              <w:fldChar w:fldCharType="begin"/>
+            </w:r>
+            <w:r>
+              <w:rPr>
+                <w:noProof/>
+                <w:webHidden/>
+              </w:rPr>
+              <w:instrText xml:space="preserve"> PAGEREF _Toc156939736 \h </w:instrText>
+            </w:r>
+            <w:r>
+              <w:rPr>
+                <w:noProof/>
+                <w:webHidden/>
+              </w:rPr>
+            </w:r>
+            <w:r>
+              <w:rPr>
+                <w:noProof/>
+                <w:webHidden/>
+              </w:rPr>
+              <w:fldChar w:fldCharType="separate"/>
+            </w:r>
+            <w:r>
+              <w:rPr>
+                <w:noProof/>
+                <w:webHidden/>
+              </w:rPr>
+              <w:t>7</w:t>
             </w:r>
             <w:r>
               <w:rPr>
@@ -977,7 +1327,7 @@
               <w:lang w:eastAsia="tr-TR"/>
             </w:rPr>
           </w:pPr>
-          <w:hyperlink w:anchor="_Toc156854581" w:history="1">
+          <w:hyperlink w:anchor="_Toc156939737" w:history="1">
             <w:r>
               <w:rPr>
                 <w:rStyle w:val="Kpr"/>
@@ -1004,7 +1354,7 @@
                 <w:noProof/>
                 <w:webHidden/>
               </w:rPr>
-              <w:instrText xml:space="preserve"> PAGEREF _Toc156854581 \h </w:instrText>
+              <w:instrText xml:space="preserve"> PAGEREF _Toc156939737 \h </w:instrText>
             </w:r>
             <w:r>
               <w:rPr>
@@ -1024,7 +1374,7 @@
                 <w:noProof/>
                 <w:webHidden/>
               </w:rPr>
-              <w:t>4</w:t>
+              <w:t>7</w:t>
             </w:r>
             <w:r>
               <w:rPr>
@@ -1047,7 +1397,7 @@
               <w:lang w:eastAsia="tr-TR"/>
             </w:rPr>
           </w:pPr>
-          <w:hyperlink w:anchor="_Toc156854582" w:history="1">
+          <w:hyperlink w:anchor="_Toc156939738" w:history="1">
             <w:r>
               <w:rPr>
                 <w:rStyle w:val="Kpr"/>
@@ -1074,7 +1424,7 @@
                 <w:noProof/>
                 <w:webHidden/>
               </w:rPr>
-              <w:instrText xml:space="preserve"> PAGEREF _Toc156854582 \h </w:instrText>
+              <w:instrText xml:space="preserve"> PAGEREF _Toc156939738 \h </w:instrText>
             </w:r>
             <w:r>
               <w:rPr>
@@ -1094,7 +1444,7 @@
                 <w:noProof/>
                 <w:webHidden/>
               </w:rPr>
-              <w:t>4</w:t>
+              <w:t>9</w:t>
             </w:r>
             <w:r>
               <w:rPr>
@@ -1117,7 +1467,7 @@
               <w:lang w:eastAsia="tr-TR"/>
             </w:rPr>
           </w:pPr>
-          <w:hyperlink w:anchor="_Toc156854583" w:history="1">
+          <w:hyperlink w:anchor="_Toc156939739" w:history="1">
             <w:r>
               <w:rPr>
                 <w:rStyle w:val="Kpr"/>
@@ -1144,7 +1494,7 @@
                 <w:noProof/>
                 <w:webHidden/>
               </w:rPr>
-              <w:instrText xml:space="preserve"> PAGEREF _Toc156854583 \h </w:instrText>
+              <w:instrText xml:space="preserve"> PAGEREF _Toc156939739 \h </w:instrText>
             </w:r>
             <w:r>
               <w:rPr>
@@ -1164,7 +1514,217 @@
                 <w:noProof/>
                 <w:webHidden/>
               </w:rPr>
-              <w:t>4</w:t>
+              <w:t>10</w:t>
+            </w:r>
+            <w:r>
+              <w:rPr>
+                <w:noProof/>
+                <w:webHidden/>
+              </w:rPr>
+              <w:fldChar w:fldCharType="end"/>
+            </w:r>
+          </w:hyperlink>
+        </w:p>
+        <w:p>
+          <w:pPr>
+            <w:pStyle w:val="T2"/>
+            <w:tabs>
+              <w:tab w:val="right" w:leader="dot" w:pos="9062"/>
+            </w:tabs>
+            <w:rPr>
+              <w:rFonts w:eastAsiaTheme="minorEastAsia"/>
+              <w:noProof/>
+              <w:lang w:eastAsia="tr-TR"/>
+            </w:rPr>
+          </w:pPr>
+          <w:hyperlink w:anchor="_Toc156939740" w:history="1">
+            <w:r>
+              <w:rPr>
+                <w:rStyle w:val="Kpr"/>
+                <w:noProof/>
+              </w:rPr>
+              <w:t>Three-Phase Full Wave Rectifier Schematic</w:t>
+            </w:r>
+            <w:r>
+              <w:rPr>
+                <w:noProof/>
+                <w:webHidden/>
+              </w:rPr>
+              <w:tab/>
+            </w:r>
+            <w:r>
+              <w:rPr>
+                <w:noProof/>
+                <w:webHidden/>
+              </w:rPr>
+              <w:fldChar w:fldCharType="begin"/>
+            </w:r>
+            <w:r>
+              <w:rPr>
+                <w:noProof/>
+                <w:webHidden/>
+              </w:rPr>
+              <w:instrText xml:space="preserve"> PAGEREF _Toc156939740 \h </w:instrText>
+            </w:r>
+            <w:r>
+              <w:rPr>
+                <w:noProof/>
+                <w:webHidden/>
+              </w:rPr>
+            </w:r>
+            <w:r>
+              <w:rPr>
+                <w:noProof/>
+                <w:webHidden/>
+              </w:rPr>
+              <w:fldChar w:fldCharType="separate"/>
+            </w:r>
+            <w:r>
+              <w:rPr>
+                <w:noProof/>
+                <w:webHidden/>
+              </w:rPr>
+              <w:t>10</w:t>
+            </w:r>
+            <w:r>
+              <w:rPr>
+                <w:noProof/>
+                <w:webHidden/>
+              </w:rPr>
+              <w:fldChar w:fldCharType="end"/>
+            </w:r>
+          </w:hyperlink>
+        </w:p>
+        <w:p>
+          <w:pPr>
+            <w:pStyle w:val="T2"/>
+            <w:tabs>
+              <w:tab w:val="right" w:leader="dot" w:pos="9062"/>
+            </w:tabs>
+            <w:rPr>
+              <w:rFonts w:eastAsiaTheme="minorEastAsia"/>
+              <w:noProof/>
+              <w:lang w:eastAsia="tr-TR"/>
+            </w:rPr>
+          </w:pPr>
+          <w:hyperlink w:anchor="_Toc156939741" w:history="1">
+            <w:r>
+              <w:rPr>
+                <w:rStyle w:val="Kpr"/>
+                <w:noProof/>
+              </w:rPr>
+              <w:t>Buck Converter Design</w:t>
+            </w:r>
+            <w:r>
+              <w:rPr>
+                <w:noProof/>
+                <w:webHidden/>
+              </w:rPr>
+              <w:tab/>
+            </w:r>
+            <w:r>
+              <w:rPr>
+                <w:noProof/>
+                <w:webHidden/>
+              </w:rPr>
+              <w:fldChar w:fldCharType="begin"/>
+            </w:r>
+            <w:r>
+              <w:rPr>
+                <w:noProof/>
+                <w:webHidden/>
+              </w:rPr>
+              <w:instrText xml:space="preserve"> PAGEREF _Toc156939741 \h </w:instrText>
+            </w:r>
+            <w:r>
+              <w:rPr>
+                <w:noProof/>
+                <w:webHidden/>
+              </w:rPr>
+            </w:r>
+            <w:r>
+              <w:rPr>
+                <w:noProof/>
+                <w:webHidden/>
+              </w:rPr>
+              <w:fldChar w:fldCharType="separate"/>
+            </w:r>
+            <w:r>
+              <w:rPr>
+                <w:noProof/>
+                <w:webHidden/>
+              </w:rPr>
+              <w:t>10</w:t>
+            </w:r>
+            <w:r>
+              <w:rPr>
+                <w:noProof/>
+                <w:webHidden/>
+              </w:rPr>
+              <w:fldChar w:fldCharType="end"/>
+            </w:r>
+          </w:hyperlink>
+        </w:p>
+        <w:p>
+          <w:pPr>
+            <w:pStyle w:val="T2"/>
+            <w:tabs>
+              <w:tab w:val="right" w:leader="dot" w:pos="9062"/>
+            </w:tabs>
+            <w:rPr>
+              <w:rFonts w:eastAsiaTheme="minorEastAsia"/>
+              <w:noProof/>
+              <w:lang w:eastAsia="tr-TR"/>
+            </w:rPr>
+          </w:pPr>
+          <w:hyperlink w:anchor="_Toc156939742" w:history="1">
+            <w:r>
+              <w:rPr>
+                <w:rStyle w:val="Kpr"/>
+                <w:noProof/>
+              </w:rPr>
+              <w:t>Simulation Results</w:t>
+            </w:r>
+            <w:r>
+              <w:rPr>
+                <w:noProof/>
+                <w:webHidden/>
+              </w:rPr>
+              <w:tab/>
+            </w:r>
+            <w:r>
+              <w:rPr>
+                <w:noProof/>
+                <w:webHidden/>
+              </w:rPr>
+              <w:fldChar w:fldCharType="begin"/>
+            </w:r>
+            <w:r>
+              <w:rPr>
+                <w:noProof/>
+                <w:webHidden/>
+              </w:rPr>
+              <w:instrText xml:space="preserve"> PAGEREF _Toc156939742 \h </w:instrText>
+            </w:r>
+            <w:r>
+              <w:rPr>
+                <w:noProof/>
+                <w:webHidden/>
+              </w:rPr>
+            </w:r>
+            <w:r>
+              <w:rPr>
+                <w:noProof/>
+                <w:webHidden/>
+              </w:rPr>
+              <w:fldChar w:fldCharType="separate"/>
+            </w:r>
+            <w:r>
+              <w:rPr>
+                <w:noProof/>
+                <w:webHidden/>
+              </w:rPr>
+              <w:t>11</w:t>
             </w:r>
             <w:r>
               <w:rPr>
@@ -1187,7 +1747,7 @@
               <w:lang w:eastAsia="tr-TR"/>
             </w:rPr>
           </w:pPr>
-          <w:hyperlink w:anchor="_Toc156854584" w:history="1">
+          <w:hyperlink w:anchor="_Toc156939743" w:history="1">
             <w:r>
               <w:rPr>
                 <w:rStyle w:val="Kpr"/>
@@ -1214,7 +1774,7 @@
                 <w:noProof/>
                 <w:webHidden/>
               </w:rPr>
-              <w:instrText xml:space="preserve"> PAGEREF _Toc156854584 \h </w:instrText>
+              <w:instrText xml:space="preserve"> PAGEREF _Toc156939743 \h </w:instrText>
             </w:r>
             <w:r>
               <w:rPr>
@@ -1234,7 +1794,7 @@
                 <w:noProof/>
                 <w:webHidden/>
               </w:rPr>
-              <w:t>8</w:t>
+              <w:t>12</w:t>
             </w:r>
             <w:r>
               <w:rPr>
@@ -1257,7 +1817,7 @@
               <w:lang w:eastAsia="tr-TR"/>
             </w:rPr>
           </w:pPr>
-          <w:hyperlink w:anchor="_Toc156854585" w:history="1">
+          <w:hyperlink w:anchor="_Toc156939744" w:history="1">
             <w:r>
               <w:rPr>
                 <w:rStyle w:val="Kpr"/>
@@ -1284,7 +1844,7 @@
                 <w:noProof/>
                 <w:webHidden/>
               </w:rPr>
-              <w:instrText xml:space="preserve"> PAGEREF _Toc156854585 \h </w:instrText>
+              <w:instrText xml:space="preserve"> PAGEREF _Toc156939744 \h </w:instrText>
             </w:r>
             <w:r>
               <w:rPr>
@@ -1304,7 +1864,7 @@
                 <w:noProof/>
                 <w:webHidden/>
               </w:rPr>
-              <w:t>8</w:t>
+              <w:t>12</w:t>
             </w:r>
             <w:r>
               <w:rPr>
@@ -1327,7 +1887,7 @@
               <w:lang w:eastAsia="tr-TR"/>
             </w:rPr>
           </w:pPr>
-          <w:hyperlink w:anchor="_Toc156854586" w:history="1">
+          <w:hyperlink w:anchor="_Toc156939745" w:history="1">
             <w:r>
               <w:rPr>
                 <w:rStyle w:val="Kpr"/>
@@ -1354,7 +1914,7 @@
                 <w:noProof/>
                 <w:webHidden/>
               </w:rPr>
-              <w:instrText xml:space="preserve"> PAGEREF _Toc156854586 \h </w:instrText>
+              <w:instrText xml:space="preserve"> PAGEREF _Toc156939745 \h </w:instrText>
             </w:r>
             <w:r>
               <w:rPr>
@@ -1374,7 +1934,7 @@
                 <w:noProof/>
                 <w:webHidden/>
               </w:rPr>
-              <w:t>8</w:t>
+              <w:t>12</w:t>
             </w:r>
             <w:r>
               <w:rPr>
@@ -1397,7 +1957,7 @@
               <w:lang w:eastAsia="tr-TR"/>
             </w:rPr>
           </w:pPr>
-          <w:hyperlink w:anchor="_Toc156854587" w:history="1">
+          <w:hyperlink w:anchor="_Toc156939746" w:history="1">
             <w:r>
               <w:rPr>
                 <w:rStyle w:val="Kpr"/>
@@ -1424,7 +1984,7 @@
                 <w:noProof/>
                 <w:webHidden/>
               </w:rPr>
-              <w:instrText xml:space="preserve"> PAGEREF _Toc156854587 \h </w:instrText>
+              <w:instrText xml:space="preserve"> PAGEREF _Toc156939746 \h </w:instrText>
             </w:r>
             <w:r>
               <w:rPr>
@@ -1444,7 +2004,7 @@
                 <w:noProof/>
                 <w:webHidden/>
               </w:rPr>
-              <w:t>9</w:t>
+              <w:t>13</w:t>
             </w:r>
             <w:r>
               <w:rPr>
@@ -1467,7 +2027,7 @@
               <w:lang w:eastAsia="tr-TR"/>
             </w:rPr>
           </w:pPr>
-          <w:hyperlink w:anchor="_Toc156854588" w:history="1">
+          <w:hyperlink w:anchor="_Toc156939747" w:history="1">
             <w:r>
               <w:rPr>
                 <w:rStyle w:val="Kpr"/>
@@ -1494,7 +2054,7 @@
                 <w:noProof/>
                 <w:webHidden/>
               </w:rPr>
-              <w:instrText xml:space="preserve"> PAGEREF _Toc156854588 \h </w:instrText>
+              <w:instrText xml:space="preserve"> PAGEREF _Toc156939747 \h </w:instrText>
             </w:r>
             <w:r>
               <w:rPr>
@@ -1514,7 +2074,7 @@
                 <w:noProof/>
                 <w:webHidden/>
               </w:rPr>
-              <w:t>10</w:t>
+              <w:t>13</w:t>
             </w:r>
             <w:r>
               <w:rPr>
@@ -1537,7 +2097,7 @@
               <w:lang w:eastAsia="tr-TR"/>
             </w:rPr>
           </w:pPr>
-          <w:hyperlink w:anchor="_Toc156854589" w:history="1">
+          <w:hyperlink w:anchor="_Toc156939748" w:history="1">
             <w:r>
               <w:rPr>
                 <w:rStyle w:val="Kpr"/>
@@ -1564,7 +2124,7 @@
                 <w:noProof/>
                 <w:webHidden/>
               </w:rPr>
-              <w:instrText xml:space="preserve"> PAGEREF _Toc156854589 \h </w:instrText>
+              <w:instrText xml:space="preserve"> PAGEREF _Toc156939748 \h </w:instrText>
             </w:r>
             <w:r>
               <w:rPr>
@@ -1584,7 +2144,7 @@
                 <w:noProof/>
                 <w:webHidden/>
               </w:rPr>
-              <w:t>10</w:t>
+              <w:t>14</w:t>
             </w:r>
             <w:r>
               <w:rPr>
@@ -1607,7 +2167,7 @@
               <w:lang w:eastAsia="tr-TR"/>
             </w:rPr>
           </w:pPr>
-          <w:hyperlink w:anchor="_Toc156854590" w:history="1">
+          <w:hyperlink w:anchor="_Toc156939749" w:history="1">
             <w:r>
               <w:rPr>
                 <w:rStyle w:val="Kpr"/>
@@ -1634,7 +2194,7 @@
                 <w:noProof/>
                 <w:webHidden/>
               </w:rPr>
-              <w:instrText xml:space="preserve"> PAGEREF _Toc156854590 \h </w:instrText>
+              <w:instrText xml:space="preserve"> PAGEREF _Toc156939749 \h </w:instrText>
             </w:r>
             <w:r>
               <w:rPr>
@@ -1654,7 +2214,7 @@
                 <w:noProof/>
                 <w:webHidden/>
               </w:rPr>
-              <w:t>11</w:t>
+              <w:t>14</w:t>
             </w:r>
             <w:r>
               <w:rPr>
@@ -1677,7 +2237,7 @@
               <w:lang w:eastAsia="tr-TR"/>
             </w:rPr>
           </w:pPr>
-          <w:hyperlink w:anchor="_Toc156854591" w:history="1">
+          <w:hyperlink w:anchor="_Toc156939750" w:history="1">
             <w:r>
               <w:rPr>
                 <w:rStyle w:val="Kpr"/>
@@ -1704,7 +2264,7 @@
                 <w:noProof/>
                 <w:webHidden/>
               </w:rPr>
-              <w:instrText xml:space="preserve"> PAGEREF _Toc156854591 \h </w:instrText>
+              <w:instrText xml:space="preserve"> PAGEREF _Toc156939750 \h </w:instrText>
             </w:r>
             <w:r>
               <w:rPr>
@@ -1724,7 +2284,7 @@
                 <w:noProof/>
                 <w:webHidden/>
               </w:rPr>
-              <w:t>12</w:t>
+              <w:t>15</w:t>
             </w:r>
             <w:r>
               <w:rPr>
@@ -1747,7 +2307,7 @@
               <w:lang w:eastAsia="tr-TR"/>
             </w:rPr>
           </w:pPr>
-          <w:hyperlink w:anchor="_Toc156854592" w:history="1">
+          <w:hyperlink w:anchor="_Toc156939751" w:history="1">
             <w:r>
               <w:rPr>
                 <w:rStyle w:val="Kpr"/>
@@ -1774,7 +2334,7 @@
                 <w:noProof/>
                 <w:webHidden/>
               </w:rPr>
-              <w:instrText xml:space="preserve"> PAGEREF _Toc156854592 \h </w:instrText>
+              <w:instrText xml:space="preserve"> PAGEREF _Toc156939751 \h </w:instrText>
             </w:r>
             <w:r>
               <w:rPr>
@@ -1794,7 +2354,7 @@
                 <w:noProof/>
                 <w:webHidden/>
               </w:rPr>
-              <w:t>12</w:t>
+              <w:t>15</w:t>
             </w:r>
             <w:r>
               <w:rPr>
@@ -1817,7 +2377,7 @@
               <w:lang w:eastAsia="tr-TR"/>
             </w:rPr>
           </w:pPr>
-          <w:hyperlink w:anchor="_Toc156854593" w:history="1">
+          <w:hyperlink w:anchor="_Toc156939752" w:history="1">
             <w:r>
               <w:rPr>
                 <w:rStyle w:val="Kpr"/>
@@ -1844,7 +2404,7 @@
                 <w:noProof/>
                 <w:webHidden/>
               </w:rPr>
-              <w:instrText xml:space="preserve"> PAGEREF _Toc156854593 \h </w:instrText>
+              <w:instrText xml:space="preserve"> PAGEREF _Toc156939752 \h </w:instrText>
             </w:r>
             <w:r>
               <w:rPr>
@@ -1864,7 +2424,7 @@
                 <w:noProof/>
                 <w:webHidden/>
               </w:rPr>
-              <w:t>12</w:t>
+              <w:t>15</w:t>
             </w:r>
             <w:r>
               <w:rPr>
@@ -1887,7 +2447,7 @@
               <w:lang w:eastAsia="tr-TR"/>
             </w:rPr>
           </w:pPr>
-          <w:hyperlink w:anchor="_Toc156854594" w:history="1">
+          <w:hyperlink w:anchor="_Toc156939753" w:history="1">
             <w:r>
               <w:rPr>
                 <w:rStyle w:val="Kpr"/>
@@ -1914,7 +2474,7 @@
                 <w:noProof/>
                 <w:webHidden/>
               </w:rPr>
-              <w:instrText xml:space="preserve"> PAGEREF _Toc156854594 \h </w:instrText>
+              <w:instrText xml:space="preserve"> PAGEREF _Toc156939753 \h </w:instrText>
             </w:r>
             <w:r>
               <w:rPr>
@@ -1934,7 +2494,7 @@
                 <w:noProof/>
                 <w:webHidden/>
               </w:rPr>
-              <w:t>12</w:t>
+              <w:t>15</w:t>
             </w:r>
             <w:r>
               <w:rPr>
@@ -1957,7 +2517,7 @@
               <w:lang w:eastAsia="tr-TR"/>
             </w:rPr>
           </w:pPr>
-          <w:hyperlink w:anchor="_Toc156854595" w:history="1">
+          <w:hyperlink w:anchor="_Toc156939754" w:history="1">
             <w:r>
               <w:rPr>
                 <w:rStyle w:val="Kpr"/>
@@ -1984,7 +2544,7 @@
                 <w:noProof/>
                 <w:webHidden/>
               </w:rPr>
-              <w:instrText xml:space="preserve"> PAGEREF _Toc156854595 \h </w:instrText>
+              <w:instrText xml:space="preserve"> PAGEREF _Toc156939754 \h </w:instrText>
             </w:r>
             <w:r>
               <w:rPr>
@@ -2004,7 +2564,7 @@
                 <w:noProof/>
                 <w:webHidden/>
               </w:rPr>
-              <w:t>12</w:t>
+              <w:t>16</w:t>
             </w:r>
             <w:r>
               <w:rPr>
@@ -2027,7 +2587,7 @@
               <w:lang w:eastAsia="tr-TR"/>
             </w:rPr>
           </w:pPr>
-          <w:hyperlink w:anchor="_Toc156854596" w:history="1">
+          <w:hyperlink w:anchor="_Toc156939755" w:history="1">
             <w:r>
               <w:rPr>
                 <w:rStyle w:val="Kpr"/>
@@ -2054,7 +2614,7 @@
                 <w:noProof/>
                 <w:webHidden/>
               </w:rPr>
-              <w:instrText xml:space="preserve"> PAGEREF _Toc156854596 \h </w:instrText>
+              <w:instrText xml:space="preserve"> PAGEREF _Toc156939755 \h </w:instrText>
             </w:r>
             <w:r>
               <w:rPr>
@@ -2074,7 +2634,7 @@
                 <w:noProof/>
                 <w:webHidden/>
               </w:rPr>
-              <w:t>12</w:t>
+              <w:t>16</w:t>
             </w:r>
             <w:r>
               <w:rPr>
@@ -2106,7 +2666,14 @@
       <w:pPr>
         <w:pStyle w:val="Balk1"/>
       </w:pPr>
-      <w:bookmarkStart w:id="2" w:name="_Toc156854573"/>
+    </w:p>
+    <w:p/>
+    <w:p/>
+    <w:p>
+      <w:pPr>
+        <w:pStyle w:val="Balk1"/>
+      </w:pPr>
+      <w:bookmarkStart w:id="2" w:name="_Toc156939724"/>
       <w:r>
         <w:t>INTRODUCTION</w:t>
       </w:r>
@@ -2144,7 +2711,22 @@
         <w:rPr>
           <w:rFonts w:cstheme="minorHAnsi"/>
         </w:rPr>
-        <w:t>) and output of 10 A current with the 20 percent of ripple. The design specificiations are given in the Github repository of the hardware project.</w:t>
+        <w:t xml:space="preserve">) and output of 10 A current with the 20 percent of ripple. The design specificiations are given in the </w:t>
+      </w:r>
+      <w:hyperlink r:id="rId10" w:history="1">
+        <w:r>
+          <w:rPr>
+            <w:rStyle w:val="Kpr"/>
+            <w:rFonts w:cstheme="minorHAnsi"/>
+          </w:rPr>
+          <w:t>Github repository</w:t>
+        </w:r>
+      </w:hyperlink>
+      <w:r>
+        <w:rPr>
+          <w:rFonts w:cstheme="minorHAnsi"/>
+        </w:rPr>
+        <w:t xml:space="preserve"> of the hardware project.</w:t>
       </w:r>
     </w:p>
     <w:p>
@@ -2167,13 +2749,31 @@
           <w:rFonts w:cstheme="minorHAnsi"/>
         </w:rPr>
         <w:tab/>
-        <w:t>We investigated the possible topologies that we might implement. We decided based on our calculations and other parameters like feasibility, easy to implement and cost. Throughout this report, we will investigate the toplogy selection in this report and analysis of the simulations. Based on the analysis, we will select our components.</w:t>
-      </w:r>
-      <w:r>
-        <w:rPr>
-          <w:rFonts w:cstheme="minorHAnsi"/>
-        </w:rPr>
-        <w:t xml:space="preserve"> We will try to focus on some Bonus Parts as well.</w:t>
+        <w:t>We investigated the possible topologies that we might implement. We decided based on our calculations and other parameters like feasibility, easy to implement and cost. Throughout this report, we will investigate the toplogy selection</w:t>
+      </w:r>
+      <w:r>
+        <w:rPr>
+          <w:rFonts w:cstheme="minorHAnsi"/>
+        </w:rPr>
+        <w:t>, rectifier, converter, loss and thermal calculations,</w:t>
+      </w:r>
+      <w:r>
+        <w:rPr>
+          <w:rFonts w:cstheme="minorHAnsi"/>
+        </w:rPr>
+        <w:t xml:space="preserve"> analysis of the simulations</w:t>
+      </w:r>
+      <w:r>
+        <w:rPr>
+          <w:rFonts w:cstheme="minorHAnsi"/>
+        </w:rPr>
+        <w:t xml:space="preserve"> and implementation process</w:t>
+      </w:r>
+      <w:r>
+        <w:rPr>
+          <w:rFonts w:cstheme="minorHAnsi"/>
+        </w:rPr>
+        <w:t xml:space="preserve">. </w:t>
       </w:r>
     </w:p>
     <w:p>
@@ -2187,7 +2787,7 @@
       <w:pPr>
         <w:pStyle w:val="Balk1"/>
       </w:pPr>
-      <w:bookmarkStart w:id="3" w:name="_Toc156854574"/>
+      <w:bookmarkStart w:id="3" w:name="_Toc156939725"/>
       <w:r>
         <w:t>Project Description and Specifications</w:t>
       </w:r>
@@ -2221,7 +2821,7 @@
                     </pic:cNvPicPr>
                   </pic:nvPicPr>
                   <pic:blipFill>
-                    <a:blip r:embed="rId10" cstate="print">
+                    <a:blip r:embed="rId11" cstate="print">
                       <a:extLst>
                         <a:ext uri="{28A0092B-C50C-407E-A947-70E740481C1C}">
                           <a14:useLocalDpi xmlns:a14="http://schemas.microsoft.com/office/drawing/2010/main" val="0"/>
@@ -2259,16 +2859,32 @@
         <w:jc w:val="center"/>
       </w:pPr>
       <w:r>
-        <w:t xml:space="preserve">Şekil </w:t>
-      </w:r>
-      <w:fldSimple w:instr=" SEQ Şekil \* ARABIC ">
-        <w:r>
-          <w:rPr>
-            <w:noProof/>
-          </w:rPr>
-          <w:t>1</w:t>
-        </w:r>
-      </w:fldSimple>
+        <w:t>Figure</w:t>
+      </w:r>
+      <w:r>
+        <w:t xml:space="preserve"> </w:t>
+      </w:r>
+      <w:r>
+        <w:fldChar w:fldCharType="begin"/>
+      </w:r>
+      <w:r>
+        <w:instrText xml:space="preserve"> SEQ Şekil \* ARABIC </w:instrText>
+      </w:r>
+      <w:r>
+        <w:fldChar w:fldCharType="separate"/>
+      </w:r>
+      <w:r>
+        <w:rPr>
+          <w:noProof/>
+        </w:rPr>
+        <w:t>1</w:t>
+      </w:r>
+      <w:r>
+        <w:rPr>
+          <w:noProof/>
+        </w:rPr>
+        <w:fldChar w:fldCharType="end"/>
+      </w:r>
       <w:r>
         <w:t>. Battery that we used for charging</w:t>
       </w:r>
@@ -2376,9 +2992,23 @@
     </w:p>
     <w:p>
       <w:pPr>
+        <w:rPr>
+          <w:rFonts w:cstheme="minorHAnsi"/>
+        </w:rPr>
+      </w:pPr>
+    </w:p>
+    <w:p>
+      <w:pPr>
+        <w:rPr>
+          <w:rFonts w:cstheme="minorHAnsi"/>
+        </w:rPr>
+      </w:pPr>
+    </w:p>
+    <w:p>
+      <w:pPr>
         <w:pStyle w:val="Balk1"/>
       </w:pPr>
-      <w:bookmarkStart w:id="4" w:name="_Toc156854575"/>
+      <w:bookmarkStart w:id="4" w:name="_Toc156939726"/>
       <w:r>
         <w:t>TOPOLOGY SELECTION</w:t>
       </w:r>
@@ -2395,7 +3025,7 @@
       <w:pPr>
         <w:pStyle w:val="Balk2"/>
       </w:pPr>
-      <w:bookmarkStart w:id="5" w:name="_Toc156854576"/>
+      <w:bookmarkStart w:id="5" w:name="_Toc156939727"/>
       <w:r>
         <w:t>3 Phase Thyristor Rectifier</w:t>
       </w:r>
@@ -2539,7 +3169,7 @@
       <w:pPr>
         <w:pStyle w:val="Balk2"/>
       </w:pPr>
-      <w:bookmarkStart w:id="6" w:name="_Toc156854577"/>
+      <w:bookmarkStart w:id="6" w:name="_Toc156939728"/>
       <w:r>
         <w:t>Centre-Tap Rectifier  +  Buck Converter</w:t>
       </w:r>
@@ -2672,7 +3302,7 @@
       <w:pPr>
         <w:pStyle w:val="Balk2"/>
       </w:pPr>
-      <w:bookmarkStart w:id="7" w:name="_Toc156854578"/>
+      <w:bookmarkStart w:id="7" w:name="_Toc156939729"/>
       <w:r>
         <w:t>3 Phase Full Bridge</w:t>
       </w:r>
@@ -2822,63 +3452,6 @@
     </w:p>
     <w:p>
       <w:pPr>
-        <w:ind w:left="708"/>
-        <w:rPr>
-          <w:rFonts w:cstheme="minorHAnsi"/>
-        </w:rPr>
-      </w:pPr>
-    </w:p>
-    <w:p>
-      <w:pPr>
-        <w:ind w:left="708"/>
-        <w:rPr>
-          <w:rFonts w:cstheme="minorHAnsi"/>
-        </w:rPr>
-      </w:pPr>
-    </w:p>
-    <w:p>
-      <w:pPr>
-        <w:ind w:left="708"/>
-        <w:rPr>
-          <w:rFonts w:cstheme="minorHAnsi"/>
-        </w:rPr>
-      </w:pPr>
-    </w:p>
-    <w:p>
-      <w:pPr>
-        <w:ind w:left="708"/>
-        <w:rPr>
-          <w:rFonts w:cstheme="minorHAnsi"/>
-        </w:rPr>
-      </w:pPr>
-    </w:p>
-    <w:p>
-      <w:pPr>
-        <w:ind w:left="708"/>
-        <w:rPr>
-          <w:rFonts w:cstheme="minorHAnsi"/>
-        </w:rPr>
-      </w:pPr>
-    </w:p>
-    <w:p>
-      <w:pPr>
-        <w:ind w:left="708"/>
-        <w:rPr>
-          <w:rFonts w:cstheme="minorHAnsi"/>
-        </w:rPr>
-      </w:pPr>
-    </w:p>
-    <w:p>
-      <w:pPr>
-        <w:ind w:left="708"/>
-        <w:rPr>
-          <w:rFonts w:cstheme="minorHAnsi"/>
-        </w:rPr>
-      </w:pPr>
-    </w:p>
-    <w:p>
-      <w:pPr>
-        <w:ind w:left="708"/>
         <w:rPr>
           <w:rFonts w:cstheme="minorHAnsi"/>
         </w:rPr>
@@ -2888,9 +3461,8 @@
       <w:pPr>
         <w:pStyle w:val="Balk1"/>
       </w:pPr>
-      <w:bookmarkStart w:id="8" w:name="_Toc156854579"/>
-      <w:r>
-        <w:lastRenderedPageBreak/>
+      <w:bookmarkStart w:id="8" w:name="_Toc156939730"/>
+      <w:r>
         <w:t>Calculations of Rectifier and Converter</w:t>
       </w:r>
       <w:bookmarkEnd w:id="8"/>
@@ -2902,8 +3474,12 @@
       </w:pPr>
       <w:r>
         <w:tab/>
+      </w:r>
+      <w:bookmarkStart w:id="9" w:name="_Toc156939731"/>
+      <w:r>
         <w:t>Rectifier</w:t>
       </w:r>
+      <w:bookmarkEnd w:id="9"/>
     </w:p>
     <w:p>
       <w:pPr>
@@ -2930,7 +3506,7 @@
                     <pic:cNvPicPr/>
                   </pic:nvPicPr>
                   <pic:blipFill>
-                    <a:blip r:embed="rId11"/>
+                    <a:blip r:embed="rId12"/>
                     <a:stretch>
                       <a:fillRect/>
                     </a:stretch>
@@ -2959,14 +3535,27 @@
       <w:r>
         <w:t xml:space="preserve">Şekil </w:t>
       </w:r>
-      <w:fldSimple w:instr=" SEQ Şekil \* ARABIC ">
-        <w:r>
-          <w:rPr>
-            <w:noProof/>
-          </w:rPr>
-          <w:t>2</w:t>
-        </w:r>
-      </w:fldSimple>
+      <w:r>
+        <w:fldChar w:fldCharType="begin"/>
+      </w:r>
+      <w:r>
+        <w:instrText xml:space="preserve"> SEQ Şekil \* ARABIC </w:instrText>
+      </w:r>
+      <w:r>
+        <w:fldChar w:fldCharType="separate"/>
+      </w:r>
+      <w:r>
+        <w:rPr>
+          <w:noProof/>
+        </w:rPr>
+        <w:t>2</w:t>
+      </w:r>
+      <w:r>
+        <w:rPr>
+          <w:noProof/>
+        </w:rPr>
+        <w:fldChar w:fldCharType="end"/>
+      </w:r>
       <w:r>
         <w:t>. 3-Phase Rectifier Circuit</w:t>
       </w:r>
@@ -3123,12 +3712,14 @@
           <w:rFonts w:eastAsiaTheme="minorEastAsia"/>
         </w:rPr>
       </w:pPr>
+      <w:bookmarkStart w:id="10" w:name="_Toc156939732"/>
       <w:r>
         <w:rPr>
           <w:rFonts w:eastAsiaTheme="minorEastAsia"/>
         </w:rPr>
         <w:t>Converter</w:t>
       </w:r>
+      <w:bookmarkEnd w:id="10"/>
     </w:p>
     <w:p>
       <w:pPr>
@@ -3153,7 +3744,7 @@
           <w:noProof/>
         </w:rPr>
         <w:drawing>
-          <wp:inline distT="0" distB="0" distL="0" distR="0" wp14:anchorId="519700D3" wp14:editId="065D5E45">
+          <wp:inline distT="0" distB="0" distL="0" distR="0" wp14:anchorId="519700D3" wp14:editId="425BFD9D">
             <wp:extent cx="3337560" cy="1609181"/>
             <wp:effectExtent l="0" t="0" r="0" b="0"/>
             <wp:docPr id="1486625607" name="Resim 1" descr="How a buck converter works - Shady Electronics"/>
@@ -3170,7 +3761,7 @@
                     </pic:cNvPicPr>
                   </pic:nvPicPr>
                   <pic:blipFill>
-                    <a:blip r:embed="rId12" cstate="print">
+                    <a:blip r:embed="rId13" cstate="print">
                       <a:extLst>
                         <a:ext uri="{28A0092B-C50C-407E-A947-70E740481C1C}">
                           <a14:useLocalDpi xmlns:a14="http://schemas.microsoft.com/office/drawing/2010/main" val="0"/>
@@ -3210,14 +3801,27 @@
       <w:r>
         <w:t xml:space="preserve">Şekil </w:t>
       </w:r>
-      <w:fldSimple w:instr=" SEQ Şekil \* ARABIC ">
-        <w:r>
-          <w:rPr>
-            <w:noProof/>
-          </w:rPr>
-          <w:t>3</w:t>
-        </w:r>
-      </w:fldSimple>
+      <w:r>
+        <w:fldChar w:fldCharType="begin"/>
+      </w:r>
+      <w:r>
+        <w:instrText xml:space="preserve"> SEQ Şekil \* ARABIC </w:instrText>
+      </w:r>
+      <w:r>
+        <w:fldChar w:fldCharType="separate"/>
+      </w:r>
+      <w:r>
+        <w:rPr>
+          <w:noProof/>
+        </w:rPr>
+        <w:t>3</w:t>
+      </w:r>
+      <w:r>
+        <w:rPr>
+          <w:noProof/>
+        </w:rPr>
+        <w:fldChar w:fldCharType="end"/>
+      </w:r>
       <w:r>
         <w:t>. Buck Converter Circuit Topology</w:t>
       </w:r>
@@ -3264,7 +3868,7 @@
                     </pic:cNvPicPr>
                   </pic:nvPicPr>
                   <pic:blipFill>
-                    <a:blip r:embed="rId13">
+                    <a:blip r:embed="rId14">
                       <a:extLst>
                         <a:ext uri="{28A0092B-C50C-407E-A947-70E740481C1C}">
                           <a14:useLocalDpi xmlns:a14="http://schemas.microsoft.com/office/drawing/2010/main" val="0"/>
@@ -3304,14 +3908,27 @@
       <w:r>
         <w:t xml:space="preserve">Şekil </w:t>
       </w:r>
-      <w:fldSimple w:instr=" SEQ Şekil \* ARABIC ">
-        <w:r>
-          <w:rPr>
-            <w:noProof/>
-          </w:rPr>
-          <w:t>4</w:t>
-        </w:r>
-      </w:fldSimple>
+      <w:r>
+        <w:fldChar w:fldCharType="begin"/>
+      </w:r>
+      <w:r>
+        <w:instrText xml:space="preserve"> SEQ Şekil \* ARABIC </w:instrText>
+      </w:r>
+      <w:r>
+        <w:fldChar w:fldCharType="separate"/>
+      </w:r>
+      <w:r>
+        <w:rPr>
+          <w:noProof/>
+        </w:rPr>
+        <w:t>4</w:t>
+      </w:r>
+      <w:r>
+        <w:rPr>
+          <w:noProof/>
+        </w:rPr>
+        <w:fldChar w:fldCharType="end"/>
+      </w:r>
       <w:r>
         <w:t>. CC-CV Battery Charging Stages</w:t>
       </w:r>
@@ -3423,6 +4040,9 @@
         <w:jc w:val="center"/>
       </w:pPr>
       <w:r>
+        <w:rPr>
+          <w:noProof/>
+        </w:rPr>
         <w:drawing>
           <wp:inline distT="0" distB="0" distL="0" distR="0" wp14:anchorId="6D711DD0" wp14:editId="1F796C99">
             <wp:extent cx="3816232" cy="2598420"/>
@@ -3439,7 +4059,7 @@
                     <pic:cNvPicPr/>
                   </pic:nvPicPr>
                   <pic:blipFill>
-                    <a:blip r:embed="rId14"/>
+                    <a:blip r:embed="rId15"/>
                     <a:stretch>
                       <a:fillRect/>
                     </a:stretch>
@@ -3468,14 +4088,27 @@
       <w:r>
         <w:t xml:space="preserve">Şekil </w:t>
       </w:r>
-      <w:fldSimple w:instr=" SEQ Şekil \* ARABIC ">
-        <w:r>
-          <w:rPr>
-            <w:noProof/>
-          </w:rPr>
-          <w:t>5</w:t>
-        </w:r>
-      </w:fldSimple>
+      <w:r>
+        <w:fldChar w:fldCharType="begin"/>
+      </w:r>
+      <w:r>
+        <w:instrText xml:space="preserve"> SEQ Şekil \* ARABIC </w:instrText>
+      </w:r>
+      <w:r>
+        <w:fldChar w:fldCharType="separate"/>
+      </w:r>
+      <w:r>
+        <w:rPr>
+          <w:noProof/>
+        </w:rPr>
+        <w:t>5</w:t>
+      </w:r>
+      <w:r>
+        <w:rPr>
+          <w:noProof/>
+        </w:rPr>
+        <w:fldChar w:fldCharType="end"/>
+      </w:r>
       <w:r>
         <w:t>. V</w:t>
       </w:r>
@@ -3666,19 +4299,7 @@
                 <w:rPr>
                   <w:rFonts w:ascii="Cambria Math" w:hAnsi="Cambria Math"/>
                 </w:rPr>
-                <m:t>*</m:t>
-              </m:r>
-              <m:r>
-                <w:rPr>
-                  <w:rFonts w:ascii="Cambria Math" w:hAnsi="Cambria Math"/>
-                </w:rPr>
-                <m:t>2</m:t>
-              </m:r>
-              <m:r>
-                <w:rPr>
-                  <w:rFonts w:ascii="Cambria Math" w:hAnsi="Cambria Math"/>
-                </w:rPr>
-                <m:t>*L*</m:t>
+                <m:t>*2*L*</m:t>
               </m:r>
               <m:sSub>
                 <m:sSubPr>
@@ -3740,13 +4361,7 @@
             <w:rPr>
               <w:rFonts w:ascii="Cambria Math" w:hAnsi="Cambria Math"/>
             </w:rPr>
-            <m:t>=</m:t>
-          </m:r>
-          <m:r>
-            <w:rPr>
-              <w:rFonts w:ascii="Cambria Math" w:hAnsi="Cambria Math"/>
-            </w:rPr>
-            <m:t>37</m:t>
+            <m:t>=37</m:t>
           </m:r>
         </m:oMath>
       </m:oMathPara>
@@ -3758,22 +4373,25 @@
       <w:pPr>
         <w:pStyle w:val="Balk1"/>
       </w:pPr>
-      <w:bookmarkStart w:id="9" w:name="_Toc156854580"/>
+      <w:bookmarkStart w:id="11" w:name="_Toc156939733"/>
       <w:r>
         <w:lastRenderedPageBreak/>
         <w:t>Loss Calculations</w:t>
       </w:r>
-      <w:bookmarkEnd w:id="9"/>
+      <w:bookmarkEnd w:id="11"/>
     </w:p>
     <w:p>
       <w:pPr>
         <w:pStyle w:val="Balk2"/>
         <w:ind w:firstLine="708"/>
       </w:pPr>
+      <w:bookmarkStart w:id="12" w:name="_Toc156939734"/>
       <w:r>
         <w:t>Bridge Rectifier</w:t>
       </w:r>
-    </w:p>
+      <w:bookmarkEnd w:id="12"/>
+    </w:p>
+    <w:p/>
     <w:p>
       <w:pPr>
         <w:rPr>
@@ -3882,9 +4500,11 @@
         <w:pStyle w:val="Balk2"/>
         <w:ind w:firstLine="708"/>
       </w:pPr>
+      <w:bookmarkStart w:id="13" w:name="_Toc156939735"/>
       <w:r>
         <w:t>MOSFET</w:t>
       </w:r>
+      <w:bookmarkEnd w:id="13"/>
     </w:p>
     <w:p>
       <w:pPr>
@@ -3894,8 +4514,36 @@
           <w:numId w:val="13"/>
         </w:numPr>
       </w:pPr>
-      <w:r>
-        <w:t>R_jc = 1.25 c/w</w:t>
+      <m:oMath>
+        <m:sSub>
+          <m:sSubPr>
+            <m:ctrlPr>
+              <w:rPr>
+                <w:rFonts w:ascii="Cambria Math" w:hAnsi="Cambria Math"/>
+                <w:i/>
+              </w:rPr>
+            </m:ctrlPr>
+          </m:sSubPr>
+          <m:e>
+            <m:r>
+              <w:rPr>
+                <w:rFonts w:ascii="Cambria Math" w:hAnsi="Cambria Math"/>
+              </w:rPr>
+              <m:t>R</m:t>
+            </m:r>
+          </m:e>
+          <m:sub>
+            <m:r>
+              <w:rPr>
+                <w:rFonts w:ascii="Cambria Math" w:hAnsi="Cambria Math"/>
+              </w:rPr>
+              <m:t>jc</m:t>
+            </m:r>
+          </m:sub>
+        </m:sSub>
+      </m:oMath>
+      <w:r>
+        <w:t>= 1.25 c/w</w:t>
       </w:r>
     </w:p>
     <w:p>
@@ -3906,8 +4554,45 @@
           <w:numId w:val="13"/>
         </w:numPr>
       </w:pPr>
-      <w:r>
-        <w:t>R_ja = 62 c/w</w:t>
+      <m:oMath>
+        <m:sSub>
+          <m:sSubPr>
+            <m:ctrlPr>
+              <w:rPr>
+                <w:rFonts w:ascii="Cambria Math" w:hAnsi="Cambria Math"/>
+                <w:i/>
+              </w:rPr>
+            </m:ctrlPr>
+          </m:sSubPr>
+          <m:e>
+            <m:r>
+              <w:rPr>
+                <w:rFonts w:ascii="Cambria Math" w:hAnsi="Cambria Math"/>
+              </w:rPr>
+              <m:t>R</m:t>
+            </m:r>
+          </m:e>
+          <m:sub>
+            <m:r>
+              <w:rPr>
+                <w:rFonts w:ascii="Cambria Math" w:hAnsi="Cambria Math"/>
+              </w:rPr>
+              <m:t>j</m:t>
+            </m:r>
+            <m:r>
+              <w:rPr>
+                <w:rFonts w:ascii="Cambria Math" w:hAnsi="Cambria Math"/>
+              </w:rPr>
+              <m:t>a</m:t>
+            </m:r>
+          </m:sub>
+        </m:sSub>
+      </m:oMath>
+      <w:r>
+        <w:t xml:space="preserve">= </w:t>
+      </w:r>
+      <w:r>
+        <w:t>= 62 c/w</w:t>
       </w:r>
     </w:p>
     <w:p>
@@ -3918,8 +4603,39 @@
           <w:numId w:val="13"/>
         </w:numPr>
       </w:pPr>
-      <w:r>
-        <w:t>R ds = 0.04 ohm</w:t>
+      <m:oMath>
+        <m:sSub>
+          <m:sSubPr>
+            <m:ctrlPr>
+              <w:rPr>
+                <w:rFonts w:ascii="Cambria Math" w:hAnsi="Cambria Math"/>
+                <w:i/>
+              </w:rPr>
+            </m:ctrlPr>
+          </m:sSubPr>
+          <m:e>
+            <m:r>
+              <w:rPr>
+                <w:rFonts w:ascii="Cambria Math" w:hAnsi="Cambria Math"/>
+              </w:rPr>
+              <m:t>r</m:t>
+            </m:r>
+          </m:e>
+          <m:sub>
+            <m:r>
+              <w:rPr>
+                <w:rFonts w:ascii="Cambria Math" w:hAnsi="Cambria Math"/>
+              </w:rPr>
+              <m:t>ds</m:t>
+            </m:r>
+          </m:sub>
+        </m:sSub>
+      </m:oMath>
+      <w:r>
+        <w:t xml:space="preserve">= </w:t>
+      </w:r>
+      <w:r>
+        <w:t>= 0.04 ohm</w:t>
       </w:r>
     </w:p>
     <w:p>
@@ -3930,8 +4646,39 @@
           <w:numId w:val="13"/>
         </w:numPr>
       </w:pPr>
-      <w:r>
-        <w:t>Tr =55 ns</w:t>
+      <m:oMath>
+        <m:sSub>
+          <m:sSubPr>
+            <m:ctrlPr>
+              <w:rPr>
+                <w:rFonts w:ascii="Cambria Math" w:hAnsi="Cambria Math"/>
+                <w:i/>
+              </w:rPr>
+            </m:ctrlPr>
+          </m:sSubPr>
+          <m:e>
+            <m:r>
+              <w:rPr>
+                <w:rFonts w:ascii="Cambria Math" w:hAnsi="Cambria Math"/>
+              </w:rPr>
+              <m:t>t</m:t>
+            </m:r>
+          </m:e>
+          <m:sub>
+            <m:r>
+              <w:rPr>
+                <w:rFonts w:ascii="Cambria Math" w:hAnsi="Cambria Math"/>
+              </w:rPr>
+              <m:t>r</m:t>
+            </m:r>
+          </m:sub>
+        </m:sSub>
+      </m:oMath>
+      <w:r>
+        <w:t xml:space="preserve">= </w:t>
+      </w:r>
+      <w:r>
+        <w:t>=55 ns</w:t>
       </w:r>
     </w:p>
     <w:p>
@@ -3942,8 +4689,36 @@
           <w:numId w:val="13"/>
         </w:numPr>
       </w:pPr>
-      <w:r>
-        <w:t>Tf = 57ns</w:t>
+      <m:oMath>
+        <m:sSub>
+          <m:sSubPr>
+            <m:ctrlPr>
+              <w:rPr>
+                <w:rFonts w:ascii="Cambria Math" w:hAnsi="Cambria Math"/>
+                <w:i/>
+              </w:rPr>
+            </m:ctrlPr>
+          </m:sSubPr>
+          <m:e>
+            <m:r>
+              <w:rPr>
+                <w:rFonts w:ascii="Cambria Math" w:hAnsi="Cambria Math"/>
+              </w:rPr>
+              <m:t>t</m:t>
+            </m:r>
+          </m:e>
+          <m:sub>
+            <m:r>
+              <w:rPr>
+                <w:rFonts w:ascii="Cambria Math" w:hAnsi="Cambria Math"/>
+              </w:rPr>
+              <m:t>f</m:t>
+            </m:r>
+          </m:sub>
+        </m:sSub>
+      </m:oMath>
+      <w:r>
+        <w:t>= 57ns</w:t>
       </w:r>
     </w:p>
     <w:p>
@@ -4030,13 +4805,7 @@
           <w:rPr>
             <w:rFonts w:ascii="Cambria Math" w:hAnsi="Cambria Math"/>
           </w:rPr>
-          <m:t xml:space="preserve">*D= </m:t>
-        </m:r>
-        <m:r>
-          <w:rPr>
-            <w:rFonts w:ascii="Cambria Math" w:hAnsi="Cambria Math"/>
-          </w:rPr>
-          <m:t xml:space="preserve"> </m:t>
+          <m:t xml:space="preserve">*D=  </m:t>
         </m:r>
       </m:oMath>
       <w:r>
@@ -4079,13 +4848,7 @@
                 <w:rPr>
                   <w:rFonts w:ascii="Cambria Math" w:hAnsi="Cambria Math"/>
                 </w:rPr>
-                <m:t>switching</m:t>
-              </m:r>
-              <m:r>
-                <w:rPr>
-                  <w:rFonts w:ascii="Cambria Math" w:hAnsi="Cambria Math"/>
-                </w:rPr>
-                <m:t xml:space="preserve"> loss</m:t>
+                <m:t>switching loss</m:t>
               </m:r>
             </m:sub>
           </m:sSub>
@@ -4300,9 +5063,11 @@
         <w:pStyle w:val="Balk2"/>
         <w:ind w:firstLine="708"/>
       </w:pPr>
+      <w:bookmarkStart w:id="14" w:name="_Toc156939736"/>
       <w:r>
         <w:t>Diode</w:t>
       </w:r>
+      <w:bookmarkEnd w:id="14"/>
     </w:p>
     <w:p/>
     <w:p>
@@ -4327,19 +5092,7 @@
               <w:rPr>
                 <w:rFonts w:ascii="Cambria Math" w:hAnsi="Cambria Math"/>
               </w:rPr>
-              <m:t xml:space="preserve">   </m:t>
-            </m:r>
-            <m:r>
-              <w:rPr>
-                <w:rFonts w:ascii="Cambria Math" w:hAnsi="Cambria Math"/>
-              </w:rPr>
-              <m:t xml:space="preserve">                                                  </m:t>
-            </m:r>
-            <m:r>
-              <w:rPr>
-                <w:rFonts w:ascii="Cambria Math" w:hAnsi="Cambria Math"/>
-              </w:rPr>
-              <m:t>P</m:t>
+              <m:t xml:space="preserve">                                                     P</m:t>
             </m:r>
           </m:e>
           <m:sub>
@@ -4428,34 +5181,34 @@
           <w:b/>
           <w:bCs/>
         </w:rPr>
-        <w:t>5.6</w:t>
+        <w:t>5.6W</w:t>
       </w:r>
       <w:r>
         <w:rPr>
           <w:rFonts w:eastAsiaTheme="minorEastAsia"/>
-          <w:b/>
-          <w:bCs/>
-        </w:rPr>
-        <w:t>W</w:t>
+        </w:rPr>
+        <w:t xml:space="preserve"> </w:t>
       </w:r>
       <w:r>
         <w:rPr>
           <w:rFonts w:eastAsiaTheme="minorEastAsia"/>
         </w:rPr>
-        <w:t xml:space="preserve"> </w:t>
+        <w:t xml:space="preserve">      </w:t>
       </w:r>
       <w:r>
         <w:rPr>
           <w:rFonts w:eastAsiaTheme="minorEastAsia"/>
         </w:rPr>
-        <w:t xml:space="preserve">      </w:t>
-      </w:r>
-      <w:r>
+        <w:t>(VF =0.85 WHEN 10A)</w:t>
+      </w:r>
+    </w:p>
+    <w:p>
+      <w:pPr>
+        <w:pStyle w:val="ListeParagraf"/>
         <w:rPr>
           <w:rFonts w:eastAsiaTheme="minorEastAsia"/>
         </w:rPr>
-        <w:t>(VF =0.85 WHEN 10A)</w:t>
-      </w:r>
+      </w:pPr>
     </w:p>
     <w:p>
       <w:pPr>
@@ -4624,25 +5377,19 @@
             <w:rPr>
               <w:rFonts w:ascii="Cambria Math" w:hAnsi="Cambria Math"/>
             </w:rPr>
-            <m:t xml:space="preserve">*D </m:t>
+            <m:t>*D = 100*0.5*</m:t>
           </m:r>
           <m:r>
             <w:rPr>
               <w:rFonts w:ascii="Cambria Math" w:hAnsi="Cambria Math"/>
             </w:rPr>
-            <m:t xml:space="preserve">= </m:t>
+            <m:t>0</m:t>
           </m:r>
           <m:r>
             <w:rPr>
               <w:rFonts w:ascii="Cambria Math" w:hAnsi="Cambria Math"/>
             </w:rPr>
-            <m:t>100*0.5*50ns*250kHz*0.67</m:t>
-          </m:r>
-          <m:r>
-            <w:rPr>
-              <w:rFonts w:ascii="Cambria Math" w:hAnsi="Cambria Math"/>
-            </w:rPr>
-            <m:t>=</m:t>
+            <m:t>*250kHz*0.67=</m:t>
           </m:r>
           <m:r>
             <m:rPr>
@@ -4651,7 +5398,16 @@
             <w:rPr>
               <w:rFonts w:ascii="Cambria Math" w:hAnsi="Cambria Math"/>
             </w:rPr>
-            <m:t>0.42 W</m:t>
+            <m:t>0</m:t>
+          </m:r>
+          <m:r>
+            <m:rPr>
+              <m:sty m:val="b"/>
+            </m:rPr>
+            <w:rPr>
+              <w:rFonts w:ascii="Cambria Math" w:hAnsi="Cambria Math"/>
+            </w:rPr>
+            <m:t xml:space="preserve"> W</m:t>
           </m:r>
           <m:r>
             <w:rPr>
@@ -4667,105 +5423,37 @@
       <w:pPr>
         <w:pStyle w:val="Balk1"/>
       </w:pPr>
-      <w:bookmarkStart w:id="10" w:name="_Toc156854581"/>
+      <w:bookmarkStart w:id="15" w:name="_Toc156939737"/>
       <w:r>
         <w:t>Controller Schematic and Calculations</w:t>
       </w:r>
-      <w:bookmarkEnd w:id="10"/>
-    </w:p>
-    <w:p/>
-    <w:p/>
-    <w:p>
-      <w:pPr>
-        <w:pStyle w:val="Balk1"/>
-      </w:pPr>
-      <w:bookmarkStart w:id="11" w:name="_Toc156854582"/>
-      <w:r>
-        <w:t>Gate Driver Schematic and Calculations</w:t>
-      </w:r>
-      <w:bookmarkEnd w:id="11"/>
-    </w:p>
-    <w:p/>
-    <w:p/>
-    <w:p>
-      <w:pPr>
-        <w:pStyle w:val="Balk1"/>
-      </w:pPr>
-      <w:bookmarkStart w:id="12" w:name="_Toc156854583"/>
-      <w:r>
-        <w:t>SIMULATION</w:t>
-      </w:r>
-      <w:r>
-        <w:t xml:space="preserve"> Results</w:t>
-      </w:r>
-      <w:bookmarkEnd w:id="12"/>
-    </w:p>
-    <w:p>
-      <w:pPr>
-        <w:pStyle w:val="Balk2"/>
-      </w:pPr>
-    </w:p>
-    <w:p>
-      <w:pPr>
-        <w:pStyle w:val="ListeParagraf"/>
-        <w:numPr>
-          <w:ilvl w:val="0"/>
-          <w:numId w:val="9"/>
-        </w:numPr>
+      <w:bookmarkEnd w:id="15"/>
+    </w:p>
+    <w:p>
+      <w:pPr>
         <w:jc w:val="both"/>
-        <w:rPr>
-          <w:b/>
-          <w:bCs/>
-          <w:sz w:val="24"/>
-          <w:szCs w:val="24"/>
-        </w:rPr>
-      </w:pPr>
-      <w:r>
-        <w:rPr>
-          <w:b/>
-          <w:bCs/>
-          <w:sz w:val="24"/>
-          <w:szCs w:val="24"/>
-        </w:rPr>
-        <w:t xml:space="preserve">Simulation of </w:t>
-      </w:r>
-      <w:r>
-        <w:rPr>
-          <w:b/>
-          <w:bCs/>
-          <w:sz w:val="24"/>
-          <w:szCs w:val="24"/>
-        </w:rPr>
-        <w:t xml:space="preserve">Full Bridge Three Phase </w:t>
-      </w:r>
-      <w:r>
-        <w:rPr>
-          <w:b/>
-          <w:bCs/>
-          <w:sz w:val="24"/>
-          <w:szCs w:val="24"/>
-        </w:rPr>
-        <w:t>Diode Rectifier with Ideal Diodes</w:t>
+      </w:pPr>
+      <w:r>
+        <w:t xml:space="preserve">For PWM generating, TL494 integrated circuit is used. It has different operation modes.  </w:t>
+      </w:r>
+      <w:r>
+        <w:t xml:space="preserve">With this controller, CC / CV operation modes are provided. For this purpose, error amplifier pins are used. Moreover, TL494 contains a 5 V voltage regulator itself. 5 V output voltage is supplied at reference pin. This pin is used for adjusting PWM output according to adjusting voltages at pins 2 and 15 are used. Then pins 1 and 16 pins get feedback from the buck converter part. Frequency of the PWM generator adjusted with pins 5 and 6. Connected resistor and capacitor’s values adjust the frequency. Then, TL494 can work at the voltages between 7 and 40. It is big advantage for this project because system operates between 19 and 33 V. So, TL494 can be connected to input voltage directly, so extra voltage regulator is not needed. </w:t>
       </w:r>
     </w:p>
     <w:p>
       <w:pPr>
         <w:jc w:val="center"/>
-        <w:rPr>
-          <w:rFonts w:cstheme="minorHAnsi"/>
-        </w:rPr>
-      </w:pPr>
-      <w:r>
-        <w:rPr>
-          <w:rFonts w:cstheme="minorHAnsi"/>
+      </w:pPr>
+      <w:r>
+        <w:rPr>
           <w:noProof/>
         </w:rPr>
         <w:lastRenderedPageBreak/>
         <w:drawing>
-          <wp:inline distT="0" distB="0" distL="0" distR="0" wp14:anchorId="55965502" wp14:editId="0348150F">
-            <wp:extent cx="5760720" cy="2832100"/>
-            <wp:effectExtent l="0" t="0" r="0" b="6350"/>
-            <wp:docPr id="930865735" name="Resim 1" descr="metin, diyagram, çizgi, paralel içeren bir resim&#10;&#10;Açıklama otomatik olarak oluşturuldu"/>
+          <wp:inline distT="0" distB="0" distL="0" distR="0" wp14:anchorId="01540AAA" wp14:editId="1029BB15">
+            <wp:extent cx="2162653" cy="2339340"/>
+            <wp:effectExtent l="0" t="0" r="9525" b="3810"/>
+            <wp:docPr id="175344625" name="Resim 1" descr="metin, diyagram, plan, şematik içeren bir resim&#10;&#10;Açıklama otomatik olarak oluşturuldu"/>
             <wp:cNvGraphicFramePr>
               <a:graphicFrameLocks xmlns:a="http://schemas.openxmlformats.org/drawingml/2006/main" noChangeAspect="1"/>
             </wp:cNvGraphicFramePr>
@@ -4773,84 +5461,7 @@
               <a:graphicData uri="http://schemas.openxmlformats.org/drawingml/2006/picture">
                 <pic:pic xmlns:pic="http://schemas.openxmlformats.org/drawingml/2006/picture">
                   <pic:nvPicPr>
-                    <pic:cNvPr id="930865735" name="Resim 1" descr="metin, diyagram, çizgi, paralel içeren bir resim&#10;&#10;Açıklama otomatik olarak oluşturuldu"/>
-                    <pic:cNvPicPr/>
-                  </pic:nvPicPr>
-                  <pic:blipFill>
-                    <a:blip r:embed="rId15"/>
-                    <a:stretch>
-                      <a:fillRect/>
-                    </a:stretch>
-                  </pic:blipFill>
-                  <pic:spPr>
-                    <a:xfrm>
-                      <a:off x="0" y="0"/>
-                      <a:ext cx="5760720" cy="2832100"/>
-                    </a:xfrm>
-                    <a:prstGeom prst="rect">
-                      <a:avLst/>
-                    </a:prstGeom>
-                  </pic:spPr>
-                </pic:pic>
-              </a:graphicData>
-            </a:graphic>
-          </wp:inline>
-        </w:drawing>
-      </w:r>
-    </w:p>
-    <w:p>
-      <w:pPr>
-        <w:jc w:val="center"/>
-        <w:rPr>
-          <w:rFonts w:cstheme="minorHAnsi"/>
-        </w:rPr>
-      </w:pPr>
-      <w:r>
-        <w:rPr>
-          <w:rFonts w:cstheme="minorHAnsi"/>
-        </w:rPr>
-        <w:t>Figure 1. Full Bridge Three Phase Diode Rectifier Topology</w:t>
-      </w:r>
-    </w:p>
-    <w:p>
-      <w:pPr>
-        <w:jc w:val="both"/>
-        <w:rPr>
-          <w:rFonts w:cstheme="minorHAnsi"/>
-        </w:rPr>
-      </w:pPr>
-      <w:r>
-        <w:rPr>
-          <w:rFonts w:cstheme="minorHAnsi"/>
-        </w:rPr>
-        <w:t xml:space="preserve">First, we use LTSpice program for simulations. For detecting maximum voltage values and current values, ideal diodes are used. </w:t>
-      </w:r>
-    </w:p>
-    <w:p>
-      <w:pPr>
-        <w:jc w:val="both"/>
-        <w:rPr>
-          <w:rFonts w:cstheme="minorHAnsi"/>
-        </w:rPr>
-      </w:pPr>
-      <w:r>
-        <w:rPr>
-          <w:rFonts w:cstheme="minorHAnsi"/>
-          <w:noProof/>
-        </w:rPr>
-        <w:drawing>
-          <wp:inline distT="0" distB="0" distL="0" distR="0" wp14:anchorId="7F5C8011" wp14:editId="1AA9FF0C">
-            <wp:extent cx="5760720" cy="1185545"/>
-            <wp:effectExtent l="0" t="0" r="0" b="0"/>
-            <wp:docPr id="341135828" name="Resim 1" descr="çizgi, ekran görüntüsü, metin, yazı tipi içeren bir resim&#10;&#10;Açıklama otomatik olarak oluşturuldu"/>
-            <wp:cNvGraphicFramePr>
-              <a:graphicFrameLocks xmlns:a="http://schemas.openxmlformats.org/drawingml/2006/main" noChangeAspect="1"/>
-            </wp:cNvGraphicFramePr>
-            <a:graphic xmlns:a="http://schemas.openxmlformats.org/drawingml/2006/main">
-              <a:graphicData uri="http://schemas.openxmlformats.org/drawingml/2006/picture">
-                <pic:pic xmlns:pic="http://schemas.openxmlformats.org/drawingml/2006/picture">
-                  <pic:nvPicPr>
-                    <pic:cNvPr id="341135828" name="Resim 1" descr="çizgi, ekran görüntüsü, metin, yazı tipi içeren bir resim&#10;&#10;Açıklama otomatik olarak oluşturuldu"/>
+                    <pic:cNvPr id="175344625" name="Resim 1" descr="metin, diyagram, plan, şematik içeren bir resim&#10;&#10;Açıklama otomatik olarak oluşturuldu"/>
                     <pic:cNvPicPr/>
                   </pic:nvPicPr>
                   <pic:blipFill>
@@ -4862,7 +5473,7 @@
                   <pic:spPr>
                     <a:xfrm>
                       <a:off x="0" y="0"/>
-                      <a:ext cx="5760720" cy="1185545"/>
+                      <a:ext cx="2167094" cy="2344144"/>
                     </a:xfrm>
                     <a:prstGeom prst="rect">
                       <a:avLst/>
@@ -4874,203 +5485,52 @@
           </wp:inline>
         </w:drawing>
       </w:r>
-      <w:r>
-        <w:rPr>
-          <w:rFonts w:cstheme="minorHAnsi"/>
-        </w:rPr>
-        <w:t xml:space="preserve"> </w:t>
-      </w:r>
     </w:p>
     <w:p>
       <w:pPr>
         <w:jc w:val="center"/>
         <w:rPr>
-          <w:rFonts w:cstheme="minorHAnsi"/>
-        </w:rPr>
-      </w:pPr>
-      <w:r>
-        <w:rPr>
-          <w:rFonts w:cstheme="minorHAnsi"/>
-        </w:rPr>
-        <w:t xml:space="preserve">Figure 2. Diode Voltage Waveforms </w:t>
+          <w:i/>
+          <w:iCs/>
+        </w:rPr>
+      </w:pPr>
+      <w:r>
+        <w:rPr>
+          <w:i/>
+          <w:iCs/>
+        </w:rPr>
+        <w:t>Figure X. Pin Connections of TL494</w:t>
       </w:r>
     </w:p>
     <w:p>
       <w:pPr>
         <w:jc w:val="both"/>
-        <w:rPr>
-          <w:rFonts w:cstheme="minorHAnsi"/>
-        </w:rPr>
-      </w:pPr>
-      <w:r>
-        <w:rPr>
-          <w:rFonts w:cstheme="minorHAnsi"/>
-        </w:rPr>
-        <w:t>For this detection, maximum value of input value is used, 25 V</w:t>
-      </w:r>
-      <w:r>
-        <w:rPr>
-          <w:rFonts w:cstheme="minorHAnsi"/>
-          <w:vertAlign w:val="subscript"/>
-        </w:rPr>
-        <w:t>ll</w:t>
-      </w:r>
-      <w:r>
-        <w:rPr>
-          <w:rFonts w:cstheme="minorHAnsi"/>
-        </w:rPr>
-        <w:t xml:space="preserve">. From the formula </w:t>
-      </w:r>
-      <m:oMath>
-        <m:sSub>
-          <m:sSubPr>
-            <m:ctrlPr>
-              <w:rPr>
-                <w:rFonts w:ascii="Cambria Math" w:hAnsi="Cambria Math" w:cstheme="minorHAnsi"/>
-                <w:i/>
-              </w:rPr>
-            </m:ctrlPr>
-          </m:sSubPr>
-          <m:e>
-            <m:r>
-              <w:rPr>
-                <w:rFonts w:ascii="Cambria Math" w:hAnsi="Cambria Math" w:cstheme="minorHAnsi"/>
-              </w:rPr>
-              <m:t>V</m:t>
-            </m:r>
-          </m:e>
-          <m:sub>
-            <m:r>
-              <w:rPr>
-                <w:rFonts w:ascii="Cambria Math" w:hAnsi="Cambria Math" w:cstheme="minorHAnsi"/>
-              </w:rPr>
-              <m:t>ll</m:t>
-            </m:r>
-          </m:sub>
-        </m:sSub>
-        <m:r>
-          <w:rPr>
-            <w:rFonts w:ascii="Cambria Math" w:hAnsi="Cambria Math" w:cstheme="minorHAnsi"/>
-          </w:rPr>
-          <m:t>=</m:t>
-        </m:r>
-        <m:f>
-          <m:fPr>
-            <m:ctrlPr>
-              <w:rPr>
-                <w:rFonts w:ascii="Cambria Math" w:eastAsiaTheme="minorEastAsia" w:hAnsi="Cambria Math" w:cstheme="minorHAnsi"/>
-                <w:i/>
-              </w:rPr>
-            </m:ctrlPr>
-          </m:fPr>
-          <m:num>
-            <m:rad>
-              <m:radPr>
-                <m:degHide m:val="1"/>
-                <m:ctrlPr>
-                  <w:rPr>
-                    <w:rFonts w:ascii="Cambria Math" w:hAnsi="Cambria Math" w:cstheme="minorHAnsi"/>
-                    <w:i/>
-                  </w:rPr>
-                </m:ctrlPr>
-              </m:radPr>
-              <m:deg/>
-              <m:e>
-                <m:r>
-                  <w:rPr>
-                    <w:rFonts w:ascii="Cambria Math" w:hAnsi="Cambria Math" w:cstheme="minorHAnsi"/>
-                  </w:rPr>
-                  <m:t>2</m:t>
-                </m:r>
-              </m:e>
-            </m:rad>
-            <m:r>
-              <w:rPr>
-                <w:rFonts w:ascii="Cambria Math" w:hAnsi="Cambria Math" w:cstheme="minorHAnsi"/>
-              </w:rPr>
-              <m:t>*</m:t>
-            </m:r>
-            <m:sSub>
-              <m:sSubPr>
-                <m:ctrlPr>
-                  <w:rPr>
-                    <w:rFonts w:ascii="Cambria Math" w:hAnsi="Cambria Math" w:cstheme="minorHAnsi"/>
-                    <w:i/>
-                  </w:rPr>
-                </m:ctrlPr>
-              </m:sSubPr>
-              <m:e>
-                <m:r>
-                  <w:rPr>
-                    <w:rFonts w:ascii="Cambria Math" w:hAnsi="Cambria Math" w:cstheme="minorHAnsi"/>
-                  </w:rPr>
-                  <m:t>V</m:t>
-                </m:r>
-              </m:e>
-              <m:sub>
-                <m:r>
-                  <w:rPr>
-                    <w:rFonts w:ascii="Cambria Math" w:hAnsi="Cambria Math" w:cstheme="minorHAnsi"/>
-                  </w:rPr>
-                  <m:t>s</m:t>
-                </m:r>
-              </m:sub>
-            </m:sSub>
-            <m:ctrlPr>
-              <w:rPr>
-                <w:rFonts w:ascii="Cambria Math" w:hAnsi="Cambria Math" w:cstheme="minorHAnsi"/>
-                <w:i/>
-              </w:rPr>
-            </m:ctrlPr>
-          </m:num>
-          <m:den>
-            <m:rad>
-              <m:radPr>
-                <m:degHide m:val="1"/>
-                <m:ctrlPr>
-                  <w:rPr>
-                    <w:rFonts w:ascii="Cambria Math" w:hAnsi="Cambria Math" w:cstheme="minorHAnsi"/>
-                    <w:i/>
-                  </w:rPr>
-                </m:ctrlPr>
-              </m:radPr>
-              <m:deg/>
-              <m:e>
-                <m:r>
-                  <w:rPr>
-                    <w:rFonts w:ascii="Cambria Math" w:hAnsi="Cambria Math" w:cstheme="minorHAnsi"/>
-                  </w:rPr>
-                  <m:t>3</m:t>
-                </m:r>
-              </m:e>
-            </m:rad>
-          </m:den>
-        </m:f>
-      </m:oMath>
-      <w:r>
-        <w:rPr>
-          <w:rFonts w:cstheme="minorHAnsi"/>
-        </w:rPr>
-        <w:t xml:space="preserve"> , amplitude of minimum input voltage for one phase is 20.41 V. Line inductances are selected as 1 mH and output capacitor is selected as 20 µC. As seen in Figure 2, maximum diode voltage is around 34 V. It is the first critical specification of diodes. </w:t>
+      </w:pPr>
+      <w:r>
+        <w:t xml:space="preserve">From the information and application notes of this controller at the datasheet is got reference. Then, design of the controller was started. Firstly, for the schematics, KiCAD will be used. </w:t>
       </w:r>
     </w:p>
     <w:p>
       <w:pPr>
         <w:jc w:val="both"/>
-        <w:rPr>
-          <w:rFonts w:cstheme="minorHAnsi"/>
-        </w:rPr>
-      </w:pPr>
-      <w:r>
-        <w:rPr>
-          <w:rFonts w:cstheme="minorHAnsi"/>
+      </w:pPr>
+      <w:r>
+        <w:t xml:space="preserve">Firstly, circuit diagram of the controller can be seen in Figure X. </w:t>
+      </w:r>
+    </w:p>
+    <w:p>
+      <w:pPr>
+        <w:jc w:val="center"/>
+      </w:pPr>
+      <w:r>
+        <w:rPr>
           <w:noProof/>
         </w:rPr>
         <w:drawing>
-          <wp:inline distT="0" distB="0" distL="0" distR="0" wp14:anchorId="06AA24F0" wp14:editId="4857B9CB">
-            <wp:extent cx="5760720" cy="1196340"/>
-            <wp:effectExtent l="0" t="0" r="0" b="3810"/>
-            <wp:docPr id="74343506" name="Resim 1" descr="ekran görüntüsü, çizgi, renklilik, öykü gelişim çizgisi; kumpas; grafiğini çıkarma içeren bir resim&#10;&#10;Açıklama otomatik olarak oluşturuldu"/>
+          <wp:inline distT="0" distB="0" distL="0" distR="0" wp14:anchorId="2BFAC543" wp14:editId="4E6E55E5">
+            <wp:extent cx="4232365" cy="2331720"/>
+            <wp:effectExtent l="0" t="0" r="0" b="0"/>
+            <wp:docPr id="1399607058" name="Resim 1" descr="diyagram, plan, teknik çizim, şematik içeren bir resim&#10;&#10;Açıklama otomatik olarak oluşturuldu"/>
             <wp:cNvGraphicFramePr>
               <a:graphicFrameLocks xmlns:a="http://schemas.openxmlformats.org/drawingml/2006/main" noChangeAspect="1"/>
             </wp:cNvGraphicFramePr>
@@ -5078,7 +5538,7 @@
               <a:graphicData uri="http://schemas.openxmlformats.org/drawingml/2006/picture">
                 <pic:pic xmlns:pic="http://schemas.openxmlformats.org/drawingml/2006/picture">
                   <pic:nvPicPr>
-                    <pic:cNvPr id="74343506" name="Resim 1" descr="ekran görüntüsü, çizgi, renklilik, öykü gelişim çizgisi; kumpas; grafiğini çıkarma içeren bir resim&#10;&#10;Açıklama otomatik olarak oluşturuldu"/>
+                    <pic:cNvPr id="1399607058" name="Resim 1" descr="diyagram, plan, teknik çizim, şematik içeren bir resim&#10;&#10;Açıklama otomatik olarak oluşturuldu"/>
                     <pic:cNvPicPr/>
                   </pic:nvPicPr>
                   <pic:blipFill>
@@ -5090,7 +5550,7 @@
                   <pic:spPr>
                     <a:xfrm>
                       <a:off x="0" y="0"/>
-                      <a:ext cx="5760720" cy="1196340"/>
+                      <a:ext cx="4240230" cy="2336053"/>
                     </a:xfrm>
                     <a:prstGeom prst="rect">
                       <a:avLst/>
@@ -5107,48 +5567,309 @@
       <w:pPr>
         <w:jc w:val="center"/>
         <w:rPr>
-          <w:rFonts w:cstheme="minorHAnsi"/>
-        </w:rPr>
-      </w:pPr>
-      <w:r>
-        <w:rPr>
-          <w:rFonts w:cstheme="minorHAnsi"/>
-        </w:rPr>
-        <w:t>Figure 3. Diode Current Waveforms</w:t>
+          <w:i/>
+          <w:iCs/>
+        </w:rPr>
+      </w:pPr>
+      <w:r>
+        <w:rPr>
+          <w:i/>
+          <w:iCs/>
+        </w:rPr>
+        <w:t>Figure X. Controller Schematic Design</w:t>
       </w:r>
     </w:p>
     <w:p>
       <w:pPr>
         <w:jc w:val="both"/>
-        <w:rPr>
-          <w:rFonts w:cstheme="minorHAnsi"/>
-        </w:rPr>
-      </w:pPr>
-      <w:r>
-        <w:rPr>
-          <w:rFonts w:cstheme="minorHAnsi"/>
-        </w:rPr>
-        <w:t xml:space="preserve">As seen in the Figure 3, maximum current value on the diodes is around 1 A. It will be the second critical specification of diode for selection. Of course, these values are measured for minimum input voltage value. </w:t>
+      </w:pPr>
+      <w:r>
+        <w:t>8 and 11 pins are directly connected to V</w:t>
+      </w:r>
+      <w:r>
+        <w:rPr>
+          <w:vertAlign w:val="subscript"/>
+        </w:rPr>
+        <w:t>cc</w:t>
+      </w:r>
+      <w:r>
+        <w:t xml:space="preserve">, which is input voltage of the buck converter. Internal PNP transistors’ collector pins are directly connected to input voltage with these connections. Then, 9 and 10 pins are again the collector pins of the internal PNP transistors. PWM signals are generated at these pins, and they will be connected to MOSFET driver circuit with serial 10 </w:t>
+      </w:r>
+      <w:r>
+        <w:rPr>
+          <w:rFonts w:cstheme="minorHAnsi"/>
+        </w:rPr>
+        <w:t>Ω</w:t>
+      </w:r>
+      <w:r>
+        <w:t xml:space="preserve"> resistor. </w:t>
       </w:r>
     </w:p>
     <w:p>
       <w:pPr>
         <w:jc w:val="both"/>
-        <w:rPr>
-          <w:rFonts w:cstheme="minorHAnsi"/>
-        </w:rPr>
-      </w:pPr>
-      <w:r>
-        <w:rPr>
-          <w:rFonts w:cstheme="minorHAnsi"/>
+      </w:pPr>
+      <w:r>
+        <w:t>After that, for the adjusting the frequency of the PWM signal, pins 5 and 6 are used. Frequency value of the PWM signal formula is:</w:t>
+      </w:r>
+    </w:p>
+    <w:p>
+      <w:pPr>
+        <w:jc w:val="both"/>
+        <w:rPr>
+          <w:rFonts w:eastAsiaTheme="minorEastAsia"/>
+        </w:rPr>
+      </w:pPr>
+      <m:oMathPara>
+        <m:oMath>
+          <m:r>
+            <w:rPr>
+              <w:rFonts w:ascii="Cambria Math" w:hAnsi="Cambria Math"/>
+            </w:rPr>
+            <m:t>f</m:t>
+          </m:r>
+          <m:r>
+            <w:rPr>
+              <w:rFonts w:ascii="Cambria Math" w:hAnsi="Cambria Math"/>
+              <w:vertAlign w:val="subscript"/>
+            </w:rPr>
+            <m:t>pwm</m:t>
+          </m:r>
+          <m:r>
+            <w:rPr>
+              <w:rFonts w:ascii="Cambria Math" w:hAnsi="Cambria Math"/>
+            </w:rPr>
+            <m:t xml:space="preserve"> = 1/</m:t>
+          </m:r>
+          <m:d>
+            <m:dPr>
+              <m:ctrlPr>
+                <w:rPr>
+                  <w:rFonts w:ascii="Cambria Math" w:hAnsi="Cambria Math"/>
+                  <w:i/>
+                </w:rPr>
+              </m:ctrlPr>
+            </m:dPr>
+            <m:e>
+              <m:r>
+                <w:rPr>
+                  <w:rFonts w:ascii="Cambria Math" w:hAnsi="Cambria Math"/>
+                </w:rPr>
+                <m:t>RT * CT</m:t>
+              </m:r>
+            </m:e>
+          </m:d>
+          <m:r>
+            <w:rPr>
+              <w:rFonts w:ascii="Cambria Math" w:hAnsi="Cambria Math"/>
+            </w:rPr>
+            <m:t>= 1/ [(</m:t>
+          </m:r>
+          <m:sSup>
+            <m:sSupPr>
+              <m:ctrlPr>
+                <w:rPr>
+                  <w:rFonts w:ascii="Cambria Math" w:hAnsi="Cambria Math"/>
+                  <w:i/>
+                  <w:vertAlign w:val="superscript"/>
+                </w:rPr>
+              </m:ctrlPr>
+            </m:sSupPr>
+            <m:e>
+              <m:r>
+                <w:rPr>
+                  <w:rFonts w:ascii="Cambria Math" w:hAnsi="Cambria Math"/>
+                </w:rPr>
+                <m:t>10</m:t>
+              </m:r>
+              <m:ctrlPr>
+                <w:rPr>
+                  <w:rFonts w:ascii="Cambria Math" w:hAnsi="Cambria Math"/>
+                  <w:i/>
+                </w:rPr>
+              </m:ctrlPr>
+            </m:e>
+            <m:sup>
+              <m:r>
+                <w:rPr>
+                  <w:rFonts w:ascii="Cambria Math" w:hAnsi="Cambria Math"/>
+                  <w:vertAlign w:val="superscript"/>
+                </w:rPr>
+                <m:t>-9</m:t>
+              </m:r>
+            </m:sup>
+          </m:sSup>
+          <m:r>
+            <w:rPr>
+              <w:rFonts w:ascii="Cambria Math" w:hAnsi="Cambria Math"/>
+              <w:vertAlign w:val="superscript"/>
+            </w:rPr>
+            <m:t>)</m:t>
+          </m:r>
+          <m:r>
+            <w:rPr>
+              <w:rFonts w:ascii="Cambria Math" w:hAnsi="Cambria Math"/>
+            </w:rPr>
+            <m:t xml:space="preserve"> * 4 K] = 250 kHz</m:t>
+          </m:r>
+        </m:oMath>
+      </m:oMathPara>
+    </w:p>
+    <w:p>
+      <w:pPr>
+        <w:jc w:val="both"/>
+        <w:rPr>
+          <w:rFonts w:eastAsiaTheme="minorEastAsia"/>
+        </w:rPr>
+      </w:pPr>
+      <w:r>
+        <w:rPr>
+          <w:rFonts w:eastAsiaTheme="minorEastAsia"/>
+        </w:rPr>
+        <w:t xml:space="preserve">Then capacitor and resistor are grounded. </w:t>
+      </w:r>
+    </w:p>
+    <w:p>
+      <w:pPr>
+        <w:jc w:val="both"/>
+        <w:rPr>
+          <w:rFonts w:eastAsiaTheme="minorEastAsia" w:cstheme="minorHAnsi"/>
+        </w:rPr>
+      </w:pPr>
+      <w:r>
+        <w:rPr>
+          <w:rFonts w:eastAsiaTheme="minorEastAsia"/>
+        </w:rPr>
+        <w:t xml:space="preserve">After these connections, voltage dividers are applied on the reference voltage pin, 14. 1K and 3.9K are used for the first voltage divider. With this voltage divider </w:t>
+      </w:r>
+      <m:oMath>
+        <m:r>
+          <w:rPr>
+            <w:rFonts w:ascii="Cambria Math" w:eastAsiaTheme="minorEastAsia" w:hAnsi="Cambria Math"/>
+          </w:rPr>
+          <m:t>5 V * (1K / 4K) = 1 V</m:t>
+        </m:r>
+      </m:oMath>
+      <w:r>
+        <w:rPr>
+          <w:rFonts w:eastAsiaTheme="minorEastAsia"/>
+        </w:rPr>
+        <w:t xml:space="preserve"> is got. Then this signal is connected to error amplifier 2’s inverting input, 15. Then, this error amplifier’s non-inverting pin is directly connected to shunt resistor which is serial connected directly to output of load and then </w:t>
+      </w:r>
+      <w:r>
+        <w:rPr>
+          <w:rFonts w:eastAsiaTheme="minorEastAsia"/>
+        </w:rPr>
+        <w:lastRenderedPageBreak/>
+        <w:t xml:space="preserve">goes to ground. These connections will be provided more detailed at other schematics. Then another voltage divider applied on the reference voltage pin. 2 x 10K </w:t>
+      </w:r>
+      <w:r>
+        <w:rPr>
+          <w:rFonts w:eastAsiaTheme="minorEastAsia" w:cstheme="minorHAnsi"/>
+        </w:rPr>
+        <w:t>Ω</w:t>
+      </w:r>
+      <w:r>
+        <w:rPr>
+          <w:rFonts w:eastAsiaTheme="minorEastAsia"/>
+        </w:rPr>
+        <w:t xml:space="preserve"> resistors are connected serial to the ground. Then obtained voltage level is connected serial with 560 </w:t>
+      </w:r>
+      <w:r>
+        <w:rPr>
+          <w:rFonts w:eastAsiaTheme="minorEastAsia" w:cstheme="minorHAnsi"/>
+        </w:rPr>
+        <w:t xml:space="preserve">Ω to error amplifier 1’s inverting input. From this connection, feedback pin is connected to this connection by 50K serially. Lastly, pins 4, 13 and 7 are grounded.   </w:t>
+      </w:r>
+    </w:p>
+    <w:p>
+      <w:pPr>
+        <w:jc w:val="both"/>
+        <w:rPr>
+          <w:rFonts w:eastAsiaTheme="minorEastAsia" w:cstheme="minorHAnsi"/>
+        </w:rPr>
+      </w:pPr>
+      <w:r>
+        <w:rPr>
+          <w:rFonts w:eastAsiaTheme="minorEastAsia" w:cstheme="minorHAnsi"/>
+        </w:rPr>
+        <w:t xml:space="preserve">With this controller design, MOSFET is switched depending on input voltage and output voltage. TL494, keeps the output current constant at 10 A and duty cycle of the PWM signal is changing continuously depending on the feedback’s from the shunt resistor. For the project requirements, input voltage varies between 19 and 33 V and battery voltage level can be change between 11 V and 14 V according to State of Charge. Moreover, battery has internal resistance, so in summary, TL494 generate PWM signal according to these information. Simulation results will be provided in Simulation Results part. </w:t>
+      </w:r>
+    </w:p>
+    <w:p/>
+    <w:p/>
+    <w:p>
+      <w:pPr>
+        <w:pStyle w:val="Balk1"/>
+      </w:pPr>
+      <w:bookmarkStart w:id="16" w:name="_Toc156939738"/>
+      <w:r>
+        <w:t>Gate Driver Schematic and Calculations</w:t>
+      </w:r>
+      <w:bookmarkEnd w:id="16"/>
+    </w:p>
+    <w:p>
+      <w:pPr>
+        <w:jc w:val="both"/>
+        <w:rPr>
+          <w:rFonts w:eastAsiaTheme="minorEastAsia"/>
+        </w:rPr>
+      </w:pPr>
+      <w:r>
+        <w:rPr>
+          <w:rFonts w:eastAsiaTheme="minorEastAsia"/>
+        </w:rPr>
+        <w:t>After getting the PWM signal from TL494, gate driver circuit must be used for switching the Power MOSFET IRF540. With the MOSFET driver circuit, gate signal’s current will be amplified and with gate driver resistor, switching time between the ON / OFF stages is decreased. With this operation, thermal and power efficiency is increased. Also, the oscillation in the opening situations is decreased, so total EMI which is harmful for the operation of device is reduced.</w:t>
+      </w:r>
+    </w:p>
+    <w:p>
+      <w:pPr>
+        <w:jc w:val="both"/>
+        <w:rPr>
+          <w:rFonts w:eastAsiaTheme="minorEastAsia" w:cstheme="minorHAnsi"/>
+        </w:rPr>
+      </w:pPr>
+      <w:r>
+        <w:rPr>
+          <w:rFonts w:eastAsiaTheme="minorEastAsia"/>
+        </w:rPr>
+        <w:t xml:space="preserve">Gate Driver circuit is implemented with 2 power BJT’s. NPN BD139 and PNP BD140 transistors are used. Also, resistors 2 x 1K </w:t>
+      </w:r>
+      <w:r>
+        <w:rPr>
+          <w:rFonts w:eastAsiaTheme="minorEastAsia" w:cstheme="minorHAnsi"/>
+        </w:rPr>
+        <w:t>Ω</w:t>
+      </w:r>
+      <w:r>
+        <w:rPr>
+          <w:rFonts w:eastAsiaTheme="minorEastAsia"/>
+        </w:rPr>
+        <w:t xml:space="preserve">, and 56 </w:t>
+      </w:r>
+      <w:r>
+        <w:rPr>
+          <w:rFonts w:eastAsiaTheme="minorEastAsia" w:cstheme="minorHAnsi"/>
+        </w:rPr>
+        <w:t xml:space="preserve">Ω are used. </w:t>
+      </w:r>
+    </w:p>
+    <w:p>
+      <w:pPr>
+        <w:jc w:val="center"/>
+        <w:rPr>
+          <w:rFonts w:eastAsiaTheme="minorEastAsia"/>
+        </w:rPr>
+      </w:pPr>
+      <w:r>
+        <w:rPr>
           <w:noProof/>
         </w:rPr>
-        <w:lastRenderedPageBreak/>
         <w:drawing>
-          <wp:inline distT="0" distB="0" distL="0" distR="0" wp14:anchorId="687F79D5" wp14:editId="7D71DF74">
-            <wp:extent cx="5760720" cy="1191260"/>
-            <wp:effectExtent l="0" t="0" r="0" b="8890"/>
-            <wp:docPr id="1516769708" name="Resim 1" descr="çizgi, ekran görüntüsü, sayı, numara, yazı tipi içeren bir resim&#10;&#10;Açıklama otomatik olarak oluşturuldu"/>
+          <wp:inline distT="0" distB="0" distL="0" distR="0" wp14:anchorId="14B05EAF" wp14:editId="4D2D094F">
+            <wp:extent cx="3558540" cy="2107980"/>
+            <wp:effectExtent l="0" t="0" r="3810" b="6985"/>
+            <wp:docPr id="476008400" name="Resim 1" descr="metin, diyagram, çizgi, ekran görüntüsü içeren bir resim&#10;&#10;Açıklama otomatik olarak oluşturuldu"/>
             <wp:cNvGraphicFramePr>
               <a:graphicFrameLocks xmlns:a="http://schemas.openxmlformats.org/drawingml/2006/main" noChangeAspect="1"/>
             </wp:cNvGraphicFramePr>
@@ -5156,7 +5877,7 @@
               <a:graphicData uri="http://schemas.openxmlformats.org/drawingml/2006/picture">
                 <pic:pic xmlns:pic="http://schemas.openxmlformats.org/drawingml/2006/picture">
                   <pic:nvPicPr>
-                    <pic:cNvPr id="1516769708" name="Resim 1" descr="çizgi, ekran görüntüsü, sayı, numara, yazı tipi içeren bir resim&#10;&#10;Açıklama otomatik olarak oluşturuldu"/>
+                    <pic:cNvPr id="476008400" name="Resim 1" descr="metin, diyagram, çizgi, ekran görüntüsü içeren bir resim&#10;&#10;Açıklama otomatik olarak oluşturuldu"/>
                     <pic:cNvPicPr/>
                   </pic:nvPicPr>
                   <pic:blipFill>
@@ -5168,7 +5889,7 @@
                   <pic:spPr>
                     <a:xfrm>
                       <a:off x="0" y="0"/>
-                      <a:ext cx="5760720" cy="1191260"/>
+                      <a:ext cx="3567161" cy="2113087"/>
                     </a:xfrm>
                     <a:prstGeom prst="rect">
                       <a:avLst/>
@@ -5185,193 +5906,83 @@
       <w:pPr>
         <w:jc w:val="center"/>
         <w:rPr>
-          <w:rFonts w:cstheme="minorHAnsi"/>
-        </w:rPr>
-      </w:pPr>
-      <w:r>
-        <w:rPr>
-          <w:rFonts w:cstheme="minorHAnsi"/>
-        </w:rPr>
-        <w:t>Figure 4. Output Voltage Waveform</w:t>
+          <w:rFonts w:eastAsiaTheme="minorEastAsia"/>
+          <w:i/>
+          <w:iCs/>
+        </w:rPr>
+      </w:pPr>
+      <w:r>
+        <w:rPr>
+          <w:rFonts w:eastAsiaTheme="minorEastAsia"/>
+          <w:i/>
+          <w:iCs/>
+        </w:rPr>
+        <w:t>Figure X. Gate Driver Circuit Schematic</w:t>
       </w:r>
     </w:p>
     <w:p>
       <w:pPr>
         <w:jc w:val="both"/>
         <w:rPr>
-          <w:rFonts w:cstheme="minorHAnsi"/>
-        </w:rPr>
-      </w:pPr>
-      <w:r>
-        <w:rPr>
-          <w:rFonts w:cstheme="minorHAnsi"/>
-        </w:rPr>
-        <w:t>As seen in Figure 4, average voltage of output voltage, it is 30.78 V. These simulations give us an idea for minimum input voltage case.</w:t>
-      </w:r>
-    </w:p>
-    <w:p>
-      <w:pPr>
-        <w:jc w:val="both"/>
-        <w:rPr>
-          <w:rFonts w:cstheme="minorHAnsi"/>
-        </w:rPr>
-      </w:pPr>
-      <w:r>
-        <w:rPr>
-          <w:rFonts w:cstheme="minorHAnsi"/>
-        </w:rPr>
-        <w:t xml:space="preserve">Second, the same tests are implemented for maximum input voltage. From the formula </w:t>
-      </w:r>
-      <m:oMath>
-        <m:sSub>
-          <m:sSubPr>
-            <m:ctrlPr>
-              <w:rPr>
-                <w:rFonts w:ascii="Cambria Math" w:hAnsi="Cambria Math" w:cstheme="minorHAnsi"/>
-                <w:i/>
-              </w:rPr>
-            </m:ctrlPr>
-          </m:sSubPr>
-          <m:e>
-            <m:r>
-              <w:rPr>
-                <w:rFonts w:ascii="Cambria Math" w:hAnsi="Cambria Math" w:cstheme="minorHAnsi"/>
-              </w:rPr>
-              <m:t>V</m:t>
-            </m:r>
-          </m:e>
-          <m:sub>
-            <m:r>
-              <w:rPr>
-                <w:rFonts w:ascii="Cambria Math" w:hAnsi="Cambria Math" w:cstheme="minorHAnsi"/>
-              </w:rPr>
-              <m:t>ll</m:t>
-            </m:r>
-          </m:sub>
-        </m:sSub>
-        <m:r>
-          <w:rPr>
-            <w:rFonts w:ascii="Cambria Math" w:hAnsi="Cambria Math" w:cstheme="minorHAnsi"/>
-          </w:rPr>
-          <m:t>=</m:t>
-        </m:r>
-        <m:f>
-          <m:fPr>
-            <m:ctrlPr>
-              <w:rPr>
-                <w:rFonts w:ascii="Cambria Math" w:eastAsiaTheme="minorEastAsia" w:hAnsi="Cambria Math" w:cstheme="minorHAnsi"/>
-                <w:i/>
-              </w:rPr>
-            </m:ctrlPr>
-          </m:fPr>
-          <m:num>
-            <m:rad>
-              <m:radPr>
-                <m:degHide m:val="1"/>
-                <m:ctrlPr>
-                  <w:rPr>
-                    <w:rFonts w:ascii="Cambria Math" w:hAnsi="Cambria Math" w:cstheme="minorHAnsi"/>
-                    <w:i/>
-                  </w:rPr>
-                </m:ctrlPr>
-              </m:radPr>
-              <m:deg/>
-              <m:e>
-                <m:r>
-                  <w:rPr>
-                    <w:rFonts w:ascii="Cambria Math" w:hAnsi="Cambria Math" w:cstheme="minorHAnsi"/>
-                  </w:rPr>
-                  <m:t>2</m:t>
-                </m:r>
-              </m:e>
-            </m:rad>
-            <m:r>
-              <w:rPr>
-                <w:rFonts w:ascii="Cambria Math" w:hAnsi="Cambria Math" w:cstheme="minorHAnsi"/>
-              </w:rPr>
-              <m:t>*</m:t>
-            </m:r>
-            <m:sSub>
-              <m:sSubPr>
-                <m:ctrlPr>
-                  <w:rPr>
-                    <w:rFonts w:ascii="Cambria Math" w:hAnsi="Cambria Math" w:cstheme="minorHAnsi"/>
-                    <w:i/>
-                  </w:rPr>
-                </m:ctrlPr>
-              </m:sSubPr>
-              <m:e>
-                <m:r>
-                  <w:rPr>
-                    <w:rFonts w:ascii="Cambria Math" w:hAnsi="Cambria Math" w:cstheme="minorHAnsi"/>
-                  </w:rPr>
-                  <m:t>V</m:t>
-                </m:r>
-              </m:e>
-              <m:sub>
-                <m:r>
-                  <w:rPr>
-                    <w:rFonts w:ascii="Cambria Math" w:hAnsi="Cambria Math" w:cstheme="minorHAnsi"/>
-                  </w:rPr>
-                  <m:t>s</m:t>
-                </m:r>
-              </m:sub>
-            </m:sSub>
-            <m:ctrlPr>
-              <w:rPr>
-                <w:rFonts w:ascii="Cambria Math" w:hAnsi="Cambria Math" w:cstheme="minorHAnsi"/>
-                <w:i/>
-              </w:rPr>
-            </m:ctrlPr>
-          </m:num>
-          <m:den>
-            <m:rad>
-              <m:radPr>
-                <m:degHide m:val="1"/>
-                <m:ctrlPr>
-                  <w:rPr>
-                    <w:rFonts w:ascii="Cambria Math" w:hAnsi="Cambria Math" w:cstheme="minorHAnsi"/>
-                    <w:i/>
-                  </w:rPr>
-                </m:ctrlPr>
-              </m:radPr>
-              <m:deg/>
-              <m:e>
-                <m:r>
-                  <w:rPr>
-                    <w:rFonts w:ascii="Cambria Math" w:hAnsi="Cambria Math" w:cstheme="minorHAnsi"/>
-                  </w:rPr>
-                  <m:t>3</m:t>
-                </m:r>
-              </m:e>
-            </m:rad>
-          </m:den>
-        </m:f>
-      </m:oMath>
-      <w:r>
-        <w:rPr>
-          <w:rFonts w:eastAsiaTheme="minorEastAsia" w:cstheme="minorHAnsi"/>
-        </w:rPr>
-        <w:t xml:space="preserve"> , maximum input voltage amplitude is 12.25 V. </w:t>
-      </w:r>
-    </w:p>
-    <w:p>
-      <w:pPr>
-        <w:jc w:val="both"/>
-        <w:rPr>
-          <w:rFonts w:cstheme="minorHAnsi"/>
-        </w:rPr>
-      </w:pPr>
-      <w:r>
-        <w:rPr>
-          <w:rFonts w:cstheme="minorHAnsi"/>
+          <w:rFonts w:eastAsiaTheme="minorEastAsia"/>
+        </w:rPr>
+      </w:pPr>
+      <w:r>
+        <w:rPr>
+          <w:rFonts w:eastAsiaTheme="minorEastAsia"/>
+        </w:rPr>
+        <w:t xml:space="preserve">So, implemented gate driver can be seen in Figure X. With this gate driver, oscillations which happened when MOSFET is opening, are reduced and total EMI on the design is reduced and gate signal is amplified. MOSFET can be opened more easily.  </w:t>
+      </w:r>
+    </w:p>
+    <w:p/>
+    <w:p/>
+    <w:p>
+      <w:pPr>
+        <w:pStyle w:val="Balk1"/>
+      </w:pPr>
+      <w:bookmarkStart w:id="17" w:name="_Toc156939739"/>
+      <w:r>
+        <w:lastRenderedPageBreak/>
+        <w:t>SIMULATION</w:t>
+      </w:r>
+      <w:r>
+        <w:t xml:space="preserve"> Results</w:t>
+      </w:r>
+      <w:bookmarkEnd w:id="17"/>
+    </w:p>
+    <w:p>
+      <w:pPr>
+        <w:pStyle w:val="Balk2"/>
+      </w:pPr>
+    </w:p>
+    <w:p>
+      <w:pPr>
+        <w:pStyle w:val="Balk2"/>
+      </w:pPr>
+      <w:bookmarkStart w:id="18" w:name="_Toc156939740"/>
+      <w:r>
+        <w:t>Three-Phase Full Wave Rectifier Schematic</w:t>
+      </w:r>
+      <w:bookmarkEnd w:id="18"/>
+    </w:p>
+    <w:p>
+      <w:r>
+        <w:t xml:space="preserve">For getting DC voltage from the AC voltage, three phase full wave diode rectifier is used. For this purpose, 2 x KPBC5010 Bridge Diode are used. After that, for the decrease a ripple at the DC output, 1000 µF capacitor is used. </w:t>
+      </w:r>
+    </w:p>
+    <w:p>
+      <w:pPr>
+        <w:jc w:val="center"/>
+      </w:pPr>
+      <w:r>
+        <w:rPr>
           <w:noProof/>
         </w:rPr>
         <w:drawing>
-          <wp:inline distT="0" distB="0" distL="0" distR="0" wp14:anchorId="149667BE" wp14:editId="6916AE93">
-            <wp:extent cx="5760720" cy="1195705"/>
-            <wp:effectExtent l="0" t="0" r="0" b="4445"/>
-            <wp:docPr id="160284875" name="Resim 1" descr="çizgi, ekran görüntüsü, öykü gelişim çizgisi; kumpas; grafiğini çıkarma, sayı, numara içeren bir resim&#10;&#10;Açıklama otomatik olarak oluşturuldu"/>
+          <wp:inline distT="0" distB="0" distL="0" distR="0" wp14:anchorId="7A060617" wp14:editId="54249731">
+            <wp:extent cx="5759450" cy="3009900"/>
+            <wp:effectExtent l="0" t="0" r="0" b="0"/>
+            <wp:docPr id="1038384277" name="Resim 1" descr="metin, ekran görüntüsü, diyagram, çizgi içeren bir resim&#10;&#10;Açıklama otomatik olarak oluşturuldu"/>
             <wp:cNvGraphicFramePr>
               <a:graphicFrameLocks xmlns:a="http://schemas.openxmlformats.org/drawingml/2006/main" noChangeAspect="1"/>
             </wp:cNvGraphicFramePr>
@@ -5379,23 +5990,36 @@
               <a:graphicData uri="http://schemas.openxmlformats.org/drawingml/2006/picture">
                 <pic:pic xmlns:pic="http://schemas.openxmlformats.org/drawingml/2006/picture">
                   <pic:nvPicPr>
-                    <pic:cNvPr id="160284875" name="Resim 1" descr="çizgi, ekran görüntüsü, öykü gelişim çizgisi; kumpas; grafiğini çıkarma, sayı, numara içeren bir resim&#10;&#10;Açıklama otomatik olarak oluşturuldu"/>
-                    <pic:cNvPicPr/>
+                    <pic:cNvPr id="1038384277" name="Resim 1" descr="metin, ekran görüntüsü, diyagram, çizgi içeren bir resim&#10;&#10;Açıklama otomatik olarak oluşturuldu"/>
+                    <pic:cNvPicPr>
+                      <a:picLocks noChangeAspect="1" noChangeArrowheads="1"/>
+                    </pic:cNvPicPr>
                   </pic:nvPicPr>
                   <pic:blipFill>
-                    <a:blip r:embed="rId19"/>
+                    <a:blip r:embed="rId19">
+                      <a:extLst>
+                        <a:ext uri="{28A0092B-C50C-407E-A947-70E740481C1C}">
+                          <a14:useLocalDpi xmlns:a14="http://schemas.microsoft.com/office/drawing/2010/main" val="0"/>
+                        </a:ext>
+                      </a:extLst>
+                    </a:blip>
+                    <a:srcRect/>
                     <a:stretch>
                       <a:fillRect/>
                     </a:stretch>
                   </pic:blipFill>
-                  <pic:spPr>
+                  <pic:spPr bwMode="auto">
                     <a:xfrm>
                       <a:off x="0" y="0"/>
-                      <a:ext cx="5760720" cy="1195705"/>
+                      <a:ext cx="5759450" cy="3009900"/>
                     </a:xfrm>
                     <a:prstGeom prst="rect">
                       <a:avLst/>
                     </a:prstGeom>
+                    <a:noFill/>
+                    <a:ln>
+                      <a:noFill/>
+                    </a:ln>
                   </pic:spPr>
                 </pic:pic>
               </a:graphicData>
@@ -5408,32 +6032,68 @@
       <w:pPr>
         <w:jc w:val="center"/>
         <w:rPr>
-          <w:rFonts w:cstheme="minorHAnsi"/>
-        </w:rPr>
-      </w:pPr>
-      <w:r>
-        <w:rPr>
-          <w:rFonts w:cstheme="minorHAnsi"/>
-        </w:rPr>
-        <w:t>Figure 5. Diode Current Waveforms (Maximum Input Voltage)</w:t>
-      </w:r>
-    </w:p>
-    <w:p>
-      <w:pPr>
-        <w:rPr>
-          <w:rFonts w:cstheme="minorHAnsi"/>
-        </w:rPr>
-      </w:pPr>
-      <w:r>
-        <w:rPr>
-          <w:rFonts w:cstheme="minorHAnsi"/>
+          <w:i/>
+          <w:iCs/>
+        </w:rPr>
+      </w:pPr>
+      <w:r>
+        <w:rPr>
+          <w:i/>
+          <w:iCs/>
+        </w:rPr>
+        <w:t>Figure X. Three Phase Full Wave Diode Rectifier Schematic</w:t>
+      </w:r>
+    </w:p>
+    <w:p>
+      <w:pPr>
+        <w:pStyle w:val="Balk2"/>
+      </w:pPr>
+      <w:bookmarkStart w:id="19" w:name="_Toc156939741"/>
+      <w:r>
+        <w:t>Buck Converter Design</w:t>
+      </w:r>
+      <w:bookmarkEnd w:id="19"/>
+    </w:p>
+    <w:p>
+      <w:pPr>
+        <w:jc w:val="both"/>
+      </w:pPr>
+      <w:r>
+        <w:t xml:space="preserve">According to calculations of the converter, buck converter design is implemented. IRF540N, Schottky Diode MBR20100CT, 50 µH inductor, 470 µF capacitor, 0.1 shunt resistor and 2 resistors are used. </w:t>
+      </w:r>
+      <w:r>
+        <w:t>From the buck converter, feedbacks for TL494 are provided. For the current adjusting, 0.1 shunt resistor used and with this implementation, adjusted current is 1 / 0.1 = 10 A. Then, for CC / CV topology, voltage divider is used and signal from this divider connected to pin 1. Stone resistor with 10 W is used for the sensing current because total power on this resistor is 10</w:t>
+      </w:r>
+      <w:r>
+        <w:rPr>
+          <w:vertAlign w:val="superscript"/>
+        </w:rPr>
+        <w:t xml:space="preserve">2 </w:t>
+      </w:r>
+      <w:r>
+        <w:t xml:space="preserve">* 0.1 = 10 W. </w:t>
+      </w:r>
+    </w:p>
+    <w:p>
+      <w:pPr>
+        <w:jc w:val="center"/>
+        <w:rPr>
+          <w:b/>
+          <w:bCs/>
+          <w:sz w:val="30"/>
+          <w:szCs w:val="30"/>
+        </w:rPr>
+      </w:pPr>
+      <w:r>
+        <w:rPr>
           <w:noProof/>
         </w:rPr>
+        <w:lastRenderedPageBreak/>
         <w:drawing>
-          <wp:inline distT="0" distB="0" distL="0" distR="0" wp14:anchorId="26343357" wp14:editId="3BA266B3">
-            <wp:extent cx="5760720" cy="1188720"/>
-            <wp:effectExtent l="0" t="0" r="0" b="0"/>
-            <wp:docPr id="1117152152" name="Resim 1" descr="çizgi, ekran görüntüsü, metin, renklilik içeren bir resim&#10;&#10;Açıklama otomatik olarak oluşturuldu"/>
+          <wp:inline distT="0" distB="0" distL="0" distR="0" wp14:anchorId="75595C3A" wp14:editId="00341C14">
+            <wp:extent cx="3550920" cy="3138313"/>
+            <wp:effectExtent l="0" t="0" r="0" b="5080"/>
+            <wp:docPr id="407578268" name="Resim 1" descr="metin, diyagram, çizgi, öykü gelişim çizgisi; kumpas; grafiğini çıkarma içeren bir resim&#10;&#10;Açıklama otomatik olarak oluşturuldu"/>
             <wp:cNvGraphicFramePr>
               <a:graphicFrameLocks xmlns:a="http://schemas.openxmlformats.org/drawingml/2006/main" noChangeAspect="1"/>
             </wp:cNvGraphicFramePr>
@@ -5441,7 +6101,7 @@
               <a:graphicData uri="http://schemas.openxmlformats.org/drawingml/2006/picture">
                 <pic:pic xmlns:pic="http://schemas.openxmlformats.org/drawingml/2006/picture">
                   <pic:nvPicPr>
-                    <pic:cNvPr id="1117152152" name="Resim 1" descr="çizgi, ekran görüntüsü, metin, renklilik içeren bir resim&#10;&#10;Açıklama otomatik olarak oluşturuldu"/>
+                    <pic:cNvPr id="407578268" name="Resim 1" descr="metin, diyagram, çizgi, öykü gelişim çizgisi; kumpas; grafiğini çıkarma içeren bir resim&#10;&#10;Açıklama otomatik olarak oluşturuldu"/>
                     <pic:cNvPicPr/>
                   </pic:nvPicPr>
                   <pic:blipFill>
@@ -5453,7 +6113,7 @@
                   <pic:spPr>
                     <a:xfrm>
                       <a:off x="0" y="0"/>
-                      <a:ext cx="5760720" cy="1188720"/>
+                      <a:ext cx="3555883" cy="3142699"/>
                     </a:xfrm>
                     <a:prstGeom prst="rect">
                       <a:avLst/>
@@ -5470,32 +6130,66 @@
       <w:pPr>
         <w:jc w:val="center"/>
         <w:rPr>
-          <w:rFonts w:cstheme="minorHAnsi"/>
-        </w:rPr>
-      </w:pPr>
-      <w:r>
-        <w:rPr>
-          <w:rFonts w:cstheme="minorHAnsi"/>
-        </w:rPr>
-        <w:t>Figure 6. Diode Voltage Waveforms (Maximum Input Voltage)</w:t>
-      </w:r>
-    </w:p>
-    <w:p>
-      <w:pPr>
-        <w:rPr>
-          <w:rFonts w:cstheme="minorHAnsi"/>
-        </w:rPr>
-      </w:pPr>
-      <w:r>
-        <w:rPr>
-          <w:rFonts w:cstheme="minorHAnsi"/>
+          <w:i/>
+          <w:iCs/>
+        </w:rPr>
+      </w:pPr>
+      <w:r>
+        <w:rPr>
+          <w:i/>
+          <w:iCs/>
+        </w:rPr>
+        <w:t>Figure X. Buck Converter Schematic</w:t>
+      </w:r>
+    </w:p>
+    <w:p>
+      <w:pPr>
+        <w:pStyle w:val="Balk2"/>
+      </w:pPr>
+      <w:bookmarkStart w:id="20" w:name="_Toc156939742"/>
+      <w:r>
+        <w:t>Simulation Results</w:t>
+      </w:r>
+      <w:bookmarkEnd w:id="20"/>
+    </w:p>
+    <w:p>
+      <w:pPr>
+        <w:jc w:val="both"/>
+      </w:pPr>
+      <w:r>
+        <w:t xml:space="preserve">For the simulations, proteus simulation program is used. </w:t>
+      </w:r>
+      <w:r>
+        <w:t>This program was preferred because it contains most of the components used in the circuit in its library and the simulation results are similar to real-life applications.</w:t>
+      </w:r>
+      <w:r>
+        <w:t xml:space="preserve"> </w:t>
+      </w:r>
+    </w:p>
+    <w:p>
+      <w:pPr>
+        <w:jc w:val="both"/>
+      </w:pPr>
+      <w:r>
+        <w:t>Full circuit schematic of the system is implemented at the proteus program. Firstly, 3-phase diode rectifier circuit is implemented at the input stage. With 1000 µF, input voltage ripple is decreased. Then from this input voltage TL494 controller is worked. After that controller circuit is designed. Then MOSFET Gate Driver circuit is implemented at output of the PWM signal of the TL494. Lastly buck converter is implemented.</w:t>
+      </w:r>
+    </w:p>
+    <w:p>
+      <w:pPr>
+        <w:jc w:val="center"/>
+        <w:rPr>
           <w:noProof/>
         </w:rPr>
+      </w:pPr>
+      <w:r>
+        <w:rPr>
+          <w:noProof/>
+        </w:rPr>
         <w:drawing>
-          <wp:inline distT="0" distB="0" distL="0" distR="0" wp14:anchorId="604AAF8D" wp14:editId="2C3D9BDA">
-            <wp:extent cx="5760720" cy="1195705"/>
-            <wp:effectExtent l="0" t="0" r="0" b="4445"/>
-            <wp:docPr id="898981291" name="Resim 1" descr="çizgi, metin, ekran görüntüsü, yazı tipi içeren bir resim&#10;&#10;Açıklama otomatik olarak oluşturuldu"/>
+          <wp:inline distT="0" distB="0" distL="0" distR="0" wp14:anchorId="6A25DA3E" wp14:editId="49327875">
+            <wp:extent cx="5760720" cy="1917065"/>
+            <wp:effectExtent l="0" t="0" r="0" b="6985"/>
+            <wp:docPr id="1179882964" name="Resim 1" descr="çizgi, diyagram, paralel, öykü gelişim çizgisi; kumpas; grafiğini çıkarma içeren bir resim&#10;&#10;Açıklama otomatik olarak oluşturuldu"/>
             <wp:cNvGraphicFramePr>
               <a:graphicFrameLocks xmlns:a="http://schemas.openxmlformats.org/drawingml/2006/main" noChangeAspect="1"/>
             </wp:cNvGraphicFramePr>
@@ -5503,7 +6197,7 @@
               <a:graphicData uri="http://schemas.openxmlformats.org/drawingml/2006/picture">
                 <pic:pic xmlns:pic="http://schemas.openxmlformats.org/drawingml/2006/picture">
                   <pic:nvPicPr>
-                    <pic:cNvPr id="898981291" name="Resim 1" descr="çizgi, metin, ekran görüntüsü, yazı tipi içeren bir resim&#10;&#10;Açıklama otomatik olarak oluşturuldu"/>
+                    <pic:cNvPr id="1179882964" name="Resim 1" descr="çizgi, diyagram, paralel, öykü gelişim çizgisi; kumpas; grafiğini çıkarma içeren bir resim&#10;&#10;Açıklama otomatik olarak oluşturuldu"/>
                     <pic:cNvPicPr/>
                   </pic:nvPicPr>
                   <pic:blipFill>
@@ -5515,7 +6209,7 @@
                   <pic:spPr>
                     <a:xfrm>
                       <a:off x="0" y="0"/>
-                      <a:ext cx="5760720" cy="1195705"/>
+                      <a:ext cx="5760720" cy="1917065"/>
                     </a:xfrm>
                     <a:prstGeom prst="rect">
                       <a:avLst/>
@@ -5532,572 +6226,71 @@
       <w:pPr>
         <w:jc w:val="center"/>
         <w:rPr>
-          <w:rFonts w:cstheme="minorHAnsi"/>
-        </w:rPr>
-      </w:pPr>
-      <w:r>
-        <w:rPr>
-          <w:rFonts w:cstheme="minorHAnsi"/>
-        </w:rPr>
-        <w:t>Figure 7. Output Voltage Waveforms (Maximum Input Voltage)</w:t>
+          <w:i/>
+          <w:iCs/>
+        </w:rPr>
+      </w:pPr>
+      <w:r>
+        <w:rPr>
+          <w:i/>
+          <w:iCs/>
+        </w:rPr>
+        <w:t xml:space="preserve">Figure X. Full Circuit Schematic of the Battery Charger </w:t>
       </w:r>
     </w:p>
     <w:p>
       <w:pPr>
         <w:jc w:val="both"/>
-        <w:rPr>
-          <w:rFonts w:cstheme="minorHAnsi"/>
-        </w:rPr>
-      </w:pPr>
-      <w:r>
-        <w:rPr>
-          <w:rFonts w:cstheme="minorHAnsi"/>
-        </w:rPr>
-        <w:t xml:space="preserve">From the waveforms, some critical specifications are detected. Maximum diode current is around 0.5 A, voltage is 20 V and average output voltage is around 19.2 V. Peak value of voltage waveform is around 20 V. They are very critical for component selection. With safety margin, rating values of components will be determined, and component will be selected according to these determinations. </w:t>
-      </w:r>
-    </w:p>
-    <w:p>
-      <w:pPr>
-        <w:jc w:val="both"/>
-        <w:rPr>
-          <w:rFonts w:cstheme="minorHAnsi"/>
-        </w:rPr>
-      </w:pPr>
-    </w:p>
-    <w:p>
-      <w:pPr>
-        <w:pStyle w:val="ListeParagraf"/>
-        <w:numPr>
-          <w:ilvl w:val="0"/>
-          <w:numId w:val="9"/>
-        </w:numPr>
-        <w:rPr>
-          <w:b/>
-          <w:bCs/>
-          <w:sz w:val="24"/>
-          <w:szCs w:val="24"/>
-        </w:rPr>
-      </w:pPr>
-      <w:r>
-        <w:rPr>
-          <w:b/>
-          <w:bCs/>
-          <w:sz w:val="24"/>
-          <w:szCs w:val="24"/>
-        </w:rPr>
-        <w:t>Simulations of Buck Converter</w:t>
-      </w:r>
-    </w:p>
-    <w:p>
-      <w:pPr>
-        <w:ind w:left="360"/>
-        <w:jc w:val="center"/>
-        <w:rPr>
-          <w:rFonts w:cstheme="minorHAnsi"/>
-          <w:b/>
-          <w:bCs/>
-        </w:rPr>
-      </w:pPr>
-      <w:r>
-        <w:rPr>
-          <w:rFonts w:cstheme="minorHAnsi"/>
-          <w:noProof/>
-        </w:rPr>
+      </w:pPr>
+      <w:r>
+        <w:t>After the simulation setup is constructed, simulation is run.</w:t>
+      </w:r>
+    </w:p>
+    <w:p>
+      <w:pPr>
+        <w:rPr>
+          <w:rFonts w:cstheme="minorHAnsi"/>
+        </w:rPr>
+      </w:pPr>
+    </w:p>
+    <w:p>
+      <w:pPr>
+        <w:rPr>
+          <w:rFonts w:cstheme="minorHAnsi"/>
+        </w:rPr>
+      </w:pPr>
+    </w:p>
+    <w:p>
+      <w:pPr>
+        <w:pStyle w:val="Balk1"/>
+      </w:pPr>
+      <w:bookmarkStart w:id="21" w:name="_Toc156939743"/>
+      <w:r>
         <w:lastRenderedPageBreak/>
-        <w:drawing>
-          <wp:inline distT="0" distB="0" distL="0" distR="0" wp14:anchorId="5290B5B0" wp14:editId="14970352">
-            <wp:extent cx="3106615" cy="1467311"/>
-            <wp:effectExtent l="0" t="0" r="0" b="0"/>
-            <wp:docPr id="1326695965" name="Resim 1" descr="metin, ekran görüntüsü, yazı tipi, sayı, numara içeren bir resim&#10;&#10;Açıklama otomatik olarak oluşturuldu"/>
-            <wp:cNvGraphicFramePr>
-              <a:graphicFrameLocks xmlns:a="http://schemas.openxmlformats.org/drawingml/2006/main" noChangeAspect="1"/>
-            </wp:cNvGraphicFramePr>
-            <a:graphic xmlns:a="http://schemas.openxmlformats.org/drawingml/2006/main">
-              <a:graphicData uri="http://schemas.openxmlformats.org/drawingml/2006/picture">
-                <pic:pic xmlns:pic="http://schemas.openxmlformats.org/drawingml/2006/picture">
-                  <pic:nvPicPr>
-                    <pic:cNvPr id="1326695965" name="Resim 1" descr="metin, ekran görüntüsü, yazı tipi, sayı, numara içeren bir resim&#10;&#10;Açıklama otomatik olarak oluşturuldu"/>
-                    <pic:cNvPicPr/>
-                  </pic:nvPicPr>
-                  <pic:blipFill>
-                    <a:blip r:embed="rId22"/>
-                    <a:stretch>
-                      <a:fillRect/>
-                    </a:stretch>
-                  </pic:blipFill>
-                  <pic:spPr>
-                    <a:xfrm>
-                      <a:off x="0" y="0"/>
-                      <a:ext cx="3123641" cy="1475353"/>
-                    </a:xfrm>
-                    <a:prstGeom prst="rect">
-                      <a:avLst/>
-                    </a:prstGeom>
-                  </pic:spPr>
-                </pic:pic>
-              </a:graphicData>
-            </a:graphic>
-          </wp:inline>
-        </w:drawing>
-      </w:r>
-    </w:p>
-    <w:p>
-      <w:pPr>
-        <w:ind w:left="360"/>
-        <w:jc w:val="center"/>
-        <w:rPr>
-          <w:rFonts w:cstheme="minorHAnsi"/>
-        </w:rPr>
-      </w:pPr>
-      <w:r>
-        <w:rPr>
-          <w:rFonts w:cstheme="minorHAnsi"/>
-        </w:rPr>
-        <w:t>Figure 8. Topology of Buck Converter</w:t>
-      </w:r>
-    </w:p>
-    <w:p>
-      <w:pPr>
-        <w:rPr>
-          <w:rFonts w:cstheme="minorHAnsi"/>
-        </w:rPr>
-      </w:pPr>
-      <w:r>
-        <w:rPr>
-          <w:rFonts w:cstheme="minorHAnsi"/>
-        </w:rPr>
-        <w:t xml:space="preserve">First, we detect the frequency of switching. We used 20 kHz switching frequency and gate voltage amplitude 50V for PWM. In Figure 9, voltage waveform of gate signal can be seen. </w:t>
-      </w:r>
-    </w:p>
-    <w:p>
-      <w:pPr>
-        <w:rPr>
-          <w:rFonts w:cstheme="minorHAnsi"/>
-        </w:rPr>
-      </w:pPr>
-      <w:r>
-        <w:rPr>
-          <w:rFonts w:cstheme="minorHAnsi"/>
-          <w:noProof/>
-        </w:rPr>
-        <w:drawing>
-          <wp:inline distT="0" distB="0" distL="0" distR="0" wp14:anchorId="0067273A" wp14:editId="105885A9">
-            <wp:extent cx="5760720" cy="1201420"/>
-            <wp:effectExtent l="0" t="0" r="0" b="0"/>
-            <wp:docPr id="1237100436" name="Resim 1" descr="çizgi, öykü gelişim çizgisi; kumpas; grafiğini çıkarma, ekran görüntüsü, sayı, numara içeren bir resim&#10;&#10;Açıklama otomatik olarak oluşturuldu"/>
-            <wp:cNvGraphicFramePr>
-              <a:graphicFrameLocks xmlns:a="http://schemas.openxmlformats.org/drawingml/2006/main" noChangeAspect="1"/>
-            </wp:cNvGraphicFramePr>
-            <a:graphic xmlns:a="http://schemas.openxmlformats.org/drawingml/2006/main">
-              <a:graphicData uri="http://schemas.openxmlformats.org/drawingml/2006/picture">
-                <pic:pic xmlns:pic="http://schemas.openxmlformats.org/drawingml/2006/picture">
-                  <pic:nvPicPr>
-                    <pic:cNvPr id="1237100436" name="Resim 1" descr="çizgi, öykü gelişim çizgisi; kumpas; grafiğini çıkarma, ekran görüntüsü, sayı, numara içeren bir resim&#10;&#10;Açıklama otomatik olarak oluşturuldu"/>
-                    <pic:cNvPicPr/>
-                  </pic:nvPicPr>
-                  <pic:blipFill>
-                    <a:blip r:embed="rId23"/>
-                    <a:stretch>
-                      <a:fillRect/>
-                    </a:stretch>
-                  </pic:blipFill>
-                  <pic:spPr>
-                    <a:xfrm>
-                      <a:off x="0" y="0"/>
-                      <a:ext cx="5760720" cy="1201420"/>
-                    </a:xfrm>
-                    <a:prstGeom prst="rect">
-                      <a:avLst/>
-                    </a:prstGeom>
-                  </pic:spPr>
-                </pic:pic>
-              </a:graphicData>
-            </a:graphic>
-          </wp:inline>
-        </w:drawing>
-      </w:r>
-    </w:p>
-    <w:p>
-      <w:pPr>
-        <w:jc w:val="center"/>
-        <w:rPr>
-          <w:rFonts w:cstheme="minorHAnsi"/>
-        </w:rPr>
-      </w:pPr>
-      <w:r>
-        <w:rPr>
-          <w:rFonts w:cstheme="minorHAnsi"/>
-        </w:rPr>
-        <w:t>Figure 9. Voltage Waveform of Gate Signal</w:t>
-      </w:r>
-    </w:p>
-    <w:p>
-      <w:pPr>
-        <w:jc w:val="both"/>
-        <w:rPr>
-          <w:rFonts w:cstheme="minorHAnsi"/>
-        </w:rPr>
-      </w:pPr>
-      <w:r>
-        <w:rPr>
-          <w:rFonts w:cstheme="minorHAnsi"/>
-        </w:rPr>
-        <w:t xml:space="preserve">Then, BSC082N10LS Mosfet and ideal diode is used for buck converter design. MOSFET selection is just a reference because ideal MOSFET in LTSpice has different characteristic, and it is not suitable for topology. Lastly 400 µH inductor and 10 µF capacitor is used. These variables can be change according to MOSFET and diode selections. We must adjust a ripple at output 20%. In Figure 10, output voltage waveform can be seen. </w:t>
-      </w:r>
-    </w:p>
-    <w:p>
-      <w:pPr>
-        <w:jc w:val="both"/>
-        <w:rPr>
-          <w:rFonts w:cstheme="minorHAnsi"/>
-        </w:rPr>
-      </w:pPr>
-      <w:r>
-        <w:rPr>
-          <w:rFonts w:cstheme="minorHAnsi"/>
-          <w:noProof/>
-        </w:rPr>
-        <w:drawing>
-          <wp:inline distT="0" distB="0" distL="0" distR="0" wp14:anchorId="2F0C509B" wp14:editId="067D1299">
-            <wp:extent cx="5760720" cy="1189355"/>
-            <wp:effectExtent l="0" t="0" r="0" b="0"/>
-            <wp:docPr id="174513418" name="Resim 1" descr="çizgi, ekran görüntüsü, öykü gelişim çizgisi; kumpas; grafiğini çıkarma, yazı tipi içeren bir resim&#10;&#10;Açıklama otomatik olarak oluşturuldu"/>
-            <wp:cNvGraphicFramePr>
-              <a:graphicFrameLocks xmlns:a="http://schemas.openxmlformats.org/drawingml/2006/main" noChangeAspect="1"/>
-            </wp:cNvGraphicFramePr>
-            <a:graphic xmlns:a="http://schemas.openxmlformats.org/drawingml/2006/main">
-              <a:graphicData uri="http://schemas.openxmlformats.org/drawingml/2006/picture">
-                <pic:pic xmlns:pic="http://schemas.openxmlformats.org/drawingml/2006/picture">
-                  <pic:nvPicPr>
-                    <pic:cNvPr id="174513418" name="Resim 1" descr="çizgi, ekran görüntüsü, öykü gelişim çizgisi; kumpas; grafiğini çıkarma, yazı tipi içeren bir resim&#10;&#10;Açıklama otomatik olarak oluşturuldu"/>
-                    <pic:cNvPicPr/>
-                  </pic:nvPicPr>
-                  <pic:blipFill>
-                    <a:blip r:embed="rId24"/>
-                    <a:stretch>
-                      <a:fillRect/>
-                    </a:stretch>
-                  </pic:blipFill>
-                  <pic:spPr>
-                    <a:xfrm>
-                      <a:off x="0" y="0"/>
-                      <a:ext cx="5760720" cy="1189355"/>
-                    </a:xfrm>
-                    <a:prstGeom prst="rect">
-                      <a:avLst/>
-                    </a:prstGeom>
-                  </pic:spPr>
-                </pic:pic>
-              </a:graphicData>
-            </a:graphic>
-          </wp:inline>
-        </w:drawing>
-      </w:r>
-    </w:p>
-    <w:p>
-      <w:pPr>
-        <w:jc w:val="center"/>
-        <w:rPr>
-          <w:rFonts w:cstheme="minorHAnsi"/>
-        </w:rPr>
-      </w:pPr>
-      <w:r>
-        <w:rPr>
-          <w:rFonts w:cstheme="minorHAnsi"/>
-        </w:rPr>
-        <w:t>Figure 10. Output Voltage Waveform of Buck Converter</w:t>
-      </w:r>
-    </w:p>
-    <w:p>
-      <w:pPr>
-        <w:jc w:val="both"/>
-        <w:rPr>
-          <w:rFonts w:cstheme="minorHAnsi"/>
-        </w:rPr>
-      </w:pPr>
-      <w:r>
-        <w:rPr>
-          <w:rFonts w:cstheme="minorHAnsi"/>
-        </w:rPr>
-        <w:t xml:space="preserve">Here, we get our input voltage from output of rectifier. This design, at the output, we have 24% ripple. It will be adjusted to 20 with selection of components. </w:t>
-      </w:r>
-    </w:p>
-    <w:p>
-      <w:pPr>
-        <w:jc w:val="both"/>
-        <w:rPr>
-          <w:rFonts w:cstheme="minorHAnsi"/>
-        </w:rPr>
-      </w:pPr>
-      <w:r>
-        <w:rPr>
-          <w:rFonts w:cstheme="minorHAnsi"/>
-          <w:noProof/>
-        </w:rPr>
-        <w:drawing>
-          <wp:inline distT="0" distB="0" distL="0" distR="0" wp14:anchorId="073F3DCB" wp14:editId="20324FCB">
-            <wp:extent cx="5760720" cy="1181100"/>
-            <wp:effectExtent l="0" t="0" r="0" b="0"/>
-            <wp:docPr id="1417020364" name="Resim 1" descr="çizgi, metin, öykü gelişim çizgisi; kumpas; grafiğini çıkarma, ekran görüntüsü içeren bir resim&#10;&#10;Açıklama otomatik olarak oluşturuldu"/>
-            <wp:cNvGraphicFramePr>
-              <a:graphicFrameLocks xmlns:a="http://schemas.openxmlformats.org/drawingml/2006/main" noChangeAspect="1"/>
-            </wp:cNvGraphicFramePr>
-            <a:graphic xmlns:a="http://schemas.openxmlformats.org/drawingml/2006/main">
-              <a:graphicData uri="http://schemas.openxmlformats.org/drawingml/2006/picture">
-                <pic:pic xmlns:pic="http://schemas.openxmlformats.org/drawingml/2006/picture">
-                  <pic:nvPicPr>
-                    <pic:cNvPr id="1417020364" name="Resim 1" descr="çizgi, metin, öykü gelişim çizgisi; kumpas; grafiğini çıkarma, ekran görüntüsü içeren bir resim&#10;&#10;Açıklama otomatik olarak oluşturuldu"/>
-                    <pic:cNvPicPr/>
-                  </pic:nvPicPr>
-                  <pic:blipFill>
-                    <a:blip r:embed="rId25"/>
-                    <a:stretch>
-                      <a:fillRect/>
-                    </a:stretch>
-                  </pic:blipFill>
-                  <pic:spPr>
-                    <a:xfrm>
-                      <a:off x="0" y="0"/>
-                      <a:ext cx="5760720" cy="1181100"/>
-                    </a:xfrm>
-                    <a:prstGeom prst="rect">
-                      <a:avLst/>
-                    </a:prstGeom>
-                  </pic:spPr>
-                </pic:pic>
-              </a:graphicData>
-            </a:graphic>
-          </wp:inline>
-        </w:drawing>
-      </w:r>
-    </w:p>
-    <w:p>
-      <w:pPr>
-        <w:jc w:val="center"/>
-        <w:rPr>
-          <w:rFonts w:cstheme="minorHAnsi"/>
-        </w:rPr>
-      </w:pPr>
-      <w:r>
-        <w:rPr>
-          <w:rFonts w:cstheme="minorHAnsi"/>
-        </w:rPr>
-        <w:t>Figure 11. Voltage and Current Waveform of Inductor</w:t>
-      </w:r>
-    </w:p>
-    <w:p>
-      <w:pPr>
-        <w:jc w:val="both"/>
-        <w:rPr>
-          <w:rFonts w:cstheme="minorHAnsi"/>
-        </w:rPr>
-      </w:pPr>
-      <w:r>
-        <w:rPr>
-          <w:rFonts w:cstheme="minorHAnsi"/>
-        </w:rPr>
-        <w:lastRenderedPageBreak/>
-        <w:t xml:space="preserve">As seen in the Figure 11, inductor’s current and voltage waveform can be seen. Inductor voltage varies between -15 V and 15 V, current varies between 0.1 and 1 A. They are critical for selection of inductor. Moreover, before the steady state, voltage can go up to 40 V and current can go up to 2.6 A. These values should be considered for inductor selection with safety margin. </w:t>
-      </w:r>
-    </w:p>
-    <w:p>
-      <w:pPr>
-        <w:jc w:val="both"/>
-        <w:rPr>
-          <w:rFonts w:cstheme="minorHAnsi"/>
-        </w:rPr>
-      </w:pPr>
-      <w:r>
-        <w:rPr>
-          <w:rFonts w:cstheme="minorHAnsi"/>
-          <w:noProof/>
-        </w:rPr>
-        <w:drawing>
-          <wp:inline distT="0" distB="0" distL="0" distR="0" wp14:anchorId="452BD751" wp14:editId="3DF01D96">
-            <wp:extent cx="5760720" cy="1196975"/>
-            <wp:effectExtent l="0" t="0" r="0" b="3175"/>
-            <wp:docPr id="1592063699" name="Resim 1" descr="çizgi, öykü gelişim çizgisi; kumpas; grafiğini çıkarma, metin, yazı tipi içeren bir resim&#10;&#10;Açıklama otomatik olarak oluşturuldu"/>
-            <wp:cNvGraphicFramePr>
-              <a:graphicFrameLocks xmlns:a="http://schemas.openxmlformats.org/drawingml/2006/main" noChangeAspect="1"/>
-            </wp:cNvGraphicFramePr>
-            <a:graphic xmlns:a="http://schemas.openxmlformats.org/drawingml/2006/main">
-              <a:graphicData uri="http://schemas.openxmlformats.org/drawingml/2006/picture">
-                <pic:pic xmlns:pic="http://schemas.openxmlformats.org/drawingml/2006/picture">
-                  <pic:nvPicPr>
-                    <pic:cNvPr id="1592063699" name="Resim 1" descr="çizgi, öykü gelişim çizgisi; kumpas; grafiğini çıkarma, metin, yazı tipi içeren bir resim&#10;&#10;Açıklama otomatik olarak oluşturuldu"/>
-                    <pic:cNvPicPr/>
-                  </pic:nvPicPr>
-                  <pic:blipFill>
-                    <a:blip r:embed="rId26"/>
-                    <a:stretch>
-                      <a:fillRect/>
-                    </a:stretch>
-                  </pic:blipFill>
-                  <pic:spPr>
-                    <a:xfrm>
-                      <a:off x="0" y="0"/>
-                      <a:ext cx="5760720" cy="1196975"/>
-                    </a:xfrm>
-                    <a:prstGeom prst="rect">
-                      <a:avLst/>
-                    </a:prstGeom>
-                  </pic:spPr>
-                </pic:pic>
-              </a:graphicData>
-            </a:graphic>
-          </wp:inline>
-        </w:drawing>
-      </w:r>
-    </w:p>
-    <w:p>
-      <w:pPr>
-        <w:jc w:val="center"/>
-        <w:rPr>
-          <w:rFonts w:cstheme="minorHAnsi"/>
-        </w:rPr>
-      </w:pPr>
-      <w:r>
-        <w:rPr>
-          <w:rFonts w:cstheme="minorHAnsi"/>
-        </w:rPr>
-        <w:t>Figure 12. Voltage and Current Waveform of Diode</w:t>
-      </w:r>
-    </w:p>
-    <w:p>
-      <w:pPr>
-        <w:jc w:val="both"/>
-        <w:rPr>
-          <w:rFonts w:cstheme="minorHAnsi"/>
-        </w:rPr>
-      </w:pPr>
-      <w:r>
-        <w:rPr>
-          <w:rFonts w:cstheme="minorHAnsi"/>
-        </w:rPr>
-        <w:t xml:space="preserve">As seen in the Figure 12, diode’s current and voltage waveform can be seen. Diode voltage varies between -0.8 and 32 V, and current varies between 0 and 1 A. However, before the steady state, current can go up to 3.3 A. It is critical specification for selection of diode. </w:t>
-      </w:r>
-    </w:p>
-    <w:p>
-      <w:pPr>
-        <w:jc w:val="both"/>
-        <w:rPr>
-          <w:rFonts w:cstheme="minorHAnsi"/>
-        </w:rPr>
-      </w:pPr>
-      <w:r>
-        <w:rPr>
-          <w:rFonts w:cstheme="minorHAnsi"/>
-        </w:rPr>
-        <w:t xml:space="preserve">In summary, MOSFET and diode selection will be critical for system. Duty cycle can be adjusted with PWM. With modulation of PWM, output voltage can be adjusted. As our input voltage can vary, adjusting duty cycle will be critical for charger. </w:t>
-      </w:r>
-    </w:p>
-    <w:p>
-      <w:pPr>
-        <w:jc w:val="center"/>
-        <w:rPr>
-          <w:rFonts w:cstheme="minorHAnsi"/>
-        </w:rPr>
-      </w:pPr>
-      <w:r>
-        <w:rPr>
-          <w:rFonts w:cstheme="minorHAnsi"/>
-          <w:noProof/>
-        </w:rPr>
-        <w:drawing>
-          <wp:inline distT="0" distB="0" distL="0" distR="0" wp14:anchorId="3FABD131" wp14:editId="3D852C81">
-            <wp:extent cx="5760720" cy="1785620"/>
-            <wp:effectExtent l="0" t="0" r="0" b="5080"/>
-            <wp:docPr id="213060143" name="Resim 1" descr="diyagram, çizgi, öykü gelişim çizgisi; kumpas; grafiğini çıkarma, plan içeren bir resim&#10;&#10;Açıklama otomatik olarak oluşturuldu"/>
-            <wp:cNvGraphicFramePr>
-              <a:graphicFrameLocks xmlns:a="http://schemas.openxmlformats.org/drawingml/2006/main" noChangeAspect="1"/>
-            </wp:cNvGraphicFramePr>
-            <a:graphic xmlns:a="http://schemas.openxmlformats.org/drawingml/2006/main">
-              <a:graphicData uri="http://schemas.openxmlformats.org/drawingml/2006/picture">
-                <pic:pic xmlns:pic="http://schemas.openxmlformats.org/drawingml/2006/picture">
-                  <pic:nvPicPr>
-                    <pic:cNvPr id="213060143" name="Resim 1" descr="diyagram, çizgi, öykü gelişim çizgisi; kumpas; grafiğini çıkarma, plan içeren bir resim&#10;&#10;Açıklama otomatik olarak oluşturuldu"/>
-                    <pic:cNvPicPr/>
-                  </pic:nvPicPr>
-                  <pic:blipFill>
-                    <a:blip r:embed="rId27"/>
-                    <a:stretch>
-                      <a:fillRect/>
-                    </a:stretch>
-                  </pic:blipFill>
-                  <pic:spPr>
-                    <a:xfrm>
-                      <a:off x="0" y="0"/>
-                      <a:ext cx="5760720" cy="1785620"/>
-                    </a:xfrm>
-                    <a:prstGeom prst="rect">
-                      <a:avLst/>
-                    </a:prstGeom>
-                  </pic:spPr>
-                </pic:pic>
-              </a:graphicData>
-            </a:graphic>
-          </wp:inline>
-        </w:drawing>
-      </w:r>
-    </w:p>
-    <w:p>
-      <w:pPr>
-        <w:jc w:val="center"/>
-        <w:rPr>
-          <w:rFonts w:cstheme="minorHAnsi"/>
-        </w:rPr>
-      </w:pPr>
-      <w:r>
-        <w:rPr>
-          <w:rFonts w:cstheme="minorHAnsi"/>
-        </w:rPr>
-        <w:t>Figure 13. Overall Circuit Schematic for Battery Charger</w:t>
-      </w:r>
-    </w:p>
-    <w:p>
-      <w:pPr>
-        <w:rPr>
-          <w:rFonts w:cstheme="minorHAnsi"/>
-        </w:rPr>
-      </w:pPr>
-    </w:p>
-    <w:p>
-      <w:pPr>
-        <w:rPr>
-          <w:rFonts w:cstheme="minorHAnsi"/>
-        </w:rPr>
-      </w:pPr>
-    </w:p>
-    <w:p>
-      <w:pPr>
-        <w:pStyle w:val="Balk1"/>
-      </w:pPr>
-      <w:bookmarkStart w:id="13" w:name="_Toc156854584"/>
-      <w:r>
         <w:t>COMPONENT SELECTION</w:t>
       </w:r>
-      <w:bookmarkEnd w:id="13"/>
+      <w:bookmarkEnd w:id="21"/>
     </w:p>
     <w:p>
       <w:pPr>
         <w:pStyle w:val="Balk2"/>
       </w:pPr>
-      <w:bookmarkStart w:id="14" w:name="_Toc156854585"/>
+      <w:bookmarkStart w:id="22" w:name="_Toc156939744"/>
       <w:r>
         <w:t>Planned Components</w:t>
       </w:r>
-      <w:bookmarkEnd w:id="14"/>
+      <w:bookmarkEnd w:id="22"/>
     </w:p>
     <w:p>
       <w:pPr>
         <w:pStyle w:val="Balk3"/>
         <w:ind w:firstLine="708"/>
       </w:pPr>
-      <w:bookmarkStart w:id="15" w:name="_Toc156854586"/>
+      <w:bookmarkStart w:id="23" w:name="_Toc156939745"/>
       <w:r>
         <w:t>Buck Converter MOSFET Selection</w:t>
       </w:r>
-      <w:bookmarkEnd w:id="15"/>
+      <w:bookmarkEnd w:id="23"/>
     </w:p>
     <w:p>
       <w:pPr>
@@ -6125,7 +6318,6 @@
         <w:rPr>
           <w:noProof/>
         </w:rPr>
-        <w:lastRenderedPageBreak/>
         <w:drawing>
           <wp:inline distT="0" distB="0" distL="0" distR="0" wp14:anchorId="7128D325" wp14:editId="46391F76">
             <wp:extent cx="2676525" cy="2219325"/>
@@ -6142,7 +6334,7 @@
                     <pic:cNvPicPr/>
                   </pic:nvPicPr>
                   <pic:blipFill>
-                    <a:blip r:embed="rId28"/>
+                    <a:blip r:embed="rId22"/>
                     <a:stretch>
                       <a:fillRect/>
                     </a:stretch>
@@ -6269,7 +6461,7 @@
                     <pic:cNvPicPr/>
                   </pic:nvPicPr>
                   <pic:blipFill>
-                    <a:blip r:embed="rId29"/>
+                    <a:blip r:embed="rId23"/>
                     <a:stretch>
                       <a:fillRect/>
                     </a:stretch>
@@ -6316,7 +6508,7 @@
                     <pic:cNvPicPr/>
                   </pic:nvPicPr>
                   <pic:blipFill>
-                    <a:blip r:embed="rId30"/>
+                    <a:blip r:embed="rId24"/>
                     <a:stretch>
                       <a:fillRect/>
                     </a:stretch>
@@ -6379,11 +6571,11 @@
         <w:pStyle w:val="Balk3"/>
         <w:ind w:firstLine="708"/>
       </w:pPr>
-      <w:bookmarkStart w:id="16" w:name="_Toc156854587"/>
+      <w:bookmarkStart w:id="24" w:name="_Toc156939746"/>
       <w:r>
         <w:t>Buck Converter Diode Selection</w:t>
       </w:r>
-      <w:bookmarkEnd w:id="16"/>
+      <w:bookmarkEnd w:id="24"/>
     </w:p>
     <w:p>
       <w:r>
@@ -6399,7 +6591,6 @@
         <w:rPr>
           <w:noProof/>
         </w:rPr>
-        <w:lastRenderedPageBreak/>
         <w:drawing>
           <wp:inline distT="0" distB="0" distL="0" distR="0" wp14:anchorId="1878D6CC" wp14:editId="6ED51D48">
             <wp:extent cx="1212273" cy="1003075"/>
@@ -6416,7 +6607,7 @@
                     <pic:cNvPicPr/>
                   </pic:nvPicPr>
                   <pic:blipFill>
-                    <a:blip r:embed="rId31"/>
+                    <a:blip r:embed="rId25"/>
                     <a:stretch>
                       <a:fillRect/>
                     </a:stretch>
@@ -6451,11 +6642,11 @@
         <w:pStyle w:val="Balk3"/>
         <w:ind w:firstLine="708"/>
       </w:pPr>
-      <w:bookmarkStart w:id="17" w:name="_Toc156854588"/>
+      <w:bookmarkStart w:id="25" w:name="_Toc156939747"/>
       <w:r>
         <w:t>Diode</w:t>
       </w:r>
-      <w:bookmarkEnd w:id="17"/>
+      <w:bookmarkEnd w:id="25"/>
     </w:p>
     <w:p>
       <w:pPr>
@@ -6545,7 +6736,7 @@
                     <pic:cNvPicPr/>
                   </pic:nvPicPr>
                   <pic:blipFill>
-                    <a:blip r:embed="rId32"/>
+                    <a:blip r:embed="rId26"/>
                     <a:stretch>
                       <a:fillRect/>
                     </a:stretch>
@@ -6606,6 +6797,7 @@
           <w:rFonts w:cstheme="minorHAnsi"/>
           <w:noProof/>
         </w:rPr>
+        <w:lastRenderedPageBreak/>
         <w:drawing>
           <wp:inline distT="0" distB="0" distL="0" distR="0" wp14:anchorId="78933C2B" wp14:editId="75F72247">
             <wp:extent cx="1704975" cy="1884772"/>
@@ -6622,7 +6814,7 @@
                     <pic:cNvPicPr/>
                   </pic:nvPicPr>
                   <pic:blipFill>
-                    <a:blip r:embed="rId33"/>
+                    <a:blip r:embed="rId27"/>
                     <a:stretch>
                       <a:fillRect/>
                     </a:stretch>
@@ -6667,11 +6859,11 @@
         <w:pStyle w:val="Balk3"/>
         <w:ind w:firstLine="708"/>
       </w:pPr>
-      <w:bookmarkStart w:id="18" w:name="_Toc156854589"/>
+      <w:bookmarkStart w:id="26" w:name="_Toc156939748"/>
       <w:r>
         <w:t>Passive Elements</w:t>
       </w:r>
-      <w:bookmarkEnd w:id="18"/>
+      <w:bookmarkEnd w:id="26"/>
     </w:p>
     <w:p>
       <w:pPr>
@@ -6706,7 +6898,6 @@
         <w:rPr>
           <w:rFonts w:cstheme="minorHAnsi"/>
         </w:rPr>
-        <w:lastRenderedPageBreak/>
         <w:tab/>
         <w:t>For capacitors, we will use different sizes according to our design. We will try to select our capacitors based on peak voltage values in order to work in a safe limit. Another limit for the capacitor selection is the ripple value. We should consider the ripple while selecting a capacitor.</w:t>
       </w:r>
@@ -6737,11 +6928,11 @@
         <w:pStyle w:val="Balk3"/>
         <w:ind w:firstLine="708"/>
       </w:pPr>
-      <w:bookmarkStart w:id="19" w:name="_Toc156854590"/>
+      <w:bookmarkStart w:id="27" w:name="_Toc156939749"/>
       <w:r>
         <w:t>PWM GENERATOR</w:t>
       </w:r>
-      <w:bookmarkEnd w:id="19"/>
+      <w:bookmarkEnd w:id="27"/>
     </w:p>
     <w:p>
       <w:pPr>
@@ -6779,7 +6970,7 @@
                     <pic:cNvPicPr/>
                   </pic:nvPicPr>
                   <pic:blipFill>
-                    <a:blip r:embed="rId34"/>
+                    <a:blip r:embed="rId28"/>
                     <a:stretch>
                       <a:fillRect/>
                     </a:stretch>
@@ -6876,6 +7067,7 @@
             <w:rPr>
               <w:rFonts w:ascii="Cambria Math" w:hAnsi="Cambria Math" w:cstheme="minorHAnsi"/>
             </w:rPr>
+            <w:lastRenderedPageBreak/>
             <m:t>T=T</m:t>
           </m:r>
           <m:r>
@@ -7000,7 +7192,6 @@
         <w:rPr>
           <w:rFonts w:cstheme="minorHAnsi"/>
         </w:rPr>
-        <w:lastRenderedPageBreak/>
         <w:t>We will use LM55</w:t>
       </w:r>
       <w:r>
@@ -7065,11 +7256,11 @@
       <w:pPr>
         <w:pStyle w:val="Balk2"/>
       </w:pPr>
-      <w:bookmarkStart w:id="20" w:name="_Toc156854591"/>
+      <w:bookmarkStart w:id="28" w:name="_Toc156939750"/>
       <w:r>
         <w:t>Used Components</w:t>
       </w:r>
-      <w:bookmarkEnd w:id="20"/>
+      <w:bookmarkEnd w:id="28"/>
     </w:p>
     <w:p/>
     <w:p/>
@@ -7078,11 +7269,11 @@
       <w:pPr>
         <w:pStyle w:val="Balk1"/>
       </w:pPr>
-      <w:bookmarkStart w:id="21" w:name="_Toc156854592"/>
+      <w:bookmarkStart w:id="29" w:name="_Toc156939751"/>
       <w:r>
         <w:t>Thermal Calculations</w:t>
       </w:r>
-      <w:bookmarkEnd w:id="21"/>
+      <w:bookmarkEnd w:id="29"/>
     </w:p>
     <w:p/>
     <w:p/>
@@ -7090,11 +7281,11 @@
       <w:pPr>
         <w:pStyle w:val="Balk1"/>
       </w:pPr>
-      <w:bookmarkStart w:id="22" w:name="_Toc156854593"/>
+      <w:bookmarkStart w:id="30" w:name="_Toc156939752"/>
       <w:r>
         <w:t>Implementation</w:t>
       </w:r>
-      <w:bookmarkEnd w:id="22"/>
+      <w:bookmarkEnd w:id="30"/>
       <w:r>
         <w:t xml:space="preserve"> </w:t>
       </w:r>
@@ -7114,34 +7305,56 @@
       <w:pPr>
         <w:pStyle w:val="Balk1"/>
       </w:pPr>
-      <w:bookmarkStart w:id="23" w:name="_Toc156854594"/>
+      <w:bookmarkStart w:id="31" w:name="_Toc156939753"/>
       <w:r>
         <w:t>Demo Day Results</w:t>
       </w:r>
-      <w:bookmarkEnd w:id="23"/>
+      <w:bookmarkEnd w:id="31"/>
     </w:p>
     <w:p/>
     <w:p>
       <w:pPr>
         <w:pStyle w:val="Balk1"/>
       </w:pPr>
-      <w:bookmarkStart w:id="24" w:name="_Toc156854595"/>
-      <w:r>
+      <w:bookmarkStart w:id="32" w:name="_Toc156939754"/>
+      <w:r>
+        <w:lastRenderedPageBreak/>
         <w:t>Conclusion</w:t>
       </w:r>
-      <w:bookmarkEnd w:id="24"/>
+      <w:bookmarkEnd w:id="32"/>
     </w:p>
     <w:p/>
     <w:p>
       <w:pPr>
         <w:pStyle w:val="Balk1"/>
       </w:pPr>
-      <w:bookmarkStart w:id="25" w:name="_Toc156854596"/>
+      <w:bookmarkStart w:id="33" w:name="_Toc156939755"/>
       <w:r>
         <w:t>Appendix</w:t>
       </w:r>
-      <w:bookmarkEnd w:id="25"/>
-    </w:p>
+      <w:bookmarkEnd w:id="33"/>
+    </w:p>
+    <w:p/>
+    <w:p>
+      <w:pPr>
+        <w:pStyle w:val="NormalWeb"/>
+        <w:numPr>
+          <w:ilvl w:val="0"/>
+          <w:numId w:val="14"/>
+        </w:numPr>
+      </w:pPr>
+      <w:r>
+        <w:rPr>
+          <w:i/>
+          <w:iCs/>
+        </w:rPr>
+        <w:t>TL494</w:t>
+      </w:r>
+      <w:r>
+        <w:t xml:space="preserve">. TL494 data sheet, product information and support | TI.com. (n.d.). https://www.ti.com/product/TL494?utm_source=google&amp;utm_medium=cpc&amp;utm_campaign=app-hvp-null-44700045336317425_prodfolderdynamic-cpc-pf-google-wwe_int&amp;utm_content=prodfolddynamic&amp;ds_k=DYNAMIC%2BSEARCH%2BADS&amp;DCM=yes&amp;gad_source=1&amp;gclid=CjwKCAiA5L2tBhBTEiwAdSxJX0dTR8Tg0Avmt0iJCPrMx2zc88EI-acExI1JAIjcb5ATgYrENaZhEhoCa4AQAvD_BwE&amp;gclsrc=aw.ds </w:t>
+      </w:r>
+    </w:p>
+    <w:p/>
     <w:sectPr>
       <w:pgSz w:w="11906" w:h="16838"/>
       <w:pgMar w:top="1417" w:right="1417" w:bottom="1417" w:left="1417" w:header="708" w:footer="708" w:gutter="0"/>
@@ -8491,6 +8704,92 @@
     </w:lvl>
   </w:abstractNum>
   <w:abstractNum w:abstractNumId="12" w15:restartNumberingAfterBreak="0">
+    <w:nsid w:val="7B2212A0"/>
+    <w:multiLevelType w:val="hybridMultilevel"/>
+    <w:tmpl w:val="6F7E8EF2"/>
+    <w:lvl w:ilvl="0" w:tplc="041F000F">
+      <w:start w:val="1"/>
+      <w:numFmt w:val="decimal"/>
+      <w:lvlText w:val="%1."/>
+      <w:lvlJc w:val="left"/>
+      <w:pPr>
+        <w:ind w:left="720" w:hanging="360"/>
+      </w:pPr>
+    </w:lvl>
+    <w:lvl w:ilvl="1" w:tplc="041F0019" w:tentative="1">
+      <w:start w:val="1"/>
+      <w:numFmt w:val="lowerLetter"/>
+      <w:lvlText w:val="%2."/>
+      <w:lvlJc w:val="left"/>
+      <w:pPr>
+        <w:ind w:left="1440" w:hanging="360"/>
+      </w:pPr>
+    </w:lvl>
+    <w:lvl w:ilvl="2" w:tplc="041F001B" w:tentative="1">
+      <w:start w:val="1"/>
+      <w:numFmt w:val="lowerRoman"/>
+      <w:lvlText w:val="%3."/>
+      <w:lvlJc w:val="right"/>
+      <w:pPr>
+        <w:ind w:left="2160" w:hanging="180"/>
+      </w:pPr>
+    </w:lvl>
+    <w:lvl w:ilvl="3" w:tplc="041F000F" w:tentative="1">
+      <w:start w:val="1"/>
+      <w:numFmt w:val="decimal"/>
+      <w:lvlText w:val="%4."/>
+      <w:lvlJc w:val="left"/>
+      <w:pPr>
+        <w:ind w:left="2880" w:hanging="360"/>
+      </w:pPr>
+    </w:lvl>
+    <w:lvl w:ilvl="4" w:tplc="041F0019" w:tentative="1">
+      <w:start w:val="1"/>
+      <w:numFmt w:val="lowerLetter"/>
+      <w:lvlText w:val="%5."/>
+      <w:lvlJc w:val="left"/>
+      <w:pPr>
+        <w:ind w:left="3600" w:hanging="360"/>
+      </w:pPr>
+    </w:lvl>
+    <w:lvl w:ilvl="5" w:tplc="041F001B" w:tentative="1">
+      <w:start w:val="1"/>
+      <w:numFmt w:val="lowerRoman"/>
+      <w:lvlText w:val="%6."/>
+      <w:lvlJc w:val="right"/>
+      <w:pPr>
+        <w:ind w:left="4320" w:hanging="180"/>
+      </w:pPr>
+    </w:lvl>
+    <w:lvl w:ilvl="6" w:tplc="041F000F" w:tentative="1">
+      <w:start w:val="1"/>
+      <w:numFmt w:val="decimal"/>
+      <w:lvlText w:val="%7."/>
+      <w:lvlJc w:val="left"/>
+      <w:pPr>
+        <w:ind w:left="5040" w:hanging="360"/>
+      </w:pPr>
+    </w:lvl>
+    <w:lvl w:ilvl="7" w:tplc="041F0019" w:tentative="1">
+      <w:start w:val="1"/>
+      <w:numFmt w:val="lowerLetter"/>
+      <w:lvlText w:val="%8."/>
+      <w:lvlJc w:val="left"/>
+      <w:pPr>
+        <w:ind w:left="5760" w:hanging="360"/>
+      </w:pPr>
+    </w:lvl>
+    <w:lvl w:ilvl="8" w:tplc="041F001B" w:tentative="1">
+      <w:start w:val="1"/>
+      <w:numFmt w:val="lowerRoman"/>
+      <w:lvlText w:val="%9."/>
+      <w:lvlJc w:val="right"/>
+      <w:pPr>
+        <w:ind w:left="6480" w:hanging="180"/>
+      </w:pPr>
+    </w:lvl>
+  </w:abstractNum>
+  <w:abstractNum w:abstractNumId="13" w15:restartNumberingAfterBreak="0">
     <w:nsid w:val="7C5E686A"/>
     <w:multiLevelType w:val="hybridMultilevel"/>
     <w:tmpl w:val="11BE0DE0"/>
@@ -8613,7 +8912,7 @@
     <w:abstractNumId w:val="1"/>
   </w:num>
   <w:num w:numId="4" w16cid:durableId="960116285">
-    <w:abstractNumId w:val="12"/>
+    <w:abstractNumId w:val="13"/>
   </w:num>
   <w:num w:numId="5" w16cid:durableId="1934438170">
     <w:abstractNumId w:val="4"/>
@@ -8641,6 +8940,9 @@
   </w:num>
   <w:num w:numId="13" w16cid:durableId="1240289441">
     <w:abstractNumId w:val="10"/>
+  </w:num>
+  <w:num w:numId="14" w16cid:durableId="1708213592">
+    <w:abstractNumId w:val="12"/>
   </w:num>
 </w:numbering>
 </file>
@@ -9284,6 +9586,37 @@
       <w:color w:val="666666"/>
     </w:rPr>
   </w:style>
+  <w:style w:type="character" w:styleId="zmlenmeyenBahsetme">
+    <w:name w:val="Unresolved Mention"/>
+    <w:basedOn w:val="VarsaylanParagrafYazTipi"/>
+    <w:uiPriority w:val="99"/>
+    <w:semiHidden/>
+    <w:unhideWhenUsed/>
+    <w:rsid w:val="00117F87"/>
+    <w:rPr>
+      <w:color w:val="605E5C"/>
+      <w:shd w:val="clear" w:color="auto" w:fill="E1DFDD"/>
+    </w:rPr>
+  </w:style>
+  <w:style w:type="paragraph" w:styleId="NormalWeb">
+    <w:name w:val="Normal (Web)"/>
+    <w:basedOn w:val="Normal"/>
+    <w:uiPriority w:val="99"/>
+    <w:semiHidden/>
+    <w:unhideWhenUsed/>
+    <w:rsid w:val="00630BD9"/>
+    <w:pPr>
+      <w:spacing w:before="100" w:beforeAutospacing="1" w:after="100" w:afterAutospacing="1" w:line="240" w:lineRule="auto"/>
+    </w:pPr>
+    <w:rPr>
+      <w:rFonts w:ascii="Times New Roman" w:eastAsia="Times New Roman" w:hAnsi="Times New Roman" w:cs="Times New Roman"/>
+      <w:kern w:val="0"/>
+      <w:sz w:val="24"/>
+      <w:szCs w:val="24"/>
+      <w:lang w:eastAsia="tr-TR"/>
+      <w14:ligatures w14:val="none"/>
+    </w:rPr>
+  </w:style>
 </w:styles>
 </file>
 
@@ -9592,18 +9925,6 @@
 </file>
 
 <file path=customXml/item2.xml><?xml version="1.0" encoding="utf-8"?>
-<p:properties xmlns:p="http://schemas.microsoft.com/office/2006/metadata/properties" xmlns:xsi="http://www.w3.org/2001/XMLSchema-instance" xmlns:pc="http://schemas.microsoft.com/office/infopath/2007/PartnerControls">
-  <documentManagement>
-    <_activity xmlns="dffe113c-c8b5-4df0-a5fc-a48f84f452e6" xsi:nil="true"/>
-  </documentManagement>
-</p:properties>
-</file>
-
-<file path=customXml/item3.xml><?xml version="1.0" encoding="utf-8"?>
-<b:Sources xmlns:b="http://schemas.openxmlformats.org/officeDocument/2006/bibliography" xmlns="http://schemas.openxmlformats.org/officeDocument/2006/bibliography" SelectedStyle="\APASixthEditionOfficeOnline.xsl" StyleName="APA" Version="6"/>
-</file>
-
-<file path=customXml/item4.xml><?xml version="1.0" encoding="utf-8"?>
 <ct:contentTypeSchema xmlns:ct="http://schemas.microsoft.com/office/2006/metadata/contentType" xmlns:ma="http://schemas.microsoft.com/office/2006/metadata/properties/metaAttributes" ct:_="" ma:_="" ma:contentTypeName="Document" ma:contentTypeID="0x0101002E78A5ECB885694EB08F1E7E92E32B55" ma:contentTypeVersion="11" ma:contentTypeDescription="Create a new document." ma:contentTypeScope="" ma:versionID="f5fa57f876f105aba4c06af4c3d08028">
   <xsd:schema xmlns:xsd="http://www.w3.org/2001/XMLSchema" xmlns:xs="http://www.w3.org/2001/XMLSchema" xmlns:p="http://schemas.microsoft.com/office/2006/metadata/properties" xmlns:ns3="dffe113c-c8b5-4df0-a5fc-a48f84f452e6" xmlns:ns4="35e5a618-322b-4de8-a3b1-c0a6c362acb2" targetNamespace="http://schemas.microsoft.com/office/2006/metadata/properties" ma:root="true" ma:fieldsID="5791e10fc716c14d73268b3a1be63d73" ns3:_="" ns4:_="">
     <xsd:import namespace="dffe113c-c8b5-4df0-a5fc-a48f84f452e6"/>
@@ -9812,6 +10133,18 @@
 </ct:contentTypeSchema>
 </file>
 
+<file path=customXml/item3.xml><?xml version="1.0" encoding="utf-8"?>
+<b:Sources xmlns:b="http://schemas.openxmlformats.org/officeDocument/2006/bibliography" xmlns="http://schemas.openxmlformats.org/officeDocument/2006/bibliography" SelectedStyle="\APASixthEditionOfficeOnline.xsl" StyleName="APA" Version="6"/>
+</file>
+
+<file path=customXml/item4.xml><?xml version="1.0" encoding="utf-8"?>
+<p:properties xmlns:p="http://schemas.microsoft.com/office/2006/metadata/properties" xmlns:xsi="http://www.w3.org/2001/XMLSchema-instance" xmlns:pc="http://schemas.microsoft.com/office/infopath/2007/PartnerControls">
+  <documentManagement>
+    <_activity xmlns="dffe113c-c8b5-4df0-a5fc-a48f84f452e6" xsi:nil="true"/>
+  </documentManagement>
+</p:properties>
+</file>
+
 <file path=customXml/itemProps1.xml><?xml version="1.0" encoding="utf-8"?>
 <ds:datastoreItem xmlns:ds="http://schemas.openxmlformats.org/officeDocument/2006/customXml" ds:itemID="{AB35F4D2-7A3E-431C-A53F-52AB977BB908}">
   <ds:schemaRefs>
@@ -9821,24 +10154,6 @@
 </file>
 
 <file path=customXml/itemProps2.xml><?xml version="1.0" encoding="utf-8"?>
-<ds:datastoreItem xmlns:ds="http://schemas.openxmlformats.org/officeDocument/2006/customXml" ds:itemID="{1687C310-2DB1-4AB7-9D3D-91B4330C6B84}">
-  <ds:schemaRefs>
-    <ds:schemaRef ds:uri="http://schemas.microsoft.com/office/2006/metadata/properties"/>
-    <ds:schemaRef ds:uri="http://schemas.microsoft.com/office/infopath/2007/PartnerControls"/>
-    <ds:schemaRef ds:uri="dffe113c-c8b5-4df0-a5fc-a48f84f452e6"/>
-  </ds:schemaRefs>
-</ds:datastoreItem>
-</file>
-
-<file path=customXml/itemProps3.xml><?xml version="1.0" encoding="utf-8"?>
-<ds:datastoreItem xmlns:ds="http://schemas.openxmlformats.org/officeDocument/2006/customXml" ds:itemID="{96A620E1-72CF-4623-92E4-938D8FC910FE}">
-  <ds:schemaRefs>
-    <ds:schemaRef ds:uri="http://schemas.openxmlformats.org/officeDocument/2006/bibliography"/>
-  </ds:schemaRefs>
-</ds:datastoreItem>
-</file>
-
-<file path=customXml/itemProps4.xml><?xml version="1.0" encoding="utf-8"?>
 <ds:datastoreItem xmlns:ds="http://schemas.openxmlformats.org/officeDocument/2006/customXml" ds:itemID="{C325BAA0-58DA-4412-A8DC-36BD91686E7C}">
   <ds:schemaRefs>
     <ds:schemaRef ds:uri="http://schemas.microsoft.com/office/2006/metadata/contentType"/>
@@ -9855,4 +10170,22 @@
     <ds:schemaRef ds:uri="http://schemas.microsoft.com/internal/obd"/>
   </ds:schemaRefs>
 </ds:datastoreItem>
+</file>
+
+<file path=customXml/itemProps3.xml><?xml version="1.0" encoding="utf-8"?>
+<ds:datastoreItem xmlns:ds="http://schemas.openxmlformats.org/officeDocument/2006/customXml" ds:itemID="{96A620E1-72CF-4623-92E4-938D8FC910FE}">
+  <ds:schemaRefs>
+    <ds:schemaRef ds:uri="http://schemas.openxmlformats.org/officeDocument/2006/bibliography"/>
+  </ds:schemaRefs>
+</ds:datastoreItem>
+</file>
+
+<file path=customXml/itemProps4.xml><?xml version="1.0" encoding="utf-8"?>
+<ds:datastoreItem xmlns:ds="http://schemas.openxmlformats.org/officeDocument/2006/customXml" ds:itemID="{1687C310-2DB1-4AB7-9D3D-91B4330C6B84}">
+  <ds:schemaRefs>
+    <ds:schemaRef ds:uri="http://schemas.microsoft.com/office/2006/metadata/properties"/>
+    <ds:schemaRef ds:uri="http://schemas.microsoft.com/office/infopath/2007/PartnerControls"/>
+    <ds:schemaRef ds:uri="dffe113c-c8b5-4df0-a5fc-a48f84f452e6"/>
+  </ds:schemaRefs>
+</ds:datastoreItem>
 </file>
</xml_diff>